<commit_message>
Updated login Use case and added it to the SRS
</commit_message>
<xml_diff>
--- a/docs/srs-draft-0.0.0.docx
+++ b/docs/srs-draft-0.0.0.docx
@@ -33,7 +33,19 @@
         <w:rPr>
           <w:lang w:val="en-US"/>
         </w:rPr>
-        <w:t xml:space="preserve">n easy to use platform that targets public with limited </w:t>
+        <w:t xml:space="preserve">n </w:t>
+      </w:r>
+      <w:r>
+        <w:rPr>
+          <w:lang w:val="en-US"/>
+        </w:rPr>
+        <w:t>easy-to-use</w:t>
+      </w:r>
+      <w:r>
+        <w:rPr>
+          <w:lang w:val="en-US"/>
+        </w:rPr>
+        <w:t xml:space="preserve"> platform that targets public with limited </w:t>
       </w:r>
       <w:r>
         <w:rPr>
@@ -137,17 +149,33 @@
         </w:rPr>
         <w:t xml:space="preserve">platforms like </w:t>
       </w:r>
+      <w:proofErr w:type="spellStart"/>
       <w:r>
         <w:rPr>
           <w:lang w:val="en-US"/>
         </w:rPr>
         <w:t>linkedIn</w:t>
       </w:r>
-      <w:r>
-        <w:rPr>
-          <w:lang w:val="en-US"/>
-        </w:rPr>
-        <w:t>, fiverr and other similar platforms</w:t>
+      <w:proofErr w:type="spellEnd"/>
+      <w:r>
+        <w:rPr>
+          <w:lang w:val="en-US"/>
+        </w:rPr>
+        <w:t xml:space="preserve">, </w:t>
+      </w:r>
+      <w:proofErr w:type="spellStart"/>
+      <w:r>
+        <w:rPr>
+          <w:lang w:val="en-US"/>
+        </w:rPr>
+        <w:t>fiverr</w:t>
+      </w:r>
+      <w:proofErr w:type="spellEnd"/>
+      <w:r>
+        <w:rPr>
+          <w:lang w:val="en-US"/>
+        </w:rPr>
+        <w:t xml:space="preserve"> and other similar platforms</w:t>
       </w:r>
       <w:r>
         <w:rPr>
@@ -188,7 +216,7 @@
         <w:rPr>
           <w:lang w:val="en-US"/>
         </w:rPr>
-        <w:t>Feasability</w:t>
+        <w:t>Feasibility</w:t>
       </w:r>
     </w:p>
     <w:p>
@@ -684,7 +712,13 @@
         <w:rPr>
           <w:lang w:val="en-US"/>
         </w:rPr>
-        <w:t>Technalogy Stack</w:t>
+        <w:t>Technology</w:t>
+      </w:r>
+      <w:r>
+        <w:rPr>
+          <w:lang w:val="en-US"/>
+        </w:rPr>
+        <w:t xml:space="preserve"> Stack</w:t>
       </w:r>
     </w:p>
     <w:p>
@@ -718,14 +752,743 @@
       <w:pPr>
         <w:pStyle w:val="Heading2"/>
         <w:rPr>
-          <w:lang w:val="en-US"/>
-        </w:rPr>
-      </w:pPr>
-      <w:r>
-        <w:rPr>
-          <w:lang w:val="en-US"/>
-        </w:rPr>
-        <w:t>LOGIN</w:t>
+          <w:rStyle w:val="Heading2Char"/>
+          <w:b/>
+          <w:bCs/>
+          <w:smallCaps/>
+          <w:lang w:val="en-US"/>
+        </w:rPr>
+      </w:pPr>
+      <w:r>
+        <w:rPr>
+          <w:rStyle w:val="Heading2Char"/>
+          <w:b/>
+          <w:bCs/>
+          <w:smallCaps/>
+          <w:lang w:val="en-US"/>
+        </w:rPr>
+        <w:t>Login</w:t>
+      </w:r>
+    </w:p>
+    <w:p>
+      <w:pPr>
+        <w:pStyle w:val="Heading3"/>
+        <w:ind w:left="576"/>
+        <w:rPr>
+          <w:lang w:val="en-US"/>
+        </w:rPr>
+      </w:pPr>
+      <w:r>
+        <w:rPr>
+          <w:lang w:val="en-US"/>
+        </w:rPr>
+        <w:t>Use Case ID: UC-</w:t>
+      </w:r>
+      <w:r>
+        <w:rPr>
+          <w:lang w:val="en-US"/>
+        </w:rPr>
+        <w:t>000</w:t>
+      </w:r>
+      <w:r>
+        <w:rPr>
+          <w:lang w:val="en-US"/>
+        </w:rPr>
+        <w:t>1</w:t>
+      </w:r>
+    </w:p>
+    <w:p>
+      <w:pPr>
+        <w:pStyle w:val="Heading3"/>
+        <w:ind w:left="576"/>
+        <w:rPr>
+          <w:lang w:val="en-US"/>
+        </w:rPr>
+      </w:pPr>
+      <w:r>
+        <w:rPr>
+          <w:lang w:val="en-US"/>
+        </w:rPr>
+        <w:t>Created By:</w:t>
+      </w:r>
+      <w:r>
+        <w:rPr>
+          <w:lang w:val="en-US"/>
+        </w:rPr>
+        <w:t xml:space="preserve"> Khurshid Khan</w:t>
+      </w:r>
+    </w:p>
+    <w:p>
+      <w:pPr>
+        <w:pStyle w:val="Heading3"/>
+        <w:ind w:left="576"/>
+        <w:rPr>
+          <w:lang w:val="en-US"/>
+        </w:rPr>
+      </w:pPr>
+      <w:r>
+        <w:rPr>
+          <w:lang w:val="en-US"/>
+        </w:rPr>
+        <w:t>Date of Creation:</w:t>
+      </w:r>
+      <w:r>
+        <w:rPr>
+          <w:lang w:val="en-US"/>
+        </w:rPr>
+        <w:t xml:space="preserve"> </w:t>
+      </w:r>
+      <w:r>
+        <w:rPr>
+          <w:lang w:val="en-US"/>
+        </w:rPr>
+        <w:t>7</w:t>
+      </w:r>
+      <w:r>
+        <w:rPr>
+          <w:lang w:val="en-US"/>
+        </w:rPr>
+        <w:t>-</w:t>
+      </w:r>
+      <w:r>
+        <w:rPr>
+          <w:lang w:val="en-US"/>
+        </w:rPr>
+        <w:t>3</w:t>
+      </w:r>
+      <w:r>
+        <w:rPr>
+          <w:lang w:val="en-US"/>
+        </w:rPr>
+        <w:t>-</w:t>
+      </w:r>
+      <w:r>
+        <w:rPr>
+          <w:lang w:val="en-US"/>
+        </w:rPr>
+        <w:t>2024</w:t>
+      </w:r>
+    </w:p>
+    <w:p>
+      <w:pPr>
+        <w:pStyle w:val="Heading3"/>
+        <w:ind w:left="576"/>
+        <w:rPr>
+          <w:lang w:val="en-US"/>
+        </w:rPr>
+      </w:pPr>
+      <w:r>
+        <w:rPr>
+          <w:lang w:val="en-US"/>
+        </w:rPr>
+        <w:t>Last Updated By/Update Date:</w:t>
+      </w:r>
+      <w:r>
+        <w:rPr>
+          <w:lang w:val="en-US"/>
+        </w:rPr>
+        <w:t xml:space="preserve"> Aftab Alam/15-07-2024</w:t>
+      </w:r>
+    </w:p>
+    <w:p>
+      <w:pPr>
+        <w:pStyle w:val="Heading3"/>
+        <w:ind w:left="576"/>
+        <w:rPr>
+          <w:lang w:val="en-US"/>
+        </w:rPr>
+      </w:pPr>
+      <w:r>
+        <w:t>Description</w:t>
+      </w:r>
+      <w:r>
+        <w:rPr>
+          <w:lang w:val="en-US"/>
+        </w:rPr>
+        <w:t>:</w:t>
+      </w:r>
+    </w:p>
+    <w:p>
+      <w:pPr>
+        <w:pStyle w:val="ListBullet"/>
+        <w:tabs>
+          <w:tab w:val="clear" w:pos="360"/>
+          <w:tab w:val="num" w:pos="1080"/>
+        </w:tabs>
+        <w:ind w:left="1080"/>
+        <w:rPr>
+          <w:lang w:val="en-US"/>
+        </w:rPr>
+      </w:pPr>
+      <w:r>
+        <w:rPr>
+          <w:rStyle w:val="Heading3Char"/>
+        </w:rPr>
+        <w:t>Primary Actor:</w:t>
+      </w:r>
+      <w:r>
+        <w:rPr>
+          <w:lang w:val="en-US"/>
+        </w:rPr>
+        <w:t xml:space="preserve"> </w:t>
+      </w:r>
+      <w:r>
+        <w:t>User</w:t>
+      </w:r>
+    </w:p>
+    <w:p>
+      <w:pPr>
+        <w:pStyle w:val="ListBullet"/>
+        <w:tabs>
+          <w:tab w:val="clear" w:pos="360"/>
+          <w:tab w:val="num" w:pos="1080"/>
+        </w:tabs>
+        <w:ind w:left="1080"/>
+        <w:rPr>
+          <w:lang w:val="en-US"/>
+        </w:rPr>
+      </w:pPr>
+      <w:r>
+        <w:rPr>
+          <w:rStyle w:val="Heading3Char"/>
+        </w:rPr>
+        <w:t>Scope</w:t>
+      </w:r>
+      <w:r>
+        <w:rPr>
+          <w:rStyle w:val="Heading3Char"/>
+          <w:lang w:val="en-US"/>
+        </w:rPr>
+        <w:t xml:space="preserve">: </w:t>
+      </w:r>
+      <w:r>
+        <w:t>Auth Service</w:t>
+      </w:r>
+    </w:p>
+    <w:p>
+      <w:pPr>
+        <w:pStyle w:val="ListBullet"/>
+        <w:tabs>
+          <w:tab w:val="clear" w:pos="360"/>
+          <w:tab w:val="num" w:pos="1080"/>
+        </w:tabs>
+        <w:ind w:left="1080"/>
+        <w:rPr>
+          <w:lang w:val="en-US"/>
+        </w:rPr>
+      </w:pPr>
+      <w:r>
+        <w:rPr>
+          <w:rStyle w:val="Heading3Char"/>
+        </w:rPr>
+        <w:t>Level:</w:t>
+      </w:r>
+      <w:r>
+        <w:rPr>
+          <w:lang w:val="en-US"/>
+        </w:rPr>
+        <w:t xml:space="preserve"> </w:t>
+      </w:r>
+      <w:r>
+        <w:t>System Level</w:t>
+      </w:r>
+    </w:p>
+    <w:p>
+      <w:pPr>
+        <w:pStyle w:val="Heading3"/>
+        <w:ind w:left="576"/>
+      </w:pPr>
+      <w:r>
+        <w:rPr>
+          <w:lang w:val="en-US"/>
+        </w:rPr>
+        <w:t>Preconditions:</w:t>
+      </w:r>
+      <w:r>
+        <w:rPr>
+          <w:lang w:val="en-US"/>
+        </w:rPr>
+        <w:t xml:space="preserve"> </w:t>
+      </w:r>
+      <w:r>
+        <w:rPr>
+          <w:lang w:val="en-US"/>
+        </w:rPr>
+        <w:t>The user must have a registered account on the website.</w:t>
+      </w:r>
+    </w:p>
+    <w:p>
+      <w:pPr>
+        <w:pStyle w:val="Heading3"/>
+        <w:ind w:left="576"/>
+        <w:rPr>
+          <w:lang w:val="en-US"/>
+        </w:rPr>
+      </w:pPr>
+      <w:r>
+        <w:rPr>
+          <w:lang w:val="en-US"/>
+        </w:rPr>
+        <w:t>Main Success Scenario:</w:t>
+      </w:r>
+    </w:p>
+    <w:p>
+      <w:pPr>
+        <w:pStyle w:val="ListParagraph"/>
+        <w:numPr>
+          <w:ilvl w:val="0"/>
+          <w:numId w:val="28"/>
+        </w:numPr>
+        <w:ind w:left="1080"/>
+        <w:rPr>
+          <w:lang w:val="en-US"/>
+        </w:rPr>
+      </w:pPr>
+      <w:r>
+        <w:rPr>
+          <w:lang w:val="en-US"/>
+        </w:rPr>
+        <w:t>User opens the website in a search engine.</w:t>
+      </w:r>
+    </w:p>
+    <w:p>
+      <w:pPr>
+        <w:pStyle w:val="ListParagraph"/>
+        <w:numPr>
+          <w:ilvl w:val="0"/>
+          <w:numId w:val="28"/>
+        </w:numPr>
+        <w:ind w:left="1080"/>
+        <w:rPr>
+          <w:lang w:val="en-US"/>
+        </w:rPr>
+      </w:pPr>
+      <w:r>
+        <w:rPr>
+          <w:lang w:val="en-US"/>
+        </w:rPr>
+        <w:t>User navigates to the login page.</w:t>
+      </w:r>
+    </w:p>
+    <w:p>
+      <w:pPr>
+        <w:pStyle w:val="ListParagraph"/>
+        <w:numPr>
+          <w:ilvl w:val="0"/>
+          <w:numId w:val="28"/>
+        </w:numPr>
+        <w:ind w:left="1080"/>
+        <w:rPr>
+          <w:lang w:val="en-US"/>
+        </w:rPr>
+      </w:pPr>
+      <w:r>
+        <w:rPr>
+          <w:lang w:val="en-US"/>
+        </w:rPr>
+        <w:lastRenderedPageBreak/>
+        <w:t>User enters their valid email</w:t>
+      </w:r>
+      <w:r>
+        <w:rPr>
+          <w:lang w:val="en-US"/>
+        </w:rPr>
+        <w:t>/phoneNo/username</w:t>
+      </w:r>
+      <w:r>
+        <w:rPr>
+          <w:lang w:val="en-US"/>
+        </w:rPr>
+        <w:t xml:space="preserve"> </w:t>
+      </w:r>
+      <w:r>
+        <w:rPr>
+          <w:lang w:val="en-US"/>
+        </w:rPr>
+        <w:t>(identity)</w:t>
+      </w:r>
+      <w:r>
+        <w:rPr>
+          <w:lang w:val="en-US"/>
+        </w:rPr>
+        <w:t xml:space="preserve"> into the designated field.</w:t>
+      </w:r>
+    </w:p>
+    <w:p>
+      <w:pPr>
+        <w:pStyle w:val="ListParagraph"/>
+        <w:numPr>
+          <w:ilvl w:val="0"/>
+          <w:numId w:val="28"/>
+        </w:numPr>
+        <w:ind w:left="1080"/>
+        <w:rPr>
+          <w:lang w:val="en-US"/>
+        </w:rPr>
+      </w:pPr>
+      <w:r>
+        <w:rPr>
+          <w:lang w:val="en-US"/>
+        </w:rPr>
+        <w:t>User enters their valid password into the designated field.</w:t>
+      </w:r>
+    </w:p>
+    <w:p>
+      <w:pPr>
+        <w:pStyle w:val="ListParagraph"/>
+        <w:numPr>
+          <w:ilvl w:val="0"/>
+          <w:numId w:val="28"/>
+        </w:numPr>
+        <w:ind w:left="1080"/>
+        <w:rPr>
+          <w:lang w:val="en-US"/>
+        </w:rPr>
+      </w:pPr>
+      <w:r>
+        <w:rPr>
+          <w:lang w:val="en-US"/>
+        </w:rPr>
+        <w:t>User clicks on the "Login" button.</w:t>
+      </w:r>
+    </w:p>
+    <w:p>
+      <w:pPr>
+        <w:pStyle w:val="ListParagraph"/>
+        <w:numPr>
+          <w:ilvl w:val="0"/>
+          <w:numId w:val="28"/>
+        </w:numPr>
+        <w:ind w:left="1080"/>
+        <w:rPr>
+          <w:lang w:val="en-US"/>
+        </w:rPr>
+      </w:pPr>
+      <w:r>
+        <w:rPr>
+          <w:lang w:val="en-US"/>
+        </w:rPr>
+        <w:t>The system</w:t>
+      </w:r>
+      <w:r>
+        <w:rPr>
+          <w:lang w:val="en-US"/>
+        </w:rPr>
+        <w:t xml:space="preserve"> checks whether the</w:t>
+      </w:r>
+      <w:r>
+        <w:rPr>
+          <w:lang w:val="en-US"/>
+        </w:rPr>
+        <w:t>re</w:t>
+      </w:r>
+      <w:r>
+        <w:rPr>
+          <w:lang w:val="en-US"/>
+        </w:rPr>
+        <w:t xml:space="preserve"> is a user account with the given</w:t>
+      </w:r>
+      <w:r>
+        <w:rPr>
+          <w:lang w:val="en-US"/>
+        </w:rPr>
+        <w:t xml:space="preserve"> identity</w:t>
+      </w:r>
+      <w:r>
+        <w:rPr>
+          <w:lang w:val="en-US"/>
+        </w:rPr>
+        <w:t>.</w:t>
+      </w:r>
+    </w:p>
+    <w:p>
+      <w:pPr>
+        <w:pStyle w:val="ListParagraph"/>
+        <w:numPr>
+          <w:ilvl w:val="0"/>
+          <w:numId w:val="28"/>
+        </w:numPr>
+        <w:ind w:left="1080"/>
+        <w:rPr>
+          <w:lang w:val="en-US"/>
+        </w:rPr>
+      </w:pPr>
+      <w:r>
+        <w:rPr>
+          <w:lang w:val="en-US"/>
+        </w:rPr>
+        <w:t xml:space="preserve">If </w:t>
+      </w:r>
+      <w:r>
+        <w:rPr>
+          <w:lang w:val="en-US"/>
+        </w:rPr>
+        <w:t>account</w:t>
+      </w:r>
+      <w:r>
+        <w:rPr>
+          <w:lang w:val="en-US"/>
+        </w:rPr>
+        <w:t xml:space="preserve"> exists, then the system hashes the provided password and compares it with the hashed password corresponding</w:t>
+      </w:r>
+      <w:r>
+        <w:rPr>
+          <w:lang w:val="en-US"/>
+        </w:rPr>
+        <w:t xml:space="preserve"> to the found account.</w:t>
+      </w:r>
+    </w:p>
+    <w:p>
+      <w:pPr>
+        <w:pStyle w:val="ListParagraph"/>
+        <w:numPr>
+          <w:ilvl w:val="0"/>
+          <w:numId w:val="28"/>
+        </w:numPr>
+        <w:ind w:left="1080"/>
+        <w:rPr>
+          <w:lang w:val="en-US"/>
+        </w:rPr>
+      </w:pPr>
+      <w:r>
+        <w:rPr>
+          <w:lang w:val="en-US"/>
+        </w:rPr>
+        <w:t>If the password matched, then the system will generate a JSON Web Token (</w:t>
+      </w:r>
+      <w:proofErr w:type="spellStart"/>
+      <w:r>
+        <w:rPr>
+          <w:lang w:val="en-US"/>
+        </w:rPr>
+        <w:t>jwt</w:t>
+      </w:r>
+      <w:proofErr w:type="spellEnd"/>
+      <w:r>
+        <w:rPr>
+          <w:lang w:val="en-US"/>
+        </w:rPr>
+        <w:t>) and save it in the user’s cookies.</w:t>
+      </w:r>
+    </w:p>
+    <w:p>
+      <w:pPr>
+        <w:pStyle w:val="ListParagraph"/>
+        <w:numPr>
+          <w:ilvl w:val="0"/>
+          <w:numId w:val="28"/>
+        </w:numPr>
+        <w:ind w:left="1080"/>
+        <w:rPr>
+          <w:lang w:val="en-US"/>
+        </w:rPr>
+      </w:pPr>
+      <w:r>
+        <w:rPr>
+          <w:lang w:val="en-US"/>
+        </w:rPr>
+        <w:t xml:space="preserve">The next time the user visits a url, system will authenticate the user by verifying their </w:t>
+      </w:r>
+      <w:proofErr w:type="spellStart"/>
+      <w:r>
+        <w:rPr>
+          <w:lang w:val="en-US"/>
+        </w:rPr>
+        <w:t>jwt</w:t>
+      </w:r>
+      <w:proofErr w:type="spellEnd"/>
+      <w:r>
+        <w:rPr>
+          <w:lang w:val="en-US"/>
+        </w:rPr>
+        <w:t xml:space="preserve"> token.</w:t>
+      </w:r>
+    </w:p>
+    <w:p>
+      <w:pPr>
+        <w:pStyle w:val="Heading3"/>
+        <w:ind w:left="720"/>
+        <w:rPr>
+          <w:lang w:val="en-US"/>
+        </w:rPr>
+      </w:pPr>
+      <w:r>
+        <w:rPr>
+          <w:lang w:val="en-US"/>
+        </w:rPr>
+        <w:t>Postconditions:</w:t>
+      </w:r>
+    </w:p>
+    <w:p>
+      <w:pPr>
+        <w:pStyle w:val="ListParagraph"/>
+        <w:numPr>
+          <w:ilvl w:val="0"/>
+          <w:numId w:val="27"/>
+        </w:numPr>
+        <w:ind w:left="1080"/>
+        <w:rPr>
+          <w:lang w:val="en-US"/>
+        </w:rPr>
+      </w:pPr>
+      <w:r>
+        <w:rPr>
+          <w:lang w:val="en-US"/>
+        </w:rPr>
+        <w:t>The user is successfully logged into the website.</w:t>
+      </w:r>
+    </w:p>
+    <w:p>
+      <w:pPr>
+        <w:pStyle w:val="ListParagraph"/>
+        <w:numPr>
+          <w:ilvl w:val="0"/>
+          <w:numId w:val="27"/>
+        </w:numPr>
+        <w:ind w:left="1080"/>
+        <w:rPr>
+          <w:lang w:val="en-US"/>
+        </w:rPr>
+      </w:pPr>
+      <w:r>
+        <w:rPr>
+          <w:lang w:val="en-US"/>
+        </w:rPr>
+        <w:t>The user is directed to the home page after successful login.</w:t>
+      </w:r>
+    </w:p>
+    <w:p>
+      <w:pPr>
+        <w:pStyle w:val="Heading3"/>
+        <w:ind w:left="720"/>
+        <w:rPr>
+          <w:lang w:val="en-US"/>
+        </w:rPr>
+      </w:pPr>
+      <w:r>
+        <w:rPr>
+          <w:lang w:val="en-US"/>
+        </w:rPr>
+        <w:t>Extensions:</w:t>
+      </w:r>
+    </w:p>
+    <w:p>
+      <w:pPr>
+        <w:pStyle w:val="Heading3"/>
+        <w:ind w:left="720"/>
+        <w:rPr>
+          <w:lang w:val="en-US"/>
+        </w:rPr>
+      </w:pPr>
+      <w:r>
+        <w:rPr>
+          <w:lang w:val="en-US"/>
+        </w:rPr>
+        <w:t>Alternative Flows:</w:t>
+      </w:r>
+    </w:p>
+    <w:p>
+      <w:pPr>
+        <w:ind w:left="720"/>
+        <w:rPr>
+          <w:lang w:val="en-US"/>
+        </w:rPr>
+      </w:pPr>
+      <w:r>
+        <w:rPr>
+          <w:lang w:val="en-US"/>
+        </w:rPr>
+        <w:t>If the email entered by the user is not valid:</w:t>
+      </w:r>
+    </w:p>
+    <w:p>
+      <w:pPr>
+        <w:pStyle w:val="ListParagraph"/>
+        <w:numPr>
+          <w:ilvl w:val="0"/>
+          <w:numId w:val="29"/>
+        </w:numPr>
+        <w:ind w:left="1440"/>
+        <w:rPr>
+          <w:lang w:val="en-US"/>
+        </w:rPr>
+      </w:pPr>
+      <w:r>
+        <w:rPr>
+          <w:lang w:val="en-US"/>
+        </w:rPr>
+        <w:t>The system prompts an error message indicating an invalid email format.</w:t>
+      </w:r>
+    </w:p>
+    <w:p>
+      <w:pPr>
+        <w:pStyle w:val="ListParagraph"/>
+        <w:numPr>
+          <w:ilvl w:val="0"/>
+          <w:numId w:val="29"/>
+        </w:numPr>
+        <w:ind w:left="1440"/>
+        <w:rPr>
+          <w:lang w:val="en-US"/>
+        </w:rPr>
+      </w:pPr>
+      <w:r>
+        <w:rPr>
+          <w:lang w:val="en-US"/>
+        </w:rPr>
+        <w:t>The user is instructed to enter a valid email.</w:t>
+      </w:r>
+    </w:p>
+    <w:p>
+      <w:pPr>
+        <w:ind w:left="720"/>
+        <w:rPr>
+          <w:lang w:val="en-US"/>
+        </w:rPr>
+      </w:pPr>
+      <w:r>
+        <w:rPr>
+          <w:lang w:val="en-US"/>
+        </w:rPr>
+        <w:t>If the password entered by the user is incorrect:</w:t>
+      </w:r>
+    </w:p>
+    <w:p>
+      <w:pPr>
+        <w:pStyle w:val="ListParagraph"/>
+        <w:numPr>
+          <w:ilvl w:val="0"/>
+          <w:numId w:val="31"/>
+        </w:numPr>
+        <w:ind w:left="1440"/>
+        <w:rPr>
+          <w:lang w:val="en-US"/>
+        </w:rPr>
+      </w:pPr>
+      <w:r>
+        <w:rPr>
+          <w:lang w:val="en-US"/>
+        </w:rPr>
+        <w:t>The system prompts an error message indicating an invalid password.</w:t>
+      </w:r>
+    </w:p>
+    <w:p>
+      <w:pPr>
+        <w:pStyle w:val="ListParagraph"/>
+        <w:numPr>
+          <w:ilvl w:val="0"/>
+          <w:numId w:val="31"/>
+        </w:numPr>
+        <w:ind w:left="1440"/>
+        <w:rPr>
+          <w:lang w:val="en-US"/>
+        </w:rPr>
+      </w:pPr>
+      <w:r>
+        <w:rPr>
+          <w:lang w:val="en-US"/>
+        </w:rPr>
+        <w:t>The user is instructed to enter the correct password.</w:t>
       </w:r>
     </w:p>
     <w:p>
@@ -739,7 +1502,8 @@
         <w:rPr>
           <w:lang w:val="en-US"/>
         </w:rPr>
-        <w:t>REGISTER</w:t>
+        <w:lastRenderedPageBreak/>
+        <w:t>Register</w:t>
       </w:r>
     </w:p>
     <w:p>
@@ -753,7 +1517,7 @@
         <w:rPr>
           <w:lang w:val="en-US"/>
         </w:rPr>
-        <w:t>SEARCH</w:t>
+        <w:t>Search</w:t>
       </w:r>
     </w:p>
     <w:p>
@@ -767,15 +1531,8 @@
         <w:rPr>
           <w:lang w:val="en-US"/>
         </w:rPr>
-        <w:t>APPLY FOR JOB</w:t>
-      </w:r>
-    </w:p>
-    <w:p>
-      <w:pPr>
-        <w:rPr>
-          <w:lang w:val="en-US"/>
-        </w:rPr>
-      </w:pPr>
+        <w:t>Apply For Job</w:t>
+      </w:r>
     </w:p>
     <w:p>
       <w:pPr>
@@ -788,8 +1545,7 @@
         <w:rPr>
           <w:lang w:val="en-US"/>
         </w:rPr>
-        <w:lastRenderedPageBreak/>
-        <w:t>POST A JOB</w:t>
+        <w:t>Post a Job</w:t>
       </w:r>
     </w:p>
     <w:p>
@@ -803,7 +1559,7 @@
         <w:rPr>
           <w:lang w:val="en-US"/>
         </w:rPr>
-        <w:t>REVIEW A PROFILE</w:t>
+        <w:t>Browse Through Feed</w:t>
       </w:r>
     </w:p>
     <w:p>
@@ -817,7 +1573,7 @@
         <w:rPr>
           <w:lang w:val="en-US"/>
         </w:rPr>
-        <w:t>BROWSE THROUGH FEED</w:t>
+        <w:t>Chat</w:t>
       </w:r>
     </w:p>
     <w:p>
@@ -831,7 +1587,7 @@
         <w:rPr>
           <w:lang w:val="en-US"/>
         </w:rPr>
-        <w:t>CHAT</w:t>
+        <w:t>Like</w:t>
       </w:r>
     </w:p>
     <w:p>
@@ -845,7 +1601,7 @@
         <w:rPr>
           <w:lang w:val="en-US"/>
         </w:rPr>
-        <w:t>LIKE</w:t>
+        <w:t>Comment</w:t>
       </w:r>
     </w:p>
     <w:p>
@@ -859,21 +1615,7 @@
         <w:rPr>
           <w:lang w:val="en-US"/>
         </w:rPr>
-        <w:t>COMMENT</w:t>
-      </w:r>
-    </w:p>
-    <w:p>
-      <w:pPr>
-        <w:pStyle w:val="Heading2"/>
-        <w:rPr>
-          <w:lang w:val="en-US"/>
-        </w:rPr>
-      </w:pPr>
-      <w:r>
-        <w:rPr>
-          <w:lang w:val="en-US"/>
-        </w:rPr>
-        <w:t>POST AN UPDATE</w:t>
+        <w:t>Post an Update</w:t>
       </w:r>
     </w:p>
     <w:p>
@@ -1488,6 +2230,7 @@
                 <w:color w:val="auto"/>
                 <w:lang w:val="en-US"/>
               </w:rPr>
+              <w:lastRenderedPageBreak/>
               <w:t>User Goal Level:</w:t>
             </w:r>
             <w:r>
@@ -1528,7 +2271,6 @@
                 <w:color w:val="auto"/>
                 <w:lang w:val="en-US"/>
               </w:rPr>
-              <w:lastRenderedPageBreak/>
               <w:t>Subfunction Level</w:t>
             </w:r>
             <w:r>
@@ -1930,7 +2672,15 @@
                 <w:color w:val="auto"/>
                 <w:lang w:val="en-US"/>
               </w:rPr>
-              <w:t xml:space="preserve"> It aids in resource planning and management, including server capacity, bandwidth, and support resources. Systems with high frequency of use may require additional resources to ensure optimal performance and user experience.</w:t>
+              <w:t xml:space="preserve"> It aids in resource planning and management, including server capacity, bandwidth, and support resources. Systems with high frequency of use </w:t>
+            </w:r>
+            <w:r>
+              <w:rPr>
+                <w:color w:val="auto"/>
+                <w:lang w:val="en-US"/>
+              </w:rPr>
+              <w:lastRenderedPageBreak/>
+              <w:t>may require additional resources to ensure optimal performance and user experience.</w:t>
             </w:r>
           </w:p>
         </w:tc>
@@ -1996,15 +2746,7 @@
                 <w:color w:val="auto"/>
                 <w:lang w:val="en-US"/>
               </w:rPr>
-              <w:t xml:space="preserve">A featured listing on a job board platform refers to a job posting that is given special prominence or visibility compared </w:t>
-            </w:r>
-            <w:r>
-              <w:rPr>
-                <w:color w:val="auto"/>
-                <w:lang w:val="en-US"/>
-              </w:rPr>
-              <w:lastRenderedPageBreak/>
-              <w:t>to regular postings. Typically, featured listings are displayed more prominently on the job board's website or search results page. They may appear at the top of search results, highlighted with a different color or design, or accompanied by additional promotional features such as logos or banners.</w:t>
+              <w:t>A featured listing on a job board platform refers to a job posting that is given special prominence or visibility compared to regular postings. Typically, featured listings are displayed more prominently on the job board's website or search results page. They may appear at the top of search results, highlighted with a different color or design, or accompanied by additional promotional features such as logos or banners.</w:t>
             </w:r>
           </w:p>
           <w:p>
@@ -2075,8 +2817,17 @@
                 <w:color w:val="auto"/>
                 <w:lang w:val="en-US"/>
               </w:rPr>
-              <w:t>Auction Terminalogies</w:t>
-            </w:r>
+              <w:t xml:space="preserve">Auction </w:t>
+            </w:r>
+            <w:proofErr w:type="spellStart"/>
+            <w:r>
+              <w:rPr>
+                <w:color w:val="auto"/>
+                <w:lang w:val="en-US"/>
+              </w:rPr>
+              <w:t>Terminalogies</w:t>
+            </w:r>
+            <w:proofErr w:type="spellEnd"/>
           </w:p>
         </w:tc>
         <w:tc>
@@ -2472,7 +3223,6 @@
                 <w:color w:val="auto"/>
                 <w:lang w:val="en-US"/>
               </w:rPr>
-              <w:lastRenderedPageBreak/>
               <w:t>Live Auction:</w:t>
             </w:r>
             <w:r>
@@ -2586,6 +3336,27 @@
 <file path=word/numbering.xml><?xml version="1.0" encoding="utf-8"?>
 <w:numbering xmlns:wpc="http://schemas.microsoft.com/office/word/2010/wordprocessingCanvas" xmlns:cx="http://schemas.microsoft.com/office/drawing/2014/chartex" xmlns:cx1="http://schemas.microsoft.com/office/drawing/2015/9/8/chartex" xmlns:cx2="http://schemas.microsoft.com/office/drawing/2015/10/21/chartex" xmlns:cx3="http://schemas.microsoft.com/office/drawing/2016/5/9/chartex" xmlns:cx4="http://schemas.microsoft.com/office/drawing/2016/5/10/chartex" xmlns:cx5="http://schemas.microsoft.com/office/drawing/2016/5/11/chartex" xmlns:cx6="http://schemas.microsoft.com/office/drawing/2016/5/12/chartex" xmlns:cx7="http://schemas.microsoft.com/office/drawing/2016/5/13/chartex" xmlns:cx8="http://schemas.microsoft.com/office/drawing/2016/5/14/chartex" xmlns:mc="http://schemas.openxmlformats.org/markup-compatibility/2006" xmlns:aink="http://schemas.microsoft.com/office/drawing/2016/ink" xmlns:am3d="http://schemas.microsoft.com/office/drawing/2017/model3d" xmlns:o="urn:schemas-microsoft-com:office:office" xmlns:r="http://schemas.openxmlformats.org/officeDocument/2006/relationships" xmlns:m="http://schemas.openxmlformats.org/officeDocument/2006/math" xmlns:v="urn:schemas-microsoft-com:vml" xmlns:wp14="http://schemas.microsoft.com/office/word/2010/wordprocessingDrawing" xmlns:wp="http://schemas.openxmlformats.org/drawingml/2006/wordprocessingDrawing" xmlns:w10="urn:schemas-microsoft-com:office:word" xmlns:w="http://schemas.openxmlformats.org/wordprocessingml/2006/main" xmlns:w14="http://schemas.microsoft.com/office/word/2010/wordml" xmlns:w15="http://schemas.microsoft.com/office/word/2012/wordml" xmlns:w16cex="http://schemas.microsoft.com/office/word/2018/wordml/cex" xmlns:w16cid="http://schemas.microsoft.com/office/word/2016/wordml/cid" xmlns:w16="http://schemas.microsoft.com/office/word/2018/wordml" xmlns:w16sdtdh="http://schemas.microsoft.com/office/word/2020/wordml/sdtdatahash" xmlns:w16se="http://schemas.microsoft.com/office/word/2015/wordml/symex" xmlns:wpg="http://schemas.microsoft.com/office/word/2010/wordprocessingGroup" xmlns:wpi="http://schemas.microsoft.com/office/word/2010/wordprocessingInk" xmlns:wne="http://schemas.microsoft.com/office/word/2006/wordml" xmlns:wps="http://schemas.microsoft.com/office/word/2010/wordprocessingShape" mc:Ignorable="w14 w15 w16se w16cid w16 w16cex w16sdtdh wp14">
   <w:abstractNum w:abstractNumId="0" w15:restartNumberingAfterBreak="0">
+    <w:nsid w:val="FFFFFF89"/>
+    <w:multiLevelType w:val="singleLevel"/>
+    <w:tmpl w:val="71EA8A38"/>
+    <w:lvl w:ilvl="0">
+      <w:start w:val="1"/>
+      <w:numFmt w:val="bullet"/>
+      <w:pStyle w:val="ListBullet"/>
+      <w:lvlText w:val=""/>
+      <w:lvlJc w:val="left"/>
+      <w:pPr>
+        <w:tabs>
+          <w:tab w:val="num" w:pos="360"/>
+        </w:tabs>
+        <w:ind w:left="360" w:hanging="360"/>
+      </w:pPr>
+      <w:rPr>
+        <w:rFonts w:ascii="Symbol" w:hAnsi="Symbol" w:hint="default"/>
+      </w:rPr>
+    </w:lvl>
+  </w:abstractNum>
+  <w:abstractNum w:abstractNumId="1" w15:restartNumberingAfterBreak="0">
     <w:nsid w:val="02F778D3"/>
     <w:multiLevelType w:val="hybridMultilevel"/>
     <w:tmpl w:val="8A6CBDE6"/>
@@ -2671,7 +3442,242 @@
       </w:pPr>
     </w:lvl>
   </w:abstractNum>
-  <w:abstractNum w:abstractNumId="1" w15:restartNumberingAfterBreak="0">
+  <w:abstractNum w:abstractNumId="2" w15:restartNumberingAfterBreak="0">
+    <w:nsid w:val="0C205C3D"/>
+    <w:multiLevelType w:val="hybridMultilevel"/>
+    <w:tmpl w:val="BE86A5C0"/>
+    <w:lvl w:ilvl="0" w:tplc="0409000F">
+      <w:start w:val="1"/>
+      <w:numFmt w:val="decimal"/>
+      <w:lvlText w:val="%1."/>
+      <w:lvlJc w:val="left"/>
+      <w:pPr>
+        <w:ind w:left="1440" w:hanging="360"/>
+      </w:pPr>
+    </w:lvl>
+    <w:lvl w:ilvl="1" w:tplc="04090019" w:tentative="1">
+      <w:start w:val="1"/>
+      <w:numFmt w:val="lowerLetter"/>
+      <w:lvlText w:val="%2."/>
+      <w:lvlJc w:val="left"/>
+      <w:pPr>
+        <w:ind w:left="2160" w:hanging="360"/>
+      </w:pPr>
+    </w:lvl>
+    <w:lvl w:ilvl="2" w:tplc="0409001B" w:tentative="1">
+      <w:start w:val="1"/>
+      <w:numFmt w:val="lowerRoman"/>
+      <w:lvlText w:val="%3."/>
+      <w:lvlJc w:val="right"/>
+      <w:pPr>
+        <w:ind w:left="2880" w:hanging="180"/>
+      </w:pPr>
+    </w:lvl>
+    <w:lvl w:ilvl="3" w:tplc="0409000F" w:tentative="1">
+      <w:start w:val="1"/>
+      <w:numFmt w:val="decimal"/>
+      <w:lvlText w:val="%4."/>
+      <w:lvlJc w:val="left"/>
+      <w:pPr>
+        <w:ind w:left="3600" w:hanging="360"/>
+      </w:pPr>
+    </w:lvl>
+    <w:lvl w:ilvl="4" w:tplc="04090019" w:tentative="1">
+      <w:start w:val="1"/>
+      <w:numFmt w:val="lowerLetter"/>
+      <w:lvlText w:val="%5."/>
+      <w:lvlJc w:val="left"/>
+      <w:pPr>
+        <w:ind w:left="4320" w:hanging="360"/>
+      </w:pPr>
+    </w:lvl>
+    <w:lvl w:ilvl="5" w:tplc="0409001B" w:tentative="1">
+      <w:start w:val="1"/>
+      <w:numFmt w:val="lowerRoman"/>
+      <w:lvlText w:val="%6."/>
+      <w:lvlJc w:val="right"/>
+      <w:pPr>
+        <w:ind w:left="5040" w:hanging="180"/>
+      </w:pPr>
+    </w:lvl>
+    <w:lvl w:ilvl="6" w:tplc="0409000F" w:tentative="1">
+      <w:start w:val="1"/>
+      <w:numFmt w:val="decimal"/>
+      <w:lvlText w:val="%7."/>
+      <w:lvlJc w:val="left"/>
+      <w:pPr>
+        <w:ind w:left="5760" w:hanging="360"/>
+      </w:pPr>
+    </w:lvl>
+    <w:lvl w:ilvl="7" w:tplc="04090019" w:tentative="1">
+      <w:start w:val="1"/>
+      <w:numFmt w:val="lowerLetter"/>
+      <w:lvlText w:val="%8."/>
+      <w:lvlJc w:val="left"/>
+      <w:pPr>
+        <w:ind w:left="6480" w:hanging="360"/>
+      </w:pPr>
+    </w:lvl>
+    <w:lvl w:ilvl="8" w:tplc="0409001B" w:tentative="1">
+      <w:start w:val="1"/>
+      <w:numFmt w:val="lowerRoman"/>
+      <w:lvlText w:val="%9."/>
+      <w:lvlJc w:val="right"/>
+      <w:pPr>
+        <w:ind w:left="7200" w:hanging="180"/>
+      </w:pPr>
+    </w:lvl>
+  </w:abstractNum>
+  <w:abstractNum w:abstractNumId="3" w15:restartNumberingAfterBreak="0">
+    <w:nsid w:val="1001249E"/>
+    <w:multiLevelType w:val="multilevel"/>
+    <w:tmpl w:val="133ADE80"/>
+    <w:lvl w:ilvl="0">
+      <w:start w:val="1"/>
+      <w:numFmt w:val="bullet"/>
+      <w:lvlText w:val=""/>
+      <w:lvlJc w:val="left"/>
+      <w:pPr>
+        <w:tabs>
+          <w:tab w:val="num" w:pos="720"/>
+        </w:tabs>
+        <w:ind w:left="720" w:hanging="360"/>
+      </w:pPr>
+      <w:rPr>
+        <w:rFonts w:ascii="Symbol" w:hAnsi="Symbol" w:hint="default"/>
+        <w:sz w:val="20"/>
+      </w:rPr>
+    </w:lvl>
+    <w:lvl w:ilvl="1" w:tentative="1">
+      <w:start w:val="1"/>
+      <w:numFmt w:val="bullet"/>
+      <w:lvlText w:val=""/>
+      <w:lvlJc w:val="left"/>
+      <w:pPr>
+        <w:tabs>
+          <w:tab w:val="num" w:pos="1440"/>
+        </w:tabs>
+        <w:ind w:left="1440" w:hanging="360"/>
+      </w:pPr>
+      <w:rPr>
+        <w:rFonts w:ascii="Symbol" w:hAnsi="Symbol" w:hint="default"/>
+        <w:sz w:val="20"/>
+      </w:rPr>
+    </w:lvl>
+    <w:lvl w:ilvl="2" w:tentative="1">
+      <w:start w:val="1"/>
+      <w:numFmt w:val="bullet"/>
+      <w:lvlText w:val=""/>
+      <w:lvlJc w:val="left"/>
+      <w:pPr>
+        <w:tabs>
+          <w:tab w:val="num" w:pos="2160"/>
+        </w:tabs>
+        <w:ind w:left="2160" w:hanging="360"/>
+      </w:pPr>
+      <w:rPr>
+        <w:rFonts w:ascii="Symbol" w:hAnsi="Symbol" w:hint="default"/>
+        <w:sz w:val="20"/>
+      </w:rPr>
+    </w:lvl>
+    <w:lvl w:ilvl="3" w:tentative="1">
+      <w:start w:val="1"/>
+      <w:numFmt w:val="bullet"/>
+      <w:lvlText w:val=""/>
+      <w:lvlJc w:val="left"/>
+      <w:pPr>
+        <w:tabs>
+          <w:tab w:val="num" w:pos="2880"/>
+        </w:tabs>
+        <w:ind w:left="2880" w:hanging="360"/>
+      </w:pPr>
+      <w:rPr>
+        <w:rFonts w:ascii="Symbol" w:hAnsi="Symbol" w:hint="default"/>
+        <w:sz w:val="20"/>
+      </w:rPr>
+    </w:lvl>
+    <w:lvl w:ilvl="4" w:tentative="1">
+      <w:start w:val="1"/>
+      <w:numFmt w:val="bullet"/>
+      <w:lvlText w:val=""/>
+      <w:lvlJc w:val="left"/>
+      <w:pPr>
+        <w:tabs>
+          <w:tab w:val="num" w:pos="3600"/>
+        </w:tabs>
+        <w:ind w:left="3600" w:hanging="360"/>
+      </w:pPr>
+      <w:rPr>
+        <w:rFonts w:ascii="Symbol" w:hAnsi="Symbol" w:hint="default"/>
+        <w:sz w:val="20"/>
+      </w:rPr>
+    </w:lvl>
+    <w:lvl w:ilvl="5" w:tentative="1">
+      <w:start w:val="1"/>
+      <w:numFmt w:val="bullet"/>
+      <w:lvlText w:val=""/>
+      <w:lvlJc w:val="left"/>
+      <w:pPr>
+        <w:tabs>
+          <w:tab w:val="num" w:pos="4320"/>
+        </w:tabs>
+        <w:ind w:left="4320" w:hanging="360"/>
+      </w:pPr>
+      <w:rPr>
+        <w:rFonts w:ascii="Symbol" w:hAnsi="Symbol" w:hint="default"/>
+        <w:sz w:val="20"/>
+      </w:rPr>
+    </w:lvl>
+    <w:lvl w:ilvl="6" w:tentative="1">
+      <w:start w:val="1"/>
+      <w:numFmt w:val="bullet"/>
+      <w:lvlText w:val=""/>
+      <w:lvlJc w:val="left"/>
+      <w:pPr>
+        <w:tabs>
+          <w:tab w:val="num" w:pos="5040"/>
+        </w:tabs>
+        <w:ind w:left="5040" w:hanging="360"/>
+      </w:pPr>
+      <w:rPr>
+        <w:rFonts w:ascii="Symbol" w:hAnsi="Symbol" w:hint="default"/>
+        <w:sz w:val="20"/>
+      </w:rPr>
+    </w:lvl>
+    <w:lvl w:ilvl="7" w:tentative="1">
+      <w:start w:val="1"/>
+      <w:numFmt w:val="bullet"/>
+      <w:lvlText w:val=""/>
+      <w:lvlJc w:val="left"/>
+      <w:pPr>
+        <w:tabs>
+          <w:tab w:val="num" w:pos="5760"/>
+        </w:tabs>
+        <w:ind w:left="5760" w:hanging="360"/>
+      </w:pPr>
+      <w:rPr>
+        <w:rFonts w:ascii="Symbol" w:hAnsi="Symbol" w:hint="default"/>
+        <w:sz w:val="20"/>
+      </w:rPr>
+    </w:lvl>
+    <w:lvl w:ilvl="8" w:tentative="1">
+      <w:start w:val="1"/>
+      <w:numFmt w:val="bullet"/>
+      <w:lvlText w:val=""/>
+      <w:lvlJc w:val="left"/>
+      <w:pPr>
+        <w:tabs>
+          <w:tab w:val="num" w:pos="6480"/>
+        </w:tabs>
+        <w:ind w:left="6480" w:hanging="360"/>
+      </w:pPr>
+      <w:rPr>
+        <w:rFonts w:ascii="Symbol" w:hAnsi="Symbol" w:hint="default"/>
+        <w:sz w:val="20"/>
+      </w:rPr>
+    </w:lvl>
+  </w:abstractNum>
+  <w:abstractNum w:abstractNumId="4" w15:restartNumberingAfterBreak="0">
     <w:nsid w:val="1482775B"/>
     <w:multiLevelType w:val="multilevel"/>
     <w:tmpl w:val="0EBA3C40"/>
@@ -2698,7 +3704,6 @@
     <w:lvl w:ilvl="2">
       <w:start w:val="1"/>
       <w:numFmt w:val="decimal"/>
-      <w:pStyle w:val="Heading3"/>
       <w:lvlText w:val="%1.%2.%3"/>
       <w:lvlJc w:val="left"/>
       <w:pPr>
@@ -2766,7 +3771,7 @@
       </w:pPr>
     </w:lvl>
   </w:abstractNum>
-  <w:abstractNum w:abstractNumId="2" w15:restartNumberingAfterBreak="0">
+  <w:abstractNum w:abstractNumId="5" w15:restartNumberingAfterBreak="0">
     <w:nsid w:val="14C33477"/>
     <w:multiLevelType w:val="hybridMultilevel"/>
     <w:tmpl w:val="8A6CBDE6"/>
@@ -2852,7 +3857,545 @@
       </w:pPr>
     </w:lvl>
   </w:abstractNum>
-  <w:abstractNum w:abstractNumId="3" w15:restartNumberingAfterBreak="0">
+  <w:abstractNum w:abstractNumId="6" w15:restartNumberingAfterBreak="0">
+    <w:nsid w:val="1DED43FD"/>
+    <w:multiLevelType w:val="multilevel"/>
+    <w:tmpl w:val="121AEBC8"/>
+    <w:lvl w:ilvl="0">
+      <w:start w:val="1"/>
+      <w:numFmt w:val="decimal"/>
+      <w:lvlText w:val="%1."/>
+      <w:lvlJc w:val="left"/>
+      <w:pPr>
+        <w:tabs>
+          <w:tab w:val="num" w:pos="720"/>
+        </w:tabs>
+        <w:ind w:left="720" w:hanging="360"/>
+      </w:pPr>
+    </w:lvl>
+    <w:lvl w:ilvl="1" w:tentative="1">
+      <w:start w:val="1"/>
+      <w:numFmt w:val="decimal"/>
+      <w:lvlText w:val="%2."/>
+      <w:lvlJc w:val="left"/>
+      <w:pPr>
+        <w:tabs>
+          <w:tab w:val="num" w:pos="1440"/>
+        </w:tabs>
+        <w:ind w:left="1440" w:hanging="360"/>
+      </w:pPr>
+    </w:lvl>
+    <w:lvl w:ilvl="2" w:tentative="1">
+      <w:start w:val="1"/>
+      <w:numFmt w:val="decimal"/>
+      <w:lvlText w:val="%3."/>
+      <w:lvlJc w:val="left"/>
+      <w:pPr>
+        <w:tabs>
+          <w:tab w:val="num" w:pos="2160"/>
+        </w:tabs>
+        <w:ind w:left="2160" w:hanging="360"/>
+      </w:pPr>
+    </w:lvl>
+    <w:lvl w:ilvl="3" w:tentative="1">
+      <w:start w:val="1"/>
+      <w:numFmt w:val="decimal"/>
+      <w:lvlText w:val="%4."/>
+      <w:lvlJc w:val="left"/>
+      <w:pPr>
+        <w:tabs>
+          <w:tab w:val="num" w:pos="2880"/>
+        </w:tabs>
+        <w:ind w:left="2880" w:hanging="360"/>
+      </w:pPr>
+    </w:lvl>
+    <w:lvl w:ilvl="4" w:tentative="1">
+      <w:start w:val="1"/>
+      <w:numFmt w:val="decimal"/>
+      <w:lvlText w:val="%5."/>
+      <w:lvlJc w:val="left"/>
+      <w:pPr>
+        <w:tabs>
+          <w:tab w:val="num" w:pos="3600"/>
+        </w:tabs>
+        <w:ind w:left="3600" w:hanging="360"/>
+      </w:pPr>
+    </w:lvl>
+    <w:lvl w:ilvl="5" w:tentative="1">
+      <w:start w:val="1"/>
+      <w:numFmt w:val="decimal"/>
+      <w:lvlText w:val="%6."/>
+      <w:lvlJc w:val="left"/>
+      <w:pPr>
+        <w:tabs>
+          <w:tab w:val="num" w:pos="4320"/>
+        </w:tabs>
+        <w:ind w:left="4320" w:hanging="360"/>
+      </w:pPr>
+    </w:lvl>
+    <w:lvl w:ilvl="6" w:tentative="1">
+      <w:start w:val="1"/>
+      <w:numFmt w:val="decimal"/>
+      <w:lvlText w:val="%7."/>
+      <w:lvlJc w:val="left"/>
+      <w:pPr>
+        <w:tabs>
+          <w:tab w:val="num" w:pos="5040"/>
+        </w:tabs>
+        <w:ind w:left="5040" w:hanging="360"/>
+      </w:pPr>
+    </w:lvl>
+    <w:lvl w:ilvl="7" w:tentative="1">
+      <w:start w:val="1"/>
+      <w:numFmt w:val="decimal"/>
+      <w:lvlText w:val="%8."/>
+      <w:lvlJc w:val="left"/>
+      <w:pPr>
+        <w:tabs>
+          <w:tab w:val="num" w:pos="5760"/>
+        </w:tabs>
+        <w:ind w:left="5760" w:hanging="360"/>
+      </w:pPr>
+    </w:lvl>
+    <w:lvl w:ilvl="8" w:tentative="1">
+      <w:start w:val="1"/>
+      <w:numFmt w:val="decimal"/>
+      <w:lvlText w:val="%9."/>
+      <w:lvlJc w:val="left"/>
+      <w:pPr>
+        <w:tabs>
+          <w:tab w:val="num" w:pos="6480"/>
+        </w:tabs>
+        <w:ind w:left="6480" w:hanging="360"/>
+      </w:pPr>
+    </w:lvl>
+  </w:abstractNum>
+  <w:abstractNum w:abstractNumId="7" w15:restartNumberingAfterBreak="0">
+    <w:nsid w:val="2D1A7ABF"/>
+    <w:multiLevelType w:val="multilevel"/>
+    <w:tmpl w:val="882CA452"/>
+    <w:lvl w:ilvl="0">
+      <w:start w:val="1"/>
+      <w:numFmt w:val="decimal"/>
+      <w:lvlText w:val="%1."/>
+      <w:lvlJc w:val="left"/>
+      <w:pPr>
+        <w:tabs>
+          <w:tab w:val="num" w:pos="720"/>
+        </w:tabs>
+        <w:ind w:left="720" w:hanging="360"/>
+      </w:pPr>
+    </w:lvl>
+    <w:lvl w:ilvl="1" w:tentative="1">
+      <w:start w:val="1"/>
+      <w:numFmt w:val="decimal"/>
+      <w:lvlText w:val="%2."/>
+      <w:lvlJc w:val="left"/>
+      <w:pPr>
+        <w:tabs>
+          <w:tab w:val="num" w:pos="1440"/>
+        </w:tabs>
+        <w:ind w:left="1440" w:hanging="360"/>
+      </w:pPr>
+    </w:lvl>
+    <w:lvl w:ilvl="2" w:tentative="1">
+      <w:start w:val="1"/>
+      <w:numFmt w:val="decimal"/>
+      <w:lvlText w:val="%3."/>
+      <w:lvlJc w:val="left"/>
+      <w:pPr>
+        <w:tabs>
+          <w:tab w:val="num" w:pos="2160"/>
+        </w:tabs>
+        <w:ind w:left="2160" w:hanging="360"/>
+      </w:pPr>
+    </w:lvl>
+    <w:lvl w:ilvl="3" w:tentative="1">
+      <w:start w:val="1"/>
+      <w:numFmt w:val="decimal"/>
+      <w:lvlText w:val="%4."/>
+      <w:lvlJc w:val="left"/>
+      <w:pPr>
+        <w:tabs>
+          <w:tab w:val="num" w:pos="2880"/>
+        </w:tabs>
+        <w:ind w:left="2880" w:hanging="360"/>
+      </w:pPr>
+    </w:lvl>
+    <w:lvl w:ilvl="4" w:tentative="1">
+      <w:start w:val="1"/>
+      <w:numFmt w:val="decimal"/>
+      <w:lvlText w:val="%5."/>
+      <w:lvlJc w:val="left"/>
+      <w:pPr>
+        <w:tabs>
+          <w:tab w:val="num" w:pos="3600"/>
+        </w:tabs>
+        <w:ind w:left="3600" w:hanging="360"/>
+      </w:pPr>
+    </w:lvl>
+    <w:lvl w:ilvl="5" w:tentative="1">
+      <w:start w:val="1"/>
+      <w:numFmt w:val="decimal"/>
+      <w:lvlText w:val="%6."/>
+      <w:lvlJc w:val="left"/>
+      <w:pPr>
+        <w:tabs>
+          <w:tab w:val="num" w:pos="4320"/>
+        </w:tabs>
+        <w:ind w:left="4320" w:hanging="360"/>
+      </w:pPr>
+    </w:lvl>
+    <w:lvl w:ilvl="6" w:tentative="1">
+      <w:start w:val="1"/>
+      <w:numFmt w:val="decimal"/>
+      <w:lvlText w:val="%7."/>
+      <w:lvlJc w:val="left"/>
+      <w:pPr>
+        <w:tabs>
+          <w:tab w:val="num" w:pos="5040"/>
+        </w:tabs>
+        <w:ind w:left="5040" w:hanging="360"/>
+      </w:pPr>
+    </w:lvl>
+    <w:lvl w:ilvl="7" w:tentative="1">
+      <w:start w:val="1"/>
+      <w:numFmt w:val="decimal"/>
+      <w:lvlText w:val="%8."/>
+      <w:lvlJc w:val="left"/>
+      <w:pPr>
+        <w:tabs>
+          <w:tab w:val="num" w:pos="5760"/>
+        </w:tabs>
+        <w:ind w:left="5760" w:hanging="360"/>
+      </w:pPr>
+    </w:lvl>
+    <w:lvl w:ilvl="8" w:tentative="1">
+      <w:start w:val="1"/>
+      <w:numFmt w:val="decimal"/>
+      <w:lvlText w:val="%9."/>
+      <w:lvlJc w:val="left"/>
+      <w:pPr>
+        <w:tabs>
+          <w:tab w:val="num" w:pos="6480"/>
+        </w:tabs>
+        <w:ind w:left="6480" w:hanging="360"/>
+      </w:pPr>
+    </w:lvl>
+  </w:abstractNum>
+  <w:abstractNum w:abstractNumId="8" w15:restartNumberingAfterBreak="0">
+    <w:nsid w:val="36725EDF"/>
+    <w:multiLevelType w:val="hybridMultilevel"/>
+    <w:tmpl w:val="B82858B0"/>
+    <w:lvl w:ilvl="0" w:tplc="0409000F">
+      <w:start w:val="1"/>
+      <w:numFmt w:val="decimal"/>
+      <w:lvlText w:val="%1."/>
+      <w:lvlJc w:val="left"/>
+      <w:pPr>
+        <w:ind w:left="1296" w:hanging="360"/>
+      </w:pPr>
+    </w:lvl>
+    <w:lvl w:ilvl="1" w:tplc="04090019" w:tentative="1">
+      <w:start w:val="1"/>
+      <w:numFmt w:val="lowerLetter"/>
+      <w:lvlText w:val="%2."/>
+      <w:lvlJc w:val="left"/>
+      <w:pPr>
+        <w:ind w:left="2016" w:hanging="360"/>
+      </w:pPr>
+    </w:lvl>
+    <w:lvl w:ilvl="2" w:tplc="0409001B" w:tentative="1">
+      <w:start w:val="1"/>
+      <w:numFmt w:val="lowerRoman"/>
+      <w:lvlText w:val="%3."/>
+      <w:lvlJc w:val="right"/>
+      <w:pPr>
+        <w:ind w:left="2736" w:hanging="180"/>
+      </w:pPr>
+    </w:lvl>
+    <w:lvl w:ilvl="3" w:tplc="0409000F" w:tentative="1">
+      <w:start w:val="1"/>
+      <w:numFmt w:val="decimal"/>
+      <w:lvlText w:val="%4."/>
+      <w:lvlJc w:val="left"/>
+      <w:pPr>
+        <w:ind w:left="3456" w:hanging="360"/>
+      </w:pPr>
+    </w:lvl>
+    <w:lvl w:ilvl="4" w:tplc="04090019" w:tentative="1">
+      <w:start w:val="1"/>
+      <w:numFmt w:val="lowerLetter"/>
+      <w:lvlText w:val="%5."/>
+      <w:lvlJc w:val="left"/>
+      <w:pPr>
+        <w:ind w:left="4176" w:hanging="360"/>
+      </w:pPr>
+    </w:lvl>
+    <w:lvl w:ilvl="5" w:tplc="0409001B" w:tentative="1">
+      <w:start w:val="1"/>
+      <w:numFmt w:val="lowerRoman"/>
+      <w:lvlText w:val="%6."/>
+      <w:lvlJc w:val="right"/>
+      <w:pPr>
+        <w:ind w:left="4896" w:hanging="180"/>
+      </w:pPr>
+    </w:lvl>
+    <w:lvl w:ilvl="6" w:tplc="0409000F" w:tentative="1">
+      <w:start w:val="1"/>
+      <w:numFmt w:val="decimal"/>
+      <w:lvlText w:val="%7."/>
+      <w:lvlJc w:val="left"/>
+      <w:pPr>
+        <w:ind w:left="5616" w:hanging="360"/>
+      </w:pPr>
+    </w:lvl>
+    <w:lvl w:ilvl="7" w:tplc="04090019" w:tentative="1">
+      <w:start w:val="1"/>
+      <w:numFmt w:val="lowerLetter"/>
+      <w:lvlText w:val="%8."/>
+      <w:lvlJc w:val="left"/>
+      <w:pPr>
+        <w:ind w:left="6336" w:hanging="360"/>
+      </w:pPr>
+    </w:lvl>
+    <w:lvl w:ilvl="8" w:tplc="0409001B" w:tentative="1">
+      <w:start w:val="1"/>
+      <w:numFmt w:val="lowerRoman"/>
+      <w:lvlText w:val="%9."/>
+      <w:lvlJc w:val="right"/>
+      <w:pPr>
+        <w:ind w:left="7056" w:hanging="180"/>
+      </w:pPr>
+    </w:lvl>
+  </w:abstractNum>
+  <w:abstractNum w:abstractNumId="9" w15:restartNumberingAfterBreak="0">
+    <w:nsid w:val="39193D10"/>
+    <w:multiLevelType w:val="multilevel"/>
+    <w:tmpl w:val="AE64E0E4"/>
+    <w:lvl w:ilvl="0">
+      <w:start w:val="1"/>
+      <w:numFmt w:val="decimal"/>
+      <w:lvlText w:val="%1."/>
+      <w:lvlJc w:val="left"/>
+      <w:pPr>
+        <w:tabs>
+          <w:tab w:val="num" w:pos="720"/>
+        </w:tabs>
+        <w:ind w:left="720" w:hanging="360"/>
+      </w:pPr>
+    </w:lvl>
+    <w:lvl w:ilvl="1" w:tentative="1">
+      <w:start w:val="1"/>
+      <w:numFmt w:val="decimal"/>
+      <w:lvlText w:val="%2."/>
+      <w:lvlJc w:val="left"/>
+      <w:pPr>
+        <w:tabs>
+          <w:tab w:val="num" w:pos="1440"/>
+        </w:tabs>
+        <w:ind w:left="1440" w:hanging="360"/>
+      </w:pPr>
+    </w:lvl>
+    <w:lvl w:ilvl="2" w:tentative="1">
+      <w:start w:val="1"/>
+      <w:numFmt w:val="decimal"/>
+      <w:lvlText w:val="%3."/>
+      <w:lvlJc w:val="left"/>
+      <w:pPr>
+        <w:tabs>
+          <w:tab w:val="num" w:pos="2160"/>
+        </w:tabs>
+        <w:ind w:left="2160" w:hanging="360"/>
+      </w:pPr>
+    </w:lvl>
+    <w:lvl w:ilvl="3" w:tentative="1">
+      <w:start w:val="1"/>
+      <w:numFmt w:val="decimal"/>
+      <w:lvlText w:val="%4."/>
+      <w:lvlJc w:val="left"/>
+      <w:pPr>
+        <w:tabs>
+          <w:tab w:val="num" w:pos="2880"/>
+        </w:tabs>
+        <w:ind w:left="2880" w:hanging="360"/>
+      </w:pPr>
+    </w:lvl>
+    <w:lvl w:ilvl="4" w:tentative="1">
+      <w:start w:val="1"/>
+      <w:numFmt w:val="decimal"/>
+      <w:lvlText w:val="%5."/>
+      <w:lvlJc w:val="left"/>
+      <w:pPr>
+        <w:tabs>
+          <w:tab w:val="num" w:pos="3600"/>
+        </w:tabs>
+        <w:ind w:left="3600" w:hanging="360"/>
+      </w:pPr>
+    </w:lvl>
+    <w:lvl w:ilvl="5" w:tentative="1">
+      <w:start w:val="1"/>
+      <w:numFmt w:val="decimal"/>
+      <w:lvlText w:val="%6."/>
+      <w:lvlJc w:val="left"/>
+      <w:pPr>
+        <w:tabs>
+          <w:tab w:val="num" w:pos="4320"/>
+        </w:tabs>
+        <w:ind w:left="4320" w:hanging="360"/>
+      </w:pPr>
+    </w:lvl>
+    <w:lvl w:ilvl="6" w:tentative="1">
+      <w:start w:val="1"/>
+      <w:numFmt w:val="decimal"/>
+      <w:lvlText w:val="%7."/>
+      <w:lvlJc w:val="left"/>
+      <w:pPr>
+        <w:tabs>
+          <w:tab w:val="num" w:pos="5040"/>
+        </w:tabs>
+        <w:ind w:left="5040" w:hanging="360"/>
+      </w:pPr>
+    </w:lvl>
+    <w:lvl w:ilvl="7" w:tentative="1">
+      <w:start w:val="1"/>
+      <w:numFmt w:val="decimal"/>
+      <w:lvlText w:val="%8."/>
+      <w:lvlJc w:val="left"/>
+      <w:pPr>
+        <w:tabs>
+          <w:tab w:val="num" w:pos="5760"/>
+        </w:tabs>
+        <w:ind w:left="5760" w:hanging="360"/>
+      </w:pPr>
+    </w:lvl>
+    <w:lvl w:ilvl="8" w:tentative="1">
+      <w:start w:val="1"/>
+      <w:numFmt w:val="decimal"/>
+      <w:lvlText w:val="%9."/>
+      <w:lvlJc w:val="left"/>
+      <w:pPr>
+        <w:tabs>
+          <w:tab w:val="num" w:pos="6480"/>
+        </w:tabs>
+        <w:ind w:left="6480" w:hanging="360"/>
+      </w:pPr>
+    </w:lvl>
+  </w:abstractNum>
+  <w:abstractNum w:abstractNumId="10" w15:restartNumberingAfterBreak="0">
+    <w:nsid w:val="3B934946"/>
+    <w:multiLevelType w:val="multilevel"/>
+    <w:tmpl w:val="A8844372"/>
+    <w:lvl w:ilvl="0">
+      <w:start w:val="1"/>
+      <w:numFmt w:val="decimal"/>
+      <w:lvlText w:val="%1."/>
+      <w:lvlJc w:val="left"/>
+      <w:pPr>
+        <w:tabs>
+          <w:tab w:val="num" w:pos="720"/>
+        </w:tabs>
+        <w:ind w:left="720" w:hanging="360"/>
+      </w:pPr>
+    </w:lvl>
+    <w:lvl w:ilvl="1">
+      <w:start w:val="1"/>
+      <w:numFmt w:val="decimal"/>
+      <w:lvlText w:val="%2."/>
+      <w:lvlJc w:val="left"/>
+      <w:pPr>
+        <w:tabs>
+          <w:tab w:val="num" w:pos="1440"/>
+        </w:tabs>
+        <w:ind w:left="1440" w:hanging="360"/>
+      </w:pPr>
+    </w:lvl>
+    <w:lvl w:ilvl="2" w:tentative="1">
+      <w:start w:val="1"/>
+      <w:numFmt w:val="decimal"/>
+      <w:lvlText w:val="%3."/>
+      <w:lvlJc w:val="left"/>
+      <w:pPr>
+        <w:tabs>
+          <w:tab w:val="num" w:pos="2160"/>
+        </w:tabs>
+        <w:ind w:left="2160" w:hanging="360"/>
+      </w:pPr>
+    </w:lvl>
+    <w:lvl w:ilvl="3" w:tentative="1">
+      <w:start w:val="1"/>
+      <w:numFmt w:val="decimal"/>
+      <w:lvlText w:val="%4."/>
+      <w:lvlJc w:val="left"/>
+      <w:pPr>
+        <w:tabs>
+          <w:tab w:val="num" w:pos="2880"/>
+        </w:tabs>
+        <w:ind w:left="2880" w:hanging="360"/>
+      </w:pPr>
+    </w:lvl>
+    <w:lvl w:ilvl="4" w:tentative="1">
+      <w:start w:val="1"/>
+      <w:numFmt w:val="decimal"/>
+      <w:lvlText w:val="%5."/>
+      <w:lvlJc w:val="left"/>
+      <w:pPr>
+        <w:tabs>
+          <w:tab w:val="num" w:pos="3600"/>
+        </w:tabs>
+        <w:ind w:left="3600" w:hanging="360"/>
+      </w:pPr>
+    </w:lvl>
+    <w:lvl w:ilvl="5" w:tentative="1">
+      <w:start w:val="1"/>
+      <w:numFmt w:val="decimal"/>
+      <w:lvlText w:val="%6."/>
+      <w:lvlJc w:val="left"/>
+      <w:pPr>
+        <w:tabs>
+          <w:tab w:val="num" w:pos="4320"/>
+        </w:tabs>
+        <w:ind w:left="4320" w:hanging="360"/>
+      </w:pPr>
+    </w:lvl>
+    <w:lvl w:ilvl="6" w:tentative="1">
+      <w:start w:val="1"/>
+      <w:numFmt w:val="decimal"/>
+      <w:lvlText w:val="%7."/>
+      <w:lvlJc w:val="left"/>
+      <w:pPr>
+        <w:tabs>
+          <w:tab w:val="num" w:pos="5040"/>
+        </w:tabs>
+        <w:ind w:left="5040" w:hanging="360"/>
+      </w:pPr>
+    </w:lvl>
+    <w:lvl w:ilvl="7" w:tentative="1">
+      <w:start w:val="1"/>
+      <w:numFmt w:val="decimal"/>
+      <w:lvlText w:val="%8."/>
+      <w:lvlJc w:val="left"/>
+      <w:pPr>
+        <w:tabs>
+          <w:tab w:val="num" w:pos="5760"/>
+        </w:tabs>
+        <w:ind w:left="5760" w:hanging="360"/>
+      </w:pPr>
+    </w:lvl>
+    <w:lvl w:ilvl="8" w:tentative="1">
+      <w:start w:val="1"/>
+      <w:numFmt w:val="decimal"/>
+      <w:lvlText w:val="%9."/>
+      <w:lvlJc w:val="left"/>
+      <w:pPr>
+        <w:tabs>
+          <w:tab w:val="num" w:pos="6480"/>
+        </w:tabs>
+        <w:ind w:left="6480" w:hanging="360"/>
+      </w:pPr>
+    </w:lvl>
+  </w:abstractNum>
+  <w:abstractNum w:abstractNumId="11" w15:restartNumberingAfterBreak="0">
     <w:nsid w:val="3F347AAE"/>
     <w:multiLevelType w:val="hybridMultilevel"/>
     <w:tmpl w:val="11E4B730"/>
@@ -2938,7 +4481,120 @@
       </w:pPr>
     </w:lvl>
   </w:abstractNum>
-  <w:abstractNum w:abstractNumId="4" w15:restartNumberingAfterBreak="0">
+  <w:abstractNum w:abstractNumId="12" w15:restartNumberingAfterBreak="0">
+    <w:nsid w:val="43E02CB6"/>
+    <w:multiLevelType w:val="hybridMultilevel"/>
+    <w:tmpl w:val="14EAB3D2"/>
+    <w:lvl w:ilvl="0" w:tplc="04090001">
+      <w:start w:val="1"/>
+      <w:numFmt w:val="bullet"/>
+      <w:lvlText w:val=""/>
+      <w:lvlJc w:val="left"/>
+      <w:pPr>
+        <w:ind w:left="720" w:hanging="360"/>
+      </w:pPr>
+      <w:rPr>
+        <w:rFonts w:ascii="Symbol" w:hAnsi="Symbol" w:hint="default"/>
+      </w:rPr>
+    </w:lvl>
+    <w:lvl w:ilvl="1" w:tplc="04090003" w:tentative="1">
+      <w:start w:val="1"/>
+      <w:numFmt w:val="bullet"/>
+      <w:lvlText w:val="o"/>
+      <w:lvlJc w:val="left"/>
+      <w:pPr>
+        <w:ind w:left="1440" w:hanging="360"/>
+      </w:pPr>
+      <w:rPr>
+        <w:rFonts w:ascii="Courier New" w:hAnsi="Courier New" w:cs="Courier New" w:hint="default"/>
+      </w:rPr>
+    </w:lvl>
+    <w:lvl w:ilvl="2" w:tplc="04090005" w:tentative="1">
+      <w:start w:val="1"/>
+      <w:numFmt w:val="bullet"/>
+      <w:lvlText w:val=""/>
+      <w:lvlJc w:val="left"/>
+      <w:pPr>
+        <w:ind w:left="2160" w:hanging="360"/>
+      </w:pPr>
+      <w:rPr>
+        <w:rFonts w:ascii="Wingdings" w:hAnsi="Wingdings" w:hint="default"/>
+      </w:rPr>
+    </w:lvl>
+    <w:lvl w:ilvl="3" w:tplc="04090001" w:tentative="1">
+      <w:start w:val="1"/>
+      <w:numFmt w:val="bullet"/>
+      <w:lvlText w:val=""/>
+      <w:lvlJc w:val="left"/>
+      <w:pPr>
+        <w:ind w:left="2880" w:hanging="360"/>
+      </w:pPr>
+      <w:rPr>
+        <w:rFonts w:ascii="Symbol" w:hAnsi="Symbol" w:hint="default"/>
+      </w:rPr>
+    </w:lvl>
+    <w:lvl w:ilvl="4" w:tplc="04090003" w:tentative="1">
+      <w:start w:val="1"/>
+      <w:numFmt w:val="bullet"/>
+      <w:lvlText w:val="o"/>
+      <w:lvlJc w:val="left"/>
+      <w:pPr>
+        <w:ind w:left="3600" w:hanging="360"/>
+      </w:pPr>
+      <w:rPr>
+        <w:rFonts w:ascii="Courier New" w:hAnsi="Courier New" w:cs="Courier New" w:hint="default"/>
+      </w:rPr>
+    </w:lvl>
+    <w:lvl w:ilvl="5" w:tplc="04090005" w:tentative="1">
+      <w:start w:val="1"/>
+      <w:numFmt w:val="bullet"/>
+      <w:lvlText w:val=""/>
+      <w:lvlJc w:val="left"/>
+      <w:pPr>
+        <w:ind w:left="4320" w:hanging="360"/>
+      </w:pPr>
+      <w:rPr>
+        <w:rFonts w:ascii="Wingdings" w:hAnsi="Wingdings" w:hint="default"/>
+      </w:rPr>
+    </w:lvl>
+    <w:lvl w:ilvl="6" w:tplc="04090001" w:tentative="1">
+      <w:start w:val="1"/>
+      <w:numFmt w:val="bullet"/>
+      <w:lvlText w:val=""/>
+      <w:lvlJc w:val="left"/>
+      <w:pPr>
+        <w:ind w:left="5040" w:hanging="360"/>
+      </w:pPr>
+      <w:rPr>
+        <w:rFonts w:ascii="Symbol" w:hAnsi="Symbol" w:hint="default"/>
+      </w:rPr>
+    </w:lvl>
+    <w:lvl w:ilvl="7" w:tplc="04090003" w:tentative="1">
+      <w:start w:val="1"/>
+      <w:numFmt w:val="bullet"/>
+      <w:lvlText w:val="o"/>
+      <w:lvlJc w:val="left"/>
+      <w:pPr>
+        <w:ind w:left="5760" w:hanging="360"/>
+      </w:pPr>
+      <w:rPr>
+        <w:rFonts w:ascii="Courier New" w:hAnsi="Courier New" w:cs="Courier New" w:hint="default"/>
+      </w:rPr>
+    </w:lvl>
+    <w:lvl w:ilvl="8" w:tplc="04090005" w:tentative="1">
+      <w:start w:val="1"/>
+      <w:numFmt w:val="bullet"/>
+      <w:lvlText w:val=""/>
+      <w:lvlJc w:val="left"/>
+      <w:pPr>
+        <w:ind w:left="6480" w:hanging="360"/>
+      </w:pPr>
+      <w:rPr>
+        <w:rFonts w:ascii="Wingdings" w:hAnsi="Wingdings" w:hint="default"/>
+      </w:rPr>
+    </w:lvl>
+  </w:abstractNum>
+  <w:abstractNum w:abstractNumId="13" w15:restartNumberingAfterBreak="0">
     <w:nsid w:val="45464171"/>
     <w:multiLevelType w:val="hybridMultilevel"/>
     <w:tmpl w:val="20326E82"/>
@@ -3024,7 +4680,93 @@
       </w:pPr>
     </w:lvl>
   </w:abstractNum>
-  <w:abstractNum w:abstractNumId="5" w15:restartNumberingAfterBreak="0">
+  <w:abstractNum w:abstractNumId="14" w15:restartNumberingAfterBreak="0">
+    <w:nsid w:val="47BB0B3C"/>
+    <w:multiLevelType w:val="hybridMultilevel"/>
+    <w:tmpl w:val="4CA83894"/>
+    <w:lvl w:ilvl="0" w:tplc="0409000F">
+      <w:start w:val="1"/>
+      <w:numFmt w:val="decimal"/>
+      <w:lvlText w:val="%1."/>
+      <w:lvlJc w:val="left"/>
+      <w:pPr>
+        <w:ind w:left="720" w:hanging="360"/>
+      </w:pPr>
+    </w:lvl>
+    <w:lvl w:ilvl="1" w:tplc="04090019" w:tentative="1">
+      <w:start w:val="1"/>
+      <w:numFmt w:val="lowerLetter"/>
+      <w:lvlText w:val="%2."/>
+      <w:lvlJc w:val="left"/>
+      <w:pPr>
+        <w:ind w:left="1440" w:hanging="360"/>
+      </w:pPr>
+    </w:lvl>
+    <w:lvl w:ilvl="2" w:tplc="0409001B" w:tentative="1">
+      <w:start w:val="1"/>
+      <w:numFmt w:val="lowerRoman"/>
+      <w:lvlText w:val="%3."/>
+      <w:lvlJc w:val="right"/>
+      <w:pPr>
+        <w:ind w:left="2160" w:hanging="180"/>
+      </w:pPr>
+    </w:lvl>
+    <w:lvl w:ilvl="3" w:tplc="0409000F" w:tentative="1">
+      <w:start w:val="1"/>
+      <w:numFmt w:val="decimal"/>
+      <w:lvlText w:val="%4."/>
+      <w:lvlJc w:val="left"/>
+      <w:pPr>
+        <w:ind w:left="2880" w:hanging="360"/>
+      </w:pPr>
+    </w:lvl>
+    <w:lvl w:ilvl="4" w:tplc="04090019" w:tentative="1">
+      <w:start w:val="1"/>
+      <w:numFmt w:val="lowerLetter"/>
+      <w:lvlText w:val="%5."/>
+      <w:lvlJc w:val="left"/>
+      <w:pPr>
+        <w:ind w:left="3600" w:hanging="360"/>
+      </w:pPr>
+    </w:lvl>
+    <w:lvl w:ilvl="5" w:tplc="0409001B" w:tentative="1">
+      <w:start w:val="1"/>
+      <w:numFmt w:val="lowerRoman"/>
+      <w:lvlText w:val="%6."/>
+      <w:lvlJc w:val="right"/>
+      <w:pPr>
+        <w:ind w:left="4320" w:hanging="180"/>
+      </w:pPr>
+    </w:lvl>
+    <w:lvl w:ilvl="6" w:tplc="0409000F" w:tentative="1">
+      <w:start w:val="1"/>
+      <w:numFmt w:val="decimal"/>
+      <w:lvlText w:val="%7."/>
+      <w:lvlJc w:val="left"/>
+      <w:pPr>
+        <w:ind w:left="5040" w:hanging="360"/>
+      </w:pPr>
+    </w:lvl>
+    <w:lvl w:ilvl="7" w:tplc="04090019" w:tentative="1">
+      <w:start w:val="1"/>
+      <w:numFmt w:val="lowerLetter"/>
+      <w:lvlText w:val="%8."/>
+      <w:lvlJc w:val="left"/>
+      <w:pPr>
+        <w:ind w:left="5760" w:hanging="360"/>
+      </w:pPr>
+    </w:lvl>
+    <w:lvl w:ilvl="8" w:tplc="0409001B" w:tentative="1">
+      <w:start w:val="1"/>
+      <w:numFmt w:val="lowerRoman"/>
+      <w:lvlText w:val="%9."/>
+      <w:lvlJc w:val="right"/>
+      <w:pPr>
+        <w:ind w:left="6480" w:hanging="180"/>
+      </w:pPr>
+    </w:lvl>
+  </w:abstractNum>
+  <w:abstractNum w:abstractNumId="15" w15:restartNumberingAfterBreak="0">
     <w:nsid w:val="540217A8"/>
     <w:multiLevelType w:val="hybridMultilevel"/>
     <w:tmpl w:val="6F6E6170"/>
@@ -3137,7 +4879,7 @@
       </w:rPr>
     </w:lvl>
   </w:abstractNum>
-  <w:abstractNum w:abstractNumId="6" w15:restartNumberingAfterBreak="0">
+  <w:abstractNum w:abstractNumId="16" w15:restartNumberingAfterBreak="0">
     <w:nsid w:val="5C4E5F50"/>
     <w:multiLevelType w:val="hybridMultilevel"/>
     <w:tmpl w:val="704EDC1A"/>
@@ -3223,7 +4965,7 @@
       </w:pPr>
     </w:lvl>
   </w:abstractNum>
-  <w:abstractNum w:abstractNumId="7" w15:restartNumberingAfterBreak="0">
+  <w:abstractNum w:abstractNumId="17" w15:restartNumberingAfterBreak="0">
     <w:nsid w:val="5E181256"/>
     <w:multiLevelType w:val="hybridMultilevel"/>
     <w:tmpl w:val="20326E82"/>
@@ -3309,7 +5051,233 @@
       </w:pPr>
     </w:lvl>
   </w:abstractNum>
-  <w:abstractNum w:abstractNumId="8" w15:restartNumberingAfterBreak="0">
+  <w:abstractNum w:abstractNumId="18" w15:restartNumberingAfterBreak="0">
+    <w:nsid w:val="63700FF1"/>
+    <w:multiLevelType w:val="hybridMultilevel"/>
+    <w:tmpl w:val="A050AC4C"/>
+    <w:lvl w:ilvl="0" w:tplc="0409000F">
+      <w:start w:val="1"/>
+      <w:numFmt w:val="decimal"/>
+      <w:lvlText w:val="%1."/>
+      <w:lvlJc w:val="left"/>
+      <w:pPr>
+        <w:ind w:left="720" w:hanging="360"/>
+      </w:pPr>
+      <w:rPr>
+        <w:rFonts w:hint="default"/>
+      </w:rPr>
+    </w:lvl>
+    <w:lvl w:ilvl="1" w:tplc="04090003" w:tentative="1">
+      <w:start w:val="1"/>
+      <w:numFmt w:val="bullet"/>
+      <w:lvlText w:val="o"/>
+      <w:lvlJc w:val="left"/>
+      <w:pPr>
+        <w:ind w:left="1440" w:hanging="360"/>
+      </w:pPr>
+      <w:rPr>
+        <w:rFonts w:ascii="Courier New" w:hAnsi="Courier New" w:cs="Courier New" w:hint="default"/>
+      </w:rPr>
+    </w:lvl>
+    <w:lvl w:ilvl="2" w:tplc="04090005" w:tentative="1">
+      <w:start w:val="1"/>
+      <w:numFmt w:val="bullet"/>
+      <w:lvlText w:val=""/>
+      <w:lvlJc w:val="left"/>
+      <w:pPr>
+        <w:ind w:left="2160" w:hanging="360"/>
+      </w:pPr>
+      <w:rPr>
+        <w:rFonts w:ascii="Wingdings" w:hAnsi="Wingdings" w:hint="default"/>
+      </w:rPr>
+    </w:lvl>
+    <w:lvl w:ilvl="3" w:tplc="04090001" w:tentative="1">
+      <w:start w:val="1"/>
+      <w:numFmt w:val="bullet"/>
+      <w:lvlText w:val=""/>
+      <w:lvlJc w:val="left"/>
+      <w:pPr>
+        <w:ind w:left="2880" w:hanging="360"/>
+      </w:pPr>
+      <w:rPr>
+        <w:rFonts w:ascii="Symbol" w:hAnsi="Symbol" w:hint="default"/>
+      </w:rPr>
+    </w:lvl>
+    <w:lvl w:ilvl="4" w:tplc="04090003" w:tentative="1">
+      <w:start w:val="1"/>
+      <w:numFmt w:val="bullet"/>
+      <w:lvlText w:val="o"/>
+      <w:lvlJc w:val="left"/>
+      <w:pPr>
+        <w:ind w:left="3600" w:hanging="360"/>
+      </w:pPr>
+      <w:rPr>
+        <w:rFonts w:ascii="Courier New" w:hAnsi="Courier New" w:cs="Courier New" w:hint="default"/>
+      </w:rPr>
+    </w:lvl>
+    <w:lvl w:ilvl="5" w:tplc="04090005" w:tentative="1">
+      <w:start w:val="1"/>
+      <w:numFmt w:val="bullet"/>
+      <w:lvlText w:val=""/>
+      <w:lvlJc w:val="left"/>
+      <w:pPr>
+        <w:ind w:left="4320" w:hanging="360"/>
+      </w:pPr>
+      <w:rPr>
+        <w:rFonts w:ascii="Wingdings" w:hAnsi="Wingdings" w:hint="default"/>
+      </w:rPr>
+    </w:lvl>
+    <w:lvl w:ilvl="6" w:tplc="04090001" w:tentative="1">
+      <w:start w:val="1"/>
+      <w:numFmt w:val="bullet"/>
+      <w:lvlText w:val=""/>
+      <w:lvlJc w:val="left"/>
+      <w:pPr>
+        <w:ind w:left="5040" w:hanging="360"/>
+      </w:pPr>
+      <w:rPr>
+        <w:rFonts w:ascii="Symbol" w:hAnsi="Symbol" w:hint="default"/>
+      </w:rPr>
+    </w:lvl>
+    <w:lvl w:ilvl="7" w:tplc="04090003" w:tentative="1">
+      <w:start w:val="1"/>
+      <w:numFmt w:val="bullet"/>
+      <w:lvlText w:val="o"/>
+      <w:lvlJc w:val="left"/>
+      <w:pPr>
+        <w:ind w:left="5760" w:hanging="360"/>
+      </w:pPr>
+      <w:rPr>
+        <w:rFonts w:ascii="Courier New" w:hAnsi="Courier New" w:cs="Courier New" w:hint="default"/>
+      </w:rPr>
+    </w:lvl>
+    <w:lvl w:ilvl="8" w:tplc="04090005" w:tentative="1">
+      <w:start w:val="1"/>
+      <w:numFmt w:val="bullet"/>
+      <w:lvlText w:val=""/>
+      <w:lvlJc w:val="left"/>
+      <w:pPr>
+        <w:ind w:left="6480" w:hanging="360"/>
+      </w:pPr>
+      <w:rPr>
+        <w:rFonts w:ascii="Wingdings" w:hAnsi="Wingdings" w:hint="default"/>
+      </w:rPr>
+    </w:lvl>
+  </w:abstractNum>
+  <w:abstractNum w:abstractNumId="19" w15:restartNumberingAfterBreak="0">
+    <w:nsid w:val="6D006BA9"/>
+    <w:multiLevelType w:val="multilevel"/>
+    <w:tmpl w:val="E76A8010"/>
+    <w:lvl w:ilvl="0">
+      <w:start w:val="1"/>
+      <w:numFmt w:val="decimal"/>
+      <w:lvlText w:val="%1."/>
+      <w:lvlJc w:val="left"/>
+      <w:pPr>
+        <w:tabs>
+          <w:tab w:val="num" w:pos="720"/>
+        </w:tabs>
+        <w:ind w:left="720" w:hanging="360"/>
+      </w:pPr>
+    </w:lvl>
+    <w:lvl w:ilvl="1">
+      <w:start w:val="1"/>
+      <w:numFmt w:val="decimal"/>
+      <w:lvlText w:val="%2."/>
+      <w:lvlJc w:val="left"/>
+      <w:pPr>
+        <w:tabs>
+          <w:tab w:val="num" w:pos="1440"/>
+        </w:tabs>
+        <w:ind w:left="1440" w:hanging="360"/>
+      </w:pPr>
+    </w:lvl>
+    <w:lvl w:ilvl="2" w:tentative="1">
+      <w:start w:val="1"/>
+      <w:numFmt w:val="decimal"/>
+      <w:lvlText w:val="%3."/>
+      <w:lvlJc w:val="left"/>
+      <w:pPr>
+        <w:tabs>
+          <w:tab w:val="num" w:pos="2160"/>
+        </w:tabs>
+        <w:ind w:left="2160" w:hanging="360"/>
+      </w:pPr>
+    </w:lvl>
+    <w:lvl w:ilvl="3" w:tentative="1">
+      <w:start w:val="1"/>
+      <w:numFmt w:val="decimal"/>
+      <w:lvlText w:val="%4."/>
+      <w:lvlJc w:val="left"/>
+      <w:pPr>
+        <w:tabs>
+          <w:tab w:val="num" w:pos="2880"/>
+        </w:tabs>
+        <w:ind w:left="2880" w:hanging="360"/>
+      </w:pPr>
+    </w:lvl>
+    <w:lvl w:ilvl="4" w:tentative="1">
+      <w:start w:val="1"/>
+      <w:numFmt w:val="decimal"/>
+      <w:lvlText w:val="%5."/>
+      <w:lvlJc w:val="left"/>
+      <w:pPr>
+        <w:tabs>
+          <w:tab w:val="num" w:pos="3600"/>
+        </w:tabs>
+        <w:ind w:left="3600" w:hanging="360"/>
+      </w:pPr>
+    </w:lvl>
+    <w:lvl w:ilvl="5" w:tentative="1">
+      <w:start w:val="1"/>
+      <w:numFmt w:val="decimal"/>
+      <w:lvlText w:val="%6."/>
+      <w:lvlJc w:val="left"/>
+      <w:pPr>
+        <w:tabs>
+          <w:tab w:val="num" w:pos="4320"/>
+        </w:tabs>
+        <w:ind w:left="4320" w:hanging="360"/>
+      </w:pPr>
+    </w:lvl>
+    <w:lvl w:ilvl="6" w:tentative="1">
+      <w:start w:val="1"/>
+      <w:numFmt w:val="decimal"/>
+      <w:lvlText w:val="%7."/>
+      <w:lvlJc w:val="left"/>
+      <w:pPr>
+        <w:tabs>
+          <w:tab w:val="num" w:pos="5040"/>
+        </w:tabs>
+        <w:ind w:left="5040" w:hanging="360"/>
+      </w:pPr>
+    </w:lvl>
+    <w:lvl w:ilvl="7" w:tentative="1">
+      <w:start w:val="1"/>
+      <w:numFmt w:val="decimal"/>
+      <w:lvlText w:val="%8."/>
+      <w:lvlJc w:val="left"/>
+      <w:pPr>
+        <w:tabs>
+          <w:tab w:val="num" w:pos="5760"/>
+        </w:tabs>
+        <w:ind w:left="5760" w:hanging="360"/>
+      </w:pPr>
+    </w:lvl>
+    <w:lvl w:ilvl="8" w:tentative="1">
+      <w:start w:val="1"/>
+      <w:numFmt w:val="decimal"/>
+      <w:lvlText w:val="%9."/>
+      <w:lvlJc w:val="left"/>
+      <w:pPr>
+        <w:tabs>
+          <w:tab w:val="num" w:pos="6480"/>
+        </w:tabs>
+        <w:ind w:left="6480" w:hanging="360"/>
+      </w:pPr>
+    </w:lvl>
+  </w:abstractNum>
+  <w:abstractNum w:abstractNumId="20" w15:restartNumberingAfterBreak="0">
     <w:nsid w:val="75F45C0A"/>
     <w:multiLevelType w:val="hybridMultilevel"/>
     <w:tmpl w:val="ED684EBC"/>
@@ -3395,7 +5363,7 @@
       </w:pPr>
     </w:lvl>
   </w:abstractNum>
-  <w:abstractNum w:abstractNumId="9" w15:restartNumberingAfterBreak="0">
+  <w:abstractNum w:abstractNumId="21" w15:restartNumberingAfterBreak="0">
     <w:nsid w:val="785E7460"/>
     <w:multiLevelType w:val="hybridMultilevel"/>
     <w:tmpl w:val="ED684EBC"/>
@@ -3482,61 +5450,97 @@
     </w:lvl>
   </w:abstractNum>
   <w:num w:numId="1">
+    <w:abstractNumId w:val="15"/>
+  </w:num>
+  <w:num w:numId="2">
+    <w:abstractNumId w:val="4"/>
+  </w:num>
+  <w:num w:numId="3">
+    <w:abstractNumId w:val="4"/>
+  </w:num>
+  <w:num w:numId="4">
+    <w:abstractNumId w:val="4"/>
+  </w:num>
+  <w:num w:numId="5">
+    <w:abstractNumId w:val="4"/>
+  </w:num>
+  <w:num w:numId="6">
+    <w:abstractNumId w:val="4"/>
+  </w:num>
+  <w:num w:numId="7">
+    <w:abstractNumId w:val="4"/>
+  </w:num>
+  <w:num w:numId="8">
+    <w:abstractNumId w:val="4"/>
+  </w:num>
+  <w:num w:numId="9">
+    <w:abstractNumId w:val="4"/>
+  </w:num>
+  <w:num w:numId="10">
+    <w:abstractNumId w:val="4"/>
+  </w:num>
+  <w:num w:numId="11">
+    <w:abstractNumId w:val="4"/>
+  </w:num>
+  <w:num w:numId="12">
+    <w:abstractNumId w:val="16"/>
+  </w:num>
+  <w:num w:numId="13">
+    <w:abstractNumId w:val="13"/>
+  </w:num>
+  <w:num w:numId="14">
+    <w:abstractNumId w:val="17"/>
+  </w:num>
+  <w:num w:numId="15">
+    <w:abstractNumId w:val="20"/>
+  </w:num>
+  <w:num w:numId="16">
+    <w:abstractNumId w:val="11"/>
+  </w:num>
+  <w:num w:numId="17">
+    <w:abstractNumId w:val="21"/>
+  </w:num>
+  <w:num w:numId="18">
+    <w:abstractNumId w:val="1"/>
+  </w:num>
+  <w:num w:numId="19">
     <w:abstractNumId w:val="5"/>
   </w:num>
-  <w:num w:numId="2">
-    <w:abstractNumId w:val="1"/>
+  <w:num w:numId="20">
+    <w:abstractNumId w:val="3"/>
   </w:num>
-  <w:num w:numId="3">
-    <w:abstractNumId w:val="1"/>
+  <w:num w:numId="21">
+    <w:abstractNumId w:val="7"/>
   </w:num>
-  <w:num w:numId="4">
-    <w:abstractNumId w:val="1"/>
+  <w:num w:numId="22">
+    <w:abstractNumId w:val="9"/>
   </w:num>
-  <w:num w:numId="5">
-    <w:abstractNumId w:val="1"/>
-  </w:num>
-  <w:num w:numId="6">
-    <w:abstractNumId w:val="1"/>
-  </w:num>
-  <w:num w:numId="7">
-    <w:abstractNumId w:val="1"/>
-  </w:num>
-  <w:num w:numId="8">
-    <w:abstractNumId w:val="1"/>
-  </w:num>
-  <w:num w:numId="9">
-    <w:abstractNumId w:val="1"/>
-  </w:num>
-  <w:num w:numId="10">
-    <w:abstractNumId w:val="1"/>
-  </w:num>
-  <w:num w:numId="11">
-    <w:abstractNumId w:val="1"/>
-  </w:num>
-  <w:num w:numId="12">
+  <w:num w:numId="23">
     <w:abstractNumId w:val="6"/>
   </w:num>
-  <w:num w:numId="13">
-    <w:abstractNumId w:val="4"/>
+  <w:num w:numId="24">
+    <w:abstractNumId w:val="19"/>
   </w:num>
-  <w:num w:numId="14">
-    <w:abstractNumId w:val="7"/>
+  <w:num w:numId="25">
+    <w:abstractNumId w:val="10"/>
   </w:num>
-  <w:num w:numId="15">
+  <w:num w:numId="26">
+    <w:abstractNumId w:val="0"/>
+  </w:num>
+  <w:num w:numId="27">
     <w:abstractNumId w:val="8"/>
   </w:num>
-  <w:num w:numId="16">
-    <w:abstractNumId w:val="3"/>
+  <w:num w:numId="28">
+    <w:abstractNumId w:val="2"/>
   </w:num>
-  <w:num w:numId="17">
-    <w:abstractNumId w:val="9"/>
+  <w:num w:numId="29">
+    <w:abstractNumId w:val="14"/>
   </w:num>
-  <w:num w:numId="18">
-    <w:abstractNumId w:val="0"/>
+  <w:num w:numId="30">
+    <w:abstractNumId w:val="12"/>
   </w:num>
-  <w:num w:numId="19">
-    <w:abstractNumId w:val="2"/>
+  <w:num w:numId="31">
+    <w:abstractNumId w:val="18"/>
   </w:num>
 </w:numbering>
 </file>
@@ -3549,7 +5553,7 @@
         <w:rFonts w:asciiTheme="minorHAnsi" w:eastAsiaTheme="minorEastAsia" w:hAnsiTheme="minorHAnsi" w:cstheme="minorBidi"/>
         <w:sz w:val="22"/>
         <w:szCs w:val="22"/>
-        <w:lang w:val="en-PK" w:eastAsia="en-US" w:bidi="ar-SA"/>
+        <w:lang w:eastAsia="en-US" w:bidi="ar-SA"/>
       </w:rPr>
     </w:rPrDefault>
     <w:pPrDefault>
@@ -4012,14 +6016,10 @@
     <w:uiPriority w:val="9"/>
     <w:unhideWhenUsed/>
     <w:qFormat/>
-    <w:rsid w:val="004034D2"/>
+    <w:rsid w:val="00907482"/>
     <w:pPr>
       <w:keepNext/>
       <w:keepLines/>
-      <w:numPr>
-        <w:ilvl w:val="2"/>
-        <w:numId w:val="11"/>
-      </w:numPr>
       <w:spacing w:before="200" w:after="0"/>
       <w:outlineLvl w:val="2"/>
     </w:pPr>
@@ -4194,7 +6194,6 @@
   <w:style w:type="character" w:default="1" w:styleId="DefaultParagraphFont">
     <w:name w:val="Default Paragraph Font"/>
     <w:uiPriority w:val="1"/>
-    <w:semiHidden/>
     <w:unhideWhenUsed/>
   </w:style>
   <w:style w:type="table" w:default="1" w:styleId="TableNormal">
@@ -4680,6 +6679,23 @@
       </w:tcPr>
     </w:tblStylePr>
   </w:style>
+  <w:style w:type="paragraph" w:styleId="ListBullet">
+    <w:name w:val="List Bullet"/>
+    <w:basedOn w:val="Normal"/>
+    <w:uiPriority w:val="99"/>
+    <w:unhideWhenUsed/>
+    <w:rsid w:val="00907482"/>
+    <w:pPr>
+      <w:numPr>
+        <w:numId w:val="26"/>
+      </w:numPr>
+      <w:contextualSpacing/>
+    </w:pPr>
+    <w:rPr>
+      <w:rFonts w:ascii="Times New Roman" w:eastAsiaTheme="minorHAnsi" w:hAnsi="Times New Roman"/>
+      <w:color w:val="D9D9D9" w:themeColor="background1" w:themeShade="D9"/>
+    </w:rPr>
+  </w:style>
 </w:styles>
 </file>
 

</xml_diff>

<commit_message>
added registration Use case to SRS
</commit_message>
<xml_diff>
--- a/docs/srs-draft-0.0.0.docx
+++ b/docs/srs-draft-0.0.0.docx
@@ -1254,21 +1254,7 @@
         <w:rPr>
           <w:lang w:val="en-US"/>
         </w:rPr>
-        <w:t>If the password matched, then the system will generate a JSON Web Token (</w:t>
-      </w:r>
-      <w:proofErr w:type="spellStart"/>
-      <w:r>
-        <w:rPr>
-          <w:lang w:val="en-US"/>
-        </w:rPr>
-        <w:t>jwt</w:t>
-      </w:r>
-      <w:proofErr w:type="spellEnd"/>
-      <w:r>
-        <w:rPr>
-          <w:lang w:val="en-US"/>
-        </w:rPr>
-        <w:t>) and save it in the user’s cookies.</w:t>
+        <w:t>If the password matched, then the system will generate a JSON Web Token (jwt) and save it in the user’s cookies.</w:t>
       </w:r>
     </w:p>
     <w:p>
@@ -1287,21 +1273,7 @@
         <w:rPr>
           <w:lang w:val="en-US"/>
         </w:rPr>
-        <w:t xml:space="preserve">The next time the user visits a url, system will authenticate the user by verifying their </w:t>
-      </w:r>
-      <w:proofErr w:type="spellStart"/>
-      <w:r>
-        <w:rPr>
-          <w:lang w:val="en-US"/>
-        </w:rPr>
-        <w:t>jwt</w:t>
-      </w:r>
-      <w:proofErr w:type="spellEnd"/>
-      <w:r>
-        <w:rPr>
-          <w:lang w:val="en-US"/>
-        </w:rPr>
-        <w:t xml:space="preserve"> token.</w:t>
+        <w:t>The next time the user visits a url, system will authenticate the user by verifying their jwt token.</w:t>
       </w:r>
     </w:p>
     <w:p>
@@ -1369,21 +1341,6 @@
         <w:rPr>
           <w:lang w:val="en-US"/>
         </w:rPr>
-        <w:t>Extensions:</w:t>
-      </w:r>
-    </w:p>
-    <w:p>
-      <w:pPr>
-        <w:pStyle w:val="Heading3"/>
-        <w:ind w:left="720"/>
-        <w:rPr>
-          <w:lang w:val="en-US"/>
-        </w:rPr>
-      </w:pPr>
-      <w:r>
-        <w:rPr>
-          <w:lang w:val="en-US"/>
-        </w:rPr>
         <w:t>Alternative Flows:</w:t>
       </w:r>
     </w:p>
@@ -1493,6 +1450,125 @@
     </w:p>
     <w:p>
       <w:pPr>
+        <w:pStyle w:val="Heading3"/>
+        <w:ind w:left="576"/>
+        <w:rPr>
+          <w:lang w:val="en-US"/>
+        </w:rPr>
+      </w:pPr>
+      <w:r>
+        <w:rPr>
+          <w:lang w:val="en-US"/>
+        </w:rPr>
+        <w:t>Exceptions</w:t>
+      </w:r>
+    </w:p>
+    <w:p>
+      <w:pPr>
+        <w:ind w:left="576"/>
+        <w:rPr>
+          <w:lang w:val="en-US"/>
+        </w:rPr>
+      </w:pPr>
+      <w:r>
+        <w:rPr>
+          <w:lang w:val="en-US"/>
+        </w:rPr>
+        <w:t>If the user forgets their password:</w:t>
+      </w:r>
+    </w:p>
+    <w:p>
+      <w:pPr>
+        <w:pStyle w:val="ListParagraph"/>
+        <w:numPr>
+          <w:ilvl w:val="0"/>
+          <w:numId w:val="32"/>
+        </w:numPr>
+        <w:rPr>
+          <w:lang w:val="en-US"/>
+        </w:rPr>
+      </w:pPr>
+      <w:r>
+        <w:rPr>
+          <w:lang w:val="en-US"/>
+        </w:rPr>
+        <w:t>User clicks on the "Forgot Password?" link.</w:t>
+      </w:r>
+    </w:p>
+    <w:p>
+      <w:pPr>
+        <w:pStyle w:val="ListParagraph"/>
+        <w:numPr>
+          <w:ilvl w:val="0"/>
+          <w:numId w:val="32"/>
+        </w:numPr>
+        <w:rPr>
+          <w:lang w:val="en-US"/>
+        </w:rPr>
+      </w:pPr>
+      <w:r>
+        <w:rPr>
+          <w:lang w:val="en-US"/>
+        </w:rPr>
+        <w:t>User is redirected to the password recovery/reset page.</w:t>
+      </w:r>
+    </w:p>
+    <w:p>
+      <w:pPr>
+        <w:pStyle w:val="ListParagraph"/>
+        <w:numPr>
+          <w:ilvl w:val="0"/>
+          <w:numId w:val="32"/>
+        </w:numPr>
+        <w:rPr>
+          <w:lang w:val="en-US"/>
+        </w:rPr>
+      </w:pPr>
+      <w:r>
+        <w:rPr>
+          <w:lang w:val="en-US"/>
+        </w:rPr>
+        <w:t>User enters their email address on the password recovery page.</w:t>
+      </w:r>
+    </w:p>
+    <w:p>
+      <w:pPr>
+        <w:pStyle w:val="ListParagraph"/>
+        <w:numPr>
+          <w:ilvl w:val="0"/>
+          <w:numId w:val="32"/>
+        </w:numPr>
+        <w:rPr>
+          <w:lang w:val="en-US"/>
+        </w:rPr>
+      </w:pPr>
+      <w:r>
+        <w:rPr>
+          <w:lang w:val="en-US"/>
+        </w:rPr>
+        <w:t>If the email exists in the system, a password reset link is sent to the user's email.</w:t>
+      </w:r>
+    </w:p>
+    <w:p>
+      <w:pPr>
+        <w:pStyle w:val="ListParagraph"/>
+        <w:numPr>
+          <w:ilvl w:val="0"/>
+          <w:numId w:val="32"/>
+        </w:numPr>
+        <w:rPr>
+          <w:lang w:val="en-US"/>
+        </w:rPr>
+      </w:pPr>
+      <w:r>
+        <w:rPr>
+          <w:lang w:val="en-US"/>
+        </w:rPr>
+        <w:t>User follows the instructions in the email to reset their password.</w:t>
+      </w:r>
+    </w:p>
+    <w:p>
+      <w:pPr>
         <w:pStyle w:val="Heading2"/>
         <w:rPr>
           <w:lang w:val="en-US"/>
@@ -1502,9 +1578,759 @@
         <w:rPr>
           <w:lang w:val="en-US"/>
         </w:rPr>
+        <w:t>Register</w:t>
+      </w:r>
+    </w:p>
+    <w:p>
+      <w:pPr>
+        <w:pStyle w:val="Heading3"/>
+        <w:ind w:left="576"/>
+        <w:rPr>
+          <w:lang w:val="en-US"/>
+        </w:rPr>
+      </w:pPr>
+      <w:r>
+        <w:rPr>
+          <w:lang w:val="en-US"/>
+        </w:rPr>
+        <w:t>Use Case ID: UC-000</w:t>
+      </w:r>
+      <w:r>
+        <w:rPr>
+          <w:lang w:val="en-US"/>
+        </w:rPr>
+        <w:t>2</w:t>
+      </w:r>
+    </w:p>
+    <w:p>
+      <w:pPr>
+        <w:pStyle w:val="Heading3"/>
+        <w:ind w:left="576"/>
+        <w:rPr>
+          <w:lang w:val="en-US"/>
+        </w:rPr>
+      </w:pPr>
+      <w:r>
+        <w:rPr>
+          <w:lang w:val="en-US"/>
+        </w:rPr>
+        <w:t>Created By: Khurshid Khan</w:t>
+      </w:r>
+    </w:p>
+    <w:p>
+      <w:pPr>
+        <w:pStyle w:val="Heading3"/>
+        <w:ind w:left="576"/>
+        <w:rPr>
+          <w:lang w:val="en-US"/>
+        </w:rPr>
+      </w:pPr>
+      <w:r>
+        <w:rPr>
+          <w:lang w:val="en-US"/>
+        </w:rPr>
+        <w:t xml:space="preserve">Date of Creation: </w:t>
+      </w:r>
+      <w:r>
+        <w:rPr>
+          <w:lang w:val="en-US"/>
+        </w:rPr>
+        <w:t>11</w:t>
+      </w:r>
+      <w:r>
+        <w:rPr>
+          <w:lang w:val="en-US"/>
+        </w:rPr>
+        <w:t>-</w:t>
+      </w:r>
+      <w:r>
+        <w:rPr>
+          <w:lang w:val="en-US"/>
+        </w:rPr>
+        <w:t>3</w:t>
+      </w:r>
+      <w:r>
+        <w:rPr>
+          <w:lang w:val="en-US"/>
+        </w:rPr>
+        <w:t>-</w:t>
+      </w:r>
+      <w:r>
+        <w:rPr>
+          <w:lang w:val="en-US"/>
+        </w:rPr>
+        <w:t>2024</w:t>
+      </w:r>
+    </w:p>
+    <w:p>
+      <w:pPr>
+        <w:pStyle w:val="Heading3"/>
+        <w:ind w:left="576"/>
+        <w:rPr>
+          <w:lang w:val="en-US"/>
+        </w:rPr>
+      </w:pPr>
+      <w:r>
+        <w:rPr>
+          <w:lang w:val="en-US"/>
+        </w:rPr>
+        <w:t>Last Updated By/Update Date: Aftab Alam/</w:t>
+      </w:r>
+      <w:r>
+        <w:rPr>
+          <w:lang w:val="en-US"/>
+        </w:rPr>
+        <w:t>30</w:t>
+      </w:r>
+      <w:r>
+        <w:rPr>
+          <w:lang w:val="en-US"/>
+        </w:rPr>
+        <w:t>-0</w:t>
+      </w:r>
+      <w:r>
+        <w:rPr>
+          <w:lang w:val="en-US"/>
+        </w:rPr>
+        <w:t>5</w:t>
+      </w:r>
+      <w:r>
+        <w:rPr>
+          <w:lang w:val="en-US"/>
+        </w:rPr>
+        <w:t>-2024</w:t>
+      </w:r>
+    </w:p>
+    <w:p>
+      <w:pPr>
+        <w:pStyle w:val="Heading3"/>
+        <w:ind w:left="576"/>
+        <w:rPr>
+          <w:lang w:val="en-US"/>
+        </w:rPr>
+      </w:pPr>
+      <w:r>
+        <w:t>Description</w:t>
+      </w:r>
+      <w:r>
+        <w:rPr>
+          <w:lang w:val="en-US"/>
+        </w:rPr>
+        <w:t>:</w:t>
+      </w:r>
+    </w:p>
+    <w:p>
+      <w:pPr>
+        <w:pStyle w:val="ListBullet"/>
+        <w:tabs>
+          <w:tab w:val="clear" w:pos="360"/>
+          <w:tab w:val="num" w:pos="1080"/>
+        </w:tabs>
+        <w:ind w:left="1080"/>
+        <w:rPr>
+          <w:lang w:val="en-US"/>
+        </w:rPr>
+      </w:pPr>
+      <w:r>
+        <w:rPr>
+          <w:rStyle w:val="Heading3Char"/>
+        </w:rPr>
+        <w:t>Primary Actor:</w:t>
+      </w:r>
+      <w:r>
+        <w:rPr>
+          <w:lang w:val="en-US"/>
+        </w:rPr>
+        <w:t xml:space="preserve"> </w:t>
+      </w:r>
+      <w:r>
+        <w:t>User</w:t>
+      </w:r>
+    </w:p>
+    <w:p>
+      <w:pPr>
+        <w:pStyle w:val="ListBullet"/>
+        <w:tabs>
+          <w:tab w:val="clear" w:pos="360"/>
+          <w:tab w:val="num" w:pos="1080"/>
+        </w:tabs>
+        <w:ind w:left="1080"/>
+        <w:rPr>
+          <w:lang w:val="en-US"/>
+        </w:rPr>
+      </w:pPr>
+      <w:r>
+        <w:rPr>
+          <w:rStyle w:val="Heading3Char"/>
+        </w:rPr>
+        <w:t>Scope</w:t>
+      </w:r>
+      <w:r>
+        <w:rPr>
+          <w:rStyle w:val="Heading3Char"/>
+          <w:lang w:val="en-US"/>
+        </w:rPr>
+        <w:t xml:space="preserve">: </w:t>
+      </w:r>
+      <w:r>
+        <w:t>Auth Service</w:t>
+      </w:r>
+    </w:p>
+    <w:p>
+      <w:pPr>
+        <w:pStyle w:val="ListBullet"/>
+        <w:tabs>
+          <w:tab w:val="clear" w:pos="360"/>
+          <w:tab w:val="num" w:pos="1080"/>
+        </w:tabs>
+        <w:ind w:left="1080"/>
+        <w:rPr>
+          <w:lang w:val="en-US"/>
+        </w:rPr>
+      </w:pPr>
+      <w:r>
+        <w:rPr>
+          <w:rStyle w:val="Heading3Char"/>
+        </w:rPr>
+        <w:t>Level:</w:t>
+      </w:r>
+      <w:r>
+        <w:rPr>
+          <w:lang w:val="en-US"/>
+        </w:rPr>
+        <w:t xml:space="preserve"> </w:t>
+      </w:r>
+      <w:r>
+        <w:t>System Level</w:t>
+      </w:r>
+    </w:p>
+    <w:p>
+      <w:pPr>
+        <w:pStyle w:val="Heading3"/>
+        <w:ind w:left="576"/>
+      </w:pPr>
+      <w:r>
+        <w:rPr>
+          <w:lang w:val="en-US"/>
+        </w:rPr>
         <w:lastRenderedPageBreak/>
-        <w:t>Register</w:t>
-      </w:r>
+        <w:t>Preconditions:</w:t>
+      </w:r>
+      <w:r>
+        <w:rPr>
+          <w:lang w:val="en-US"/>
+        </w:rPr>
+        <w:t xml:space="preserve"> </w:t>
+      </w:r>
+      <w:r>
+        <w:t>User should have a form of contact either email or phone</w:t>
+      </w:r>
+      <w:r>
+        <w:t xml:space="preserve"> but it</w:t>
+      </w:r>
+      <w:r>
+        <w:t>’s</w:t>
+      </w:r>
+      <w:r>
+        <w:t xml:space="preserve"> not mandatory</w:t>
+      </w:r>
+      <w:r>
+        <w:rPr>
+          <w:lang w:val="en-US"/>
+        </w:rPr>
+        <w:t>.</w:t>
+      </w:r>
+    </w:p>
+    <w:p>
+      <w:pPr>
+        <w:pStyle w:val="Heading3"/>
+        <w:ind w:left="576"/>
+        <w:rPr>
+          <w:lang w:val="en-US"/>
+        </w:rPr>
+      </w:pPr>
+      <w:r>
+        <w:rPr>
+          <w:lang w:val="en-US"/>
+        </w:rPr>
+        <w:t>Main Success Scenario:</w:t>
+      </w:r>
+    </w:p>
+    <w:p>
+      <w:pPr>
+        <w:pStyle w:val="ListParagraph"/>
+        <w:numPr>
+          <w:ilvl w:val="0"/>
+          <w:numId w:val="34"/>
+        </w:numPr>
+        <w:ind w:left="1080"/>
+        <w:rPr>
+          <w:lang w:val="en-US"/>
+        </w:rPr>
+      </w:pPr>
+      <w:r>
+        <w:rPr>
+          <w:lang w:val="en-US"/>
+        </w:rPr>
+        <w:t xml:space="preserve">User opens the </w:t>
+      </w:r>
+      <w:r>
+        <w:rPr>
+          <w:lang w:val="en-US"/>
+        </w:rPr>
+        <w:t>web-based</w:t>
+      </w:r>
+      <w:r>
+        <w:rPr>
+          <w:lang w:val="en-US"/>
+        </w:rPr>
+        <w:t xml:space="preserve"> interface </w:t>
+      </w:r>
+      <w:r>
+        <w:rPr>
+          <w:lang w:val="en-US"/>
+        </w:rPr>
+        <w:t>on their device.</w:t>
+      </w:r>
+    </w:p>
+    <w:p>
+      <w:pPr>
+        <w:pStyle w:val="ListParagraph"/>
+        <w:numPr>
+          <w:ilvl w:val="0"/>
+          <w:numId w:val="34"/>
+        </w:numPr>
+        <w:ind w:left="1080"/>
+        <w:rPr>
+          <w:lang w:val="en-US"/>
+        </w:rPr>
+      </w:pPr>
+      <w:r>
+        <w:rPr>
+          <w:lang w:val="en-US"/>
+        </w:rPr>
+        <w:t>User selects the option to register for a new account.</w:t>
+      </w:r>
+    </w:p>
+    <w:p>
+      <w:pPr>
+        <w:pStyle w:val="ListParagraph"/>
+        <w:numPr>
+          <w:ilvl w:val="0"/>
+          <w:numId w:val="34"/>
+        </w:numPr>
+        <w:ind w:left="1080"/>
+        <w:rPr>
+          <w:lang w:val="en-US"/>
+        </w:rPr>
+      </w:pPr>
+      <w:r>
+        <w:rPr>
+          <w:lang w:val="en-US"/>
+        </w:rPr>
+        <w:t>User enters their full name, phone number or email, and profession in the designated fields.</w:t>
+      </w:r>
+    </w:p>
+    <w:p>
+      <w:pPr>
+        <w:pStyle w:val="ListParagraph"/>
+        <w:numPr>
+          <w:ilvl w:val="0"/>
+          <w:numId w:val="34"/>
+        </w:numPr>
+        <w:ind w:left="1080"/>
+        <w:rPr>
+          <w:lang w:val="en-US"/>
+        </w:rPr>
+      </w:pPr>
+      <w:r>
+        <w:rPr>
+          <w:lang w:val="en-US"/>
+        </w:rPr>
+        <w:t>User enters their desired password in the password field.</w:t>
+      </w:r>
+    </w:p>
+    <w:p>
+      <w:pPr>
+        <w:pStyle w:val="ListParagraph"/>
+        <w:numPr>
+          <w:ilvl w:val="0"/>
+          <w:numId w:val="34"/>
+        </w:numPr>
+        <w:ind w:left="1080"/>
+        <w:rPr>
+          <w:lang w:val="en-US"/>
+        </w:rPr>
+      </w:pPr>
+      <w:r>
+        <w:rPr>
+          <w:lang w:val="en-US"/>
+        </w:rPr>
+        <w:t>User submits the registration form by clicking the "Sign Up" button.</w:t>
+      </w:r>
+    </w:p>
+    <w:p>
+      <w:pPr>
+        <w:pStyle w:val="ListParagraph"/>
+        <w:numPr>
+          <w:ilvl w:val="0"/>
+          <w:numId w:val="34"/>
+        </w:numPr>
+        <w:ind w:left="1080"/>
+        <w:rPr>
+          <w:lang w:val="en-US"/>
+        </w:rPr>
+      </w:pPr>
+      <w:r>
+        <w:rPr>
+          <w:lang w:val="en-US"/>
+        </w:rPr>
+        <w:t xml:space="preserve">The </w:t>
+      </w:r>
+      <w:r>
+        <w:rPr>
+          <w:lang w:val="en-US"/>
+        </w:rPr>
+        <w:t>client-side</w:t>
+      </w:r>
+      <w:r>
+        <w:rPr>
+          <w:lang w:val="en-US"/>
+        </w:rPr>
+        <w:t xml:space="preserve"> interface validates the form inputs</w:t>
+      </w:r>
+      <w:r>
+        <w:rPr>
+          <w:lang w:val="en-US"/>
+        </w:rPr>
+        <w:t xml:space="preserve"> and then submits it to the system</w:t>
+      </w:r>
+      <w:r>
+        <w:rPr>
+          <w:lang w:val="en-US"/>
+        </w:rPr>
+        <w:t>.</w:t>
+      </w:r>
+    </w:p>
+    <w:p>
+      <w:pPr>
+        <w:pStyle w:val="ListParagraph"/>
+        <w:numPr>
+          <w:ilvl w:val="0"/>
+          <w:numId w:val="34"/>
+        </w:numPr>
+        <w:ind w:left="1080"/>
+        <w:rPr>
+          <w:lang w:val="en-US"/>
+        </w:rPr>
+      </w:pPr>
+      <w:r>
+        <w:rPr>
+          <w:lang w:val="en-US"/>
+        </w:rPr>
+        <w:t>S</w:t>
+      </w:r>
+      <w:r>
+        <w:rPr>
+          <w:lang w:val="en-US"/>
+        </w:rPr>
+        <w:t xml:space="preserve">ystem </w:t>
+      </w:r>
+      <w:r>
+        <w:rPr>
+          <w:lang w:val="en-US"/>
+        </w:rPr>
+        <w:t xml:space="preserve">also </w:t>
+      </w:r>
+      <w:r>
+        <w:rPr>
+          <w:lang w:val="en-US"/>
+        </w:rPr>
+        <w:t>validates the user's input.</w:t>
+      </w:r>
+    </w:p>
+    <w:p>
+      <w:pPr>
+        <w:pStyle w:val="ListParagraph"/>
+        <w:numPr>
+          <w:ilvl w:val="0"/>
+          <w:numId w:val="34"/>
+        </w:numPr>
+        <w:ind w:left="1080"/>
+        <w:rPr>
+          <w:lang w:val="en-US"/>
+        </w:rPr>
+      </w:pPr>
+      <w:r>
+        <w:rPr>
+          <w:lang w:val="en-US"/>
+        </w:rPr>
+        <w:t>If the input is in right format, then the system checks whether another user is registered with the given email/username/phoneNo (identity).</w:t>
+      </w:r>
+    </w:p>
+    <w:p>
+      <w:pPr>
+        <w:pStyle w:val="ListParagraph"/>
+        <w:numPr>
+          <w:ilvl w:val="0"/>
+          <w:numId w:val="34"/>
+        </w:numPr>
+        <w:ind w:left="1080"/>
+        <w:rPr>
+          <w:lang w:val="en-US"/>
+        </w:rPr>
+      </w:pPr>
+      <w:r>
+        <w:rPr>
+          <w:lang w:val="en-US"/>
+        </w:rPr>
+        <w:t>If these is no any other user with the provided identity, then password will be hashed and saved along with the identity.</w:t>
+      </w:r>
+    </w:p>
+    <w:p>
+      <w:pPr>
+        <w:pStyle w:val="ListParagraph"/>
+        <w:numPr>
+          <w:ilvl w:val="0"/>
+          <w:numId w:val="34"/>
+        </w:numPr>
+        <w:ind w:left="1080"/>
+        <w:rPr>
+          <w:lang w:val="en-US"/>
+        </w:rPr>
+      </w:pPr>
+      <w:r>
+        <w:rPr>
+          <w:lang w:val="en-US"/>
+        </w:rPr>
+        <w:t>The user will be signed in by generating JSON Web Token (jwt) and saving it in client-side cookies. The next time the user visits, he/she should not have to login again. They will be authenticated with jwt token stored in cookies.</w:t>
+      </w:r>
+    </w:p>
+    <w:p>
+      <w:pPr>
+        <w:pStyle w:val="ListParagraph"/>
+        <w:numPr>
+          <w:ilvl w:val="0"/>
+          <w:numId w:val="34"/>
+        </w:numPr>
+        <w:ind w:left="1080"/>
+        <w:rPr>
+          <w:lang w:val="en-US"/>
+        </w:rPr>
+      </w:pPr>
+      <w:r>
+        <w:rPr>
+          <w:lang w:val="en-US"/>
+        </w:rPr>
+        <w:t>The user is redirected to home screen or whatever screen the user was trying to access</w:t>
+      </w:r>
+    </w:p>
+    <w:p>
+      <w:pPr>
+        <w:pStyle w:val="Heading3"/>
+        <w:ind w:left="720"/>
+        <w:rPr>
+          <w:lang w:val="en-US"/>
+        </w:rPr>
+      </w:pPr>
+      <w:r>
+        <w:rPr>
+          <w:lang w:val="en-US"/>
+        </w:rPr>
+        <w:t>Postconditions:</w:t>
+      </w:r>
+    </w:p>
+    <w:p>
+      <w:pPr>
+        <w:pStyle w:val="Heading3"/>
+        <w:numPr>
+          <w:ilvl w:val="0"/>
+          <w:numId w:val="35"/>
+        </w:numPr>
+        <w:rPr>
+          <w:rFonts w:asciiTheme="minorHAnsi" w:eastAsiaTheme="minorEastAsia" w:hAnsiTheme="minorHAnsi" w:cstheme="minorBidi"/>
+          <w:b w:val="0"/>
+          <w:bCs w:val="0"/>
+          <w:color w:val="BFBFBF" w:themeColor="background1" w:themeShade="BF"/>
+          <w:lang w:val="en-US"/>
+        </w:rPr>
+      </w:pPr>
+      <w:r>
+        <w:rPr>
+          <w:rFonts w:asciiTheme="minorHAnsi" w:eastAsiaTheme="minorEastAsia" w:hAnsiTheme="minorHAnsi" w:cstheme="minorBidi"/>
+          <w:b w:val="0"/>
+          <w:bCs w:val="0"/>
+          <w:color w:val="BFBFBF" w:themeColor="background1" w:themeShade="BF"/>
+          <w:lang w:val="en-US"/>
+        </w:rPr>
+        <w:t>The user's account is successfully created.</w:t>
+      </w:r>
+    </w:p>
+    <w:p>
+      <w:pPr>
+        <w:pStyle w:val="Heading3"/>
+        <w:numPr>
+          <w:ilvl w:val="0"/>
+          <w:numId w:val="35"/>
+        </w:numPr>
+        <w:rPr>
+          <w:rFonts w:asciiTheme="minorHAnsi" w:eastAsiaTheme="minorEastAsia" w:hAnsiTheme="minorHAnsi" w:cstheme="minorBidi"/>
+          <w:b w:val="0"/>
+          <w:bCs w:val="0"/>
+          <w:color w:val="BFBFBF" w:themeColor="background1" w:themeShade="BF"/>
+          <w:lang w:val="en-US"/>
+        </w:rPr>
+      </w:pPr>
+      <w:r>
+        <w:rPr>
+          <w:rFonts w:asciiTheme="minorHAnsi" w:eastAsiaTheme="minorEastAsia" w:hAnsiTheme="minorHAnsi" w:cstheme="minorBidi"/>
+          <w:b w:val="0"/>
+          <w:bCs w:val="0"/>
+          <w:color w:val="BFBFBF" w:themeColor="background1" w:themeShade="BF"/>
+          <w:lang w:val="en-US"/>
+        </w:rPr>
+        <w:t>The user is logged into the app after successful registration.</w:t>
+      </w:r>
+    </w:p>
+    <w:p>
+      <w:pPr>
+        <w:pStyle w:val="Heading3"/>
+        <w:ind w:left="720"/>
+        <w:rPr>
+          <w:lang w:val="en-US"/>
+        </w:rPr>
+      </w:pPr>
+    </w:p>
+    <w:p>
+      <w:pPr>
+        <w:pStyle w:val="Heading3"/>
+        <w:ind w:left="720"/>
+        <w:rPr>
+          <w:lang w:val="en-US"/>
+        </w:rPr>
+      </w:pPr>
+      <w:r>
+        <w:rPr>
+          <w:lang w:val="en-US"/>
+        </w:rPr>
+        <w:t>Exceptions</w:t>
+      </w:r>
+      <w:r>
+        <w:rPr>
+          <w:lang w:val="en-US"/>
+        </w:rPr>
+        <w:t>:</w:t>
+      </w:r>
+    </w:p>
+    <w:p>
+      <w:pPr>
+        <w:ind w:left="720"/>
+        <w:rPr>
+          <w:lang w:val="en-US"/>
+        </w:rPr>
+      </w:pPr>
+      <w:r>
+        <w:rPr>
+          <w:lang w:val="en-US"/>
+        </w:rPr>
+        <w:t>If the phone number or email provided by the user is not in the correct format</w:t>
+      </w:r>
+    </w:p>
+    <w:p>
+      <w:pPr>
+        <w:pStyle w:val="ListParagraph"/>
+        <w:numPr>
+          <w:ilvl w:val="0"/>
+          <w:numId w:val="36"/>
+        </w:numPr>
+        <w:ind w:left="1440"/>
+        <w:rPr>
+          <w:lang w:val="en-US"/>
+        </w:rPr>
+      </w:pPr>
+      <w:r>
+        <w:rPr>
+          <w:lang w:val="en-US"/>
+        </w:rPr>
+        <w:t>The system prompts an error message indicating that the phone number or email format is incorrect.</w:t>
+      </w:r>
+    </w:p>
+    <w:p>
+      <w:pPr>
+        <w:pStyle w:val="ListParagraph"/>
+        <w:numPr>
+          <w:ilvl w:val="0"/>
+          <w:numId w:val="36"/>
+        </w:numPr>
+        <w:ind w:left="1440"/>
+        <w:rPr>
+          <w:lang w:val="en-US"/>
+        </w:rPr>
+      </w:pPr>
+      <w:r>
+        <w:rPr>
+          <w:lang w:val="en-US"/>
+        </w:rPr>
+        <w:t>User is instructed to enter the phone number or email in the correct format</w:t>
+      </w:r>
+      <w:r>
+        <w:rPr>
+          <w:lang w:val="en-US"/>
+        </w:rPr>
+        <w:t>.</w:t>
+      </w:r>
+    </w:p>
+    <w:p>
+      <w:pPr>
+        <w:ind w:left="720"/>
+        <w:rPr>
+          <w:lang w:val="en-US"/>
+        </w:rPr>
+      </w:pPr>
+      <w:r>
+        <w:rPr>
+          <w:lang w:val="en-US"/>
+        </w:rPr>
+        <w:t>If a person with the given identity is already registered:</w:t>
+      </w:r>
+    </w:p>
+    <w:p>
+      <w:pPr>
+        <w:pStyle w:val="ListParagraph"/>
+        <w:numPr>
+          <w:ilvl w:val="0"/>
+          <w:numId w:val="37"/>
+        </w:numPr>
+        <w:ind w:left="1440"/>
+        <w:rPr>
+          <w:lang w:val="en-US"/>
+        </w:rPr>
+      </w:pPr>
+      <w:r>
+        <w:rPr>
+          <w:lang w:val="en-US"/>
+        </w:rPr>
+        <w:t xml:space="preserve">The user will be instructed to login if the provided identity belongs to them </w:t>
+      </w:r>
+      <w:r>
+        <w:rPr>
+          <w:lang w:val="en-US"/>
+        </w:rPr>
+        <w:t>or</w:t>
+      </w:r>
+      <w:r>
+        <w:rPr>
+          <w:lang w:val="en-US"/>
+        </w:rPr>
+        <w:t xml:space="preserve"> use a different identity for registration.</w:t>
+      </w:r>
+    </w:p>
+    <w:p>
+      <w:pPr>
+        <w:rPr>
+          <w:lang w:val="en-US"/>
+        </w:rPr>
+      </w:pPr>
     </w:p>
     <w:p>
       <w:pPr>
@@ -1517,6 +2343,7 @@
         <w:rPr>
           <w:lang w:val="en-US"/>
         </w:rPr>
+        <w:lastRenderedPageBreak/>
         <w:t>Search</w:t>
       </w:r>
     </w:p>
@@ -3529,6 +4356,92 @@
     </w:lvl>
   </w:abstractNum>
   <w:abstractNum w:abstractNumId="3" w15:restartNumberingAfterBreak="0">
+    <w:nsid w:val="0F0E31A4"/>
+    <w:multiLevelType w:val="hybridMultilevel"/>
+    <w:tmpl w:val="3AB81F84"/>
+    <w:lvl w:ilvl="0" w:tplc="0409000F">
+      <w:start w:val="1"/>
+      <w:numFmt w:val="decimal"/>
+      <w:lvlText w:val="%1."/>
+      <w:lvlJc w:val="left"/>
+      <w:pPr>
+        <w:ind w:left="1440" w:hanging="360"/>
+      </w:pPr>
+    </w:lvl>
+    <w:lvl w:ilvl="1" w:tplc="04090019" w:tentative="1">
+      <w:start w:val="1"/>
+      <w:numFmt w:val="lowerLetter"/>
+      <w:lvlText w:val="%2."/>
+      <w:lvlJc w:val="left"/>
+      <w:pPr>
+        <w:ind w:left="2160" w:hanging="360"/>
+      </w:pPr>
+    </w:lvl>
+    <w:lvl w:ilvl="2" w:tplc="0409001B" w:tentative="1">
+      <w:start w:val="1"/>
+      <w:numFmt w:val="lowerRoman"/>
+      <w:lvlText w:val="%3."/>
+      <w:lvlJc w:val="right"/>
+      <w:pPr>
+        <w:ind w:left="2880" w:hanging="180"/>
+      </w:pPr>
+    </w:lvl>
+    <w:lvl w:ilvl="3" w:tplc="0409000F" w:tentative="1">
+      <w:start w:val="1"/>
+      <w:numFmt w:val="decimal"/>
+      <w:lvlText w:val="%4."/>
+      <w:lvlJc w:val="left"/>
+      <w:pPr>
+        <w:ind w:left="3600" w:hanging="360"/>
+      </w:pPr>
+    </w:lvl>
+    <w:lvl w:ilvl="4" w:tplc="04090019" w:tentative="1">
+      <w:start w:val="1"/>
+      <w:numFmt w:val="lowerLetter"/>
+      <w:lvlText w:val="%5."/>
+      <w:lvlJc w:val="left"/>
+      <w:pPr>
+        <w:ind w:left="4320" w:hanging="360"/>
+      </w:pPr>
+    </w:lvl>
+    <w:lvl w:ilvl="5" w:tplc="0409001B" w:tentative="1">
+      <w:start w:val="1"/>
+      <w:numFmt w:val="lowerRoman"/>
+      <w:lvlText w:val="%6."/>
+      <w:lvlJc w:val="right"/>
+      <w:pPr>
+        <w:ind w:left="5040" w:hanging="180"/>
+      </w:pPr>
+    </w:lvl>
+    <w:lvl w:ilvl="6" w:tplc="0409000F" w:tentative="1">
+      <w:start w:val="1"/>
+      <w:numFmt w:val="decimal"/>
+      <w:lvlText w:val="%7."/>
+      <w:lvlJc w:val="left"/>
+      <w:pPr>
+        <w:ind w:left="5760" w:hanging="360"/>
+      </w:pPr>
+    </w:lvl>
+    <w:lvl w:ilvl="7" w:tplc="04090019" w:tentative="1">
+      <w:start w:val="1"/>
+      <w:numFmt w:val="lowerLetter"/>
+      <w:lvlText w:val="%8."/>
+      <w:lvlJc w:val="left"/>
+      <w:pPr>
+        <w:ind w:left="6480" w:hanging="360"/>
+      </w:pPr>
+    </w:lvl>
+    <w:lvl w:ilvl="8" w:tplc="0409001B" w:tentative="1">
+      <w:start w:val="1"/>
+      <w:numFmt w:val="lowerRoman"/>
+      <w:lvlText w:val="%9."/>
+      <w:lvlJc w:val="right"/>
+      <w:pPr>
+        <w:ind w:left="7200" w:hanging="180"/>
+      </w:pPr>
+    </w:lvl>
+  </w:abstractNum>
+  <w:abstractNum w:abstractNumId="4" w15:restartNumberingAfterBreak="0">
     <w:nsid w:val="1001249E"/>
     <w:multiLevelType w:val="multilevel"/>
     <w:tmpl w:val="133ADE80"/>
@@ -3677,7 +4590,7 @@
       </w:rPr>
     </w:lvl>
   </w:abstractNum>
-  <w:abstractNum w:abstractNumId="4" w15:restartNumberingAfterBreak="0">
+  <w:abstractNum w:abstractNumId="5" w15:restartNumberingAfterBreak="0">
     <w:nsid w:val="1482775B"/>
     <w:multiLevelType w:val="multilevel"/>
     <w:tmpl w:val="0EBA3C40"/>
@@ -3771,7 +4684,7 @@
       </w:pPr>
     </w:lvl>
   </w:abstractNum>
-  <w:abstractNum w:abstractNumId="5" w15:restartNumberingAfterBreak="0">
+  <w:abstractNum w:abstractNumId="6" w15:restartNumberingAfterBreak="0">
     <w:nsid w:val="14C33477"/>
     <w:multiLevelType w:val="hybridMultilevel"/>
     <w:tmpl w:val="8A6CBDE6"/>
@@ -3857,7 +4770,7 @@
       </w:pPr>
     </w:lvl>
   </w:abstractNum>
-  <w:abstractNum w:abstractNumId="6" w15:restartNumberingAfterBreak="0">
+  <w:abstractNum w:abstractNumId="7" w15:restartNumberingAfterBreak="0">
     <w:nsid w:val="1DED43FD"/>
     <w:multiLevelType w:val="multilevel"/>
     <w:tmpl w:val="121AEBC8"/>
@@ -3970,7 +4883,179 @@
       </w:pPr>
     </w:lvl>
   </w:abstractNum>
-  <w:abstractNum w:abstractNumId="7" w15:restartNumberingAfterBreak="0">
+  <w:abstractNum w:abstractNumId="8" w15:restartNumberingAfterBreak="0">
+    <w:nsid w:val="229F6581"/>
+    <w:multiLevelType w:val="hybridMultilevel"/>
+    <w:tmpl w:val="A86EFCBC"/>
+    <w:lvl w:ilvl="0" w:tplc="0409000F">
+      <w:start w:val="1"/>
+      <w:numFmt w:val="decimal"/>
+      <w:lvlText w:val="%1."/>
+      <w:lvlJc w:val="left"/>
+      <w:pPr>
+        <w:ind w:left="1800" w:hanging="360"/>
+      </w:pPr>
+    </w:lvl>
+    <w:lvl w:ilvl="1" w:tplc="04090019" w:tentative="1">
+      <w:start w:val="1"/>
+      <w:numFmt w:val="lowerLetter"/>
+      <w:lvlText w:val="%2."/>
+      <w:lvlJc w:val="left"/>
+      <w:pPr>
+        <w:ind w:left="2520" w:hanging="360"/>
+      </w:pPr>
+    </w:lvl>
+    <w:lvl w:ilvl="2" w:tplc="0409001B" w:tentative="1">
+      <w:start w:val="1"/>
+      <w:numFmt w:val="lowerRoman"/>
+      <w:lvlText w:val="%3."/>
+      <w:lvlJc w:val="right"/>
+      <w:pPr>
+        <w:ind w:left="3240" w:hanging="180"/>
+      </w:pPr>
+    </w:lvl>
+    <w:lvl w:ilvl="3" w:tplc="0409000F" w:tentative="1">
+      <w:start w:val="1"/>
+      <w:numFmt w:val="decimal"/>
+      <w:lvlText w:val="%4."/>
+      <w:lvlJc w:val="left"/>
+      <w:pPr>
+        <w:ind w:left="3960" w:hanging="360"/>
+      </w:pPr>
+    </w:lvl>
+    <w:lvl w:ilvl="4" w:tplc="04090019" w:tentative="1">
+      <w:start w:val="1"/>
+      <w:numFmt w:val="lowerLetter"/>
+      <w:lvlText w:val="%5."/>
+      <w:lvlJc w:val="left"/>
+      <w:pPr>
+        <w:ind w:left="4680" w:hanging="360"/>
+      </w:pPr>
+    </w:lvl>
+    <w:lvl w:ilvl="5" w:tplc="0409001B" w:tentative="1">
+      <w:start w:val="1"/>
+      <w:numFmt w:val="lowerRoman"/>
+      <w:lvlText w:val="%6."/>
+      <w:lvlJc w:val="right"/>
+      <w:pPr>
+        <w:ind w:left="5400" w:hanging="180"/>
+      </w:pPr>
+    </w:lvl>
+    <w:lvl w:ilvl="6" w:tplc="0409000F" w:tentative="1">
+      <w:start w:val="1"/>
+      <w:numFmt w:val="decimal"/>
+      <w:lvlText w:val="%7."/>
+      <w:lvlJc w:val="left"/>
+      <w:pPr>
+        <w:ind w:left="6120" w:hanging="360"/>
+      </w:pPr>
+    </w:lvl>
+    <w:lvl w:ilvl="7" w:tplc="04090019" w:tentative="1">
+      <w:start w:val="1"/>
+      <w:numFmt w:val="lowerLetter"/>
+      <w:lvlText w:val="%8."/>
+      <w:lvlJc w:val="left"/>
+      <w:pPr>
+        <w:ind w:left="6840" w:hanging="360"/>
+      </w:pPr>
+    </w:lvl>
+    <w:lvl w:ilvl="8" w:tplc="0409001B" w:tentative="1">
+      <w:start w:val="1"/>
+      <w:numFmt w:val="lowerRoman"/>
+      <w:lvlText w:val="%9."/>
+      <w:lvlJc w:val="right"/>
+      <w:pPr>
+        <w:ind w:left="7560" w:hanging="180"/>
+      </w:pPr>
+    </w:lvl>
+  </w:abstractNum>
+  <w:abstractNum w:abstractNumId="9" w15:restartNumberingAfterBreak="0">
+    <w:nsid w:val="287F4D95"/>
+    <w:multiLevelType w:val="hybridMultilevel"/>
+    <w:tmpl w:val="3E0CC280"/>
+    <w:lvl w:ilvl="0" w:tplc="0409000F">
+      <w:start w:val="1"/>
+      <w:numFmt w:val="decimal"/>
+      <w:lvlText w:val="%1."/>
+      <w:lvlJc w:val="left"/>
+      <w:pPr>
+        <w:ind w:left="1296" w:hanging="360"/>
+      </w:pPr>
+    </w:lvl>
+    <w:lvl w:ilvl="1" w:tplc="04090019" w:tentative="1">
+      <w:start w:val="1"/>
+      <w:numFmt w:val="lowerLetter"/>
+      <w:lvlText w:val="%2."/>
+      <w:lvlJc w:val="left"/>
+      <w:pPr>
+        <w:ind w:left="2016" w:hanging="360"/>
+      </w:pPr>
+    </w:lvl>
+    <w:lvl w:ilvl="2" w:tplc="0409001B" w:tentative="1">
+      <w:start w:val="1"/>
+      <w:numFmt w:val="lowerRoman"/>
+      <w:lvlText w:val="%3."/>
+      <w:lvlJc w:val="right"/>
+      <w:pPr>
+        <w:ind w:left="2736" w:hanging="180"/>
+      </w:pPr>
+    </w:lvl>
+    <w:lvl w:ilvl="3" w:tplc="0409000F" w:tentative="1">
+      <w:start w:val="1"/>
+      <w:numFmt w:val="decimal"/>
+      <w:lvlText w:val="%4."/>
+      <w:lvlJc w:val="left"/>
+      <w:pPr>
+        <w:ind w:left="3456" w:hanging="360"/>
+      </w:pPr>
+    </w:lvl>
+    <w:lvl w:ilvl="4" w:tplc="04090019" w:tentative="1">
+      <w:start w:val="1"/>
+      <w:numFmt w:val="lowerLetter"/>
+      <w:lvlText w:val="%5."/>
+      <w:lvlJc w:val="left"/>
+      <w:pPr>
+        <w:ind w:left="4176" w:hanging="360"/>
+      </w:pPr>
+    </w:lvl>
+    <w:lvl w:ilvl="5" w:tplc="0409001B" w:tentative="1">
+      <w:start w:val="1"/>
+      <w:numFmt w:val="lowerRoman"/>
+      <w:lvlText w:val="%6."/>
+      <w:lvlJc w:val="right"/>
+      <w:pPr>
+        <w:ind w:left="4896" w:hanging="180"/>
+      </w:pPr>
+    </w:lvl>
+    <w:lvl w:ilvl="6" w:tplc="0409000F" w:tentative="1">
+      <w:start w:val="1"/>
+      <w:numFmt w:val="decimal"/>
+      <w:lvlText w:val="%7."/>
+      <w:lvlJc w:val="left"/>
+      <w:pPr>
+        <w:ind w:left="5616" w:hanging="360"/>
+      </w:pPr>
+    </w:lvl>
+    <w:lvl w:ilvl="7" w:tplc="04090019" w:tentative="1">
+      <w:start w:val="1"/>
+      <w:numFmt w:val="lowerLetter"/>
+      <w:lvlText w:val="%8."/>
+      <w:lvlJc w:val="left"/>
+      <w:pPr>
+        <w:ind w:left="6336" w:hanging="360"/>
+      </w:pPr>
+    </w:lvl>
+    <w:lvl w:ilvl="8" w:tplc="0409001B" w:tentative="1">
+      <w:start w:val="1"/>
+      <w:numFmt w:val="lowerRoman"/>
+      <w:lvlText w:val="%9."/>
+      <w:lvlJc w:val="right"/>
+      <w:pPr>
+        <w:ind w:left="7056" w:hanging="180"/>
+      </w:pPr>
+    </w:lvl>
+  </w:abstractNum>
+  <w:abstractNum w:abstractNumId="10" w15:restartNumberingAfterBreak="0">
     <w:nsid w:val="2D1A7ABF"/>
     <w:multiLevelType w:val="multilevel"/>
     <w:tmpl w:val="882CA452"/>
@@ -4083,7 +5168,7 @@
       </w:pPr>
     </w:lvl>
   </w:abstractNum>
-  <w:abstractNum w:abstractNumId="8" w15:restartNumberingAfterBreak="0">
+  <w:abstractNum w:abstractNumId="11" w15:restartNumberingAfterBreak="0">
     <w:nsid w:val="36725EDF"/>
     <w:multiLevelType w:val="hybridMultilevel"/>
     <w:tmpl w:val="B82858B0"/>
@@ -4169,7 +5254,7 @@
       </w:pPr>
     </w:lvl>
   </w:abstractNum>
-  <w:abstractNum w:abstractNumId="9" w15:restartNumberingAfterBreak="0">
+  <w:abstractNum w:abstractNumId="12" w15:restartNumberingAfterBreak="0">
     <w:nsid w:val="39193D10"/>
     <w:multiLevelType w:val="multilevel"/>
     <w:tmpl w:val="AE64E0E4"/>
@@ -4282,7 +5367,7 @@
       </w:pPr>
     </w:lvl>
   </w:abstractNum>
-  <w:abstractNum w:abstractNumId="10" w15:restartNumberingAfterBreak="0">
+  <w:abstractNum w:abstractNumId="13" w15:restartNumberingAfterBreak="0">
     <w:nsid w:val="3B934946"/>
     <w:multiLevelType w:val="multilevel"/>
     <w:tmpl w:val="A8844372"/>
@@ -4395,7 +5480,7 @@
       </w:pPr>
     </w:lvl>
   </w:abstractNum>
-  <w:abstractNum w:abstractNumId="11" w15:restartNumberingAfterBreak="0">
+  <w:abstractNum w:abstractNumId="14" w15:restartNumberingAfterBreak="0">
     <w:nsid w:val="3F347AAE"/>
     <w:multiLevelType w:val="hybridMultilevel"/>
     <w:tmpl w:val="11E4B730"/>
@@ -4481,7 +5566,7 @@
       </w:pPr>
     </w:lvl>
   </w:abstractNum>
-  <w:abstractNum w:abstractNumId="12" w15:restartNumberingAfterBreak="0">
+  <w:abstractNum w:abstractNumId="15" w15:restartNumberingAfterBreak="0">
     <w:nsid w:val="43E02CB6"/>
     <w:multiLevelType w:val="hybridMultilevel"/>
     <w:tmpl w:val="14EAB3D2"/>
@@ -4594,7 +5679,7 @@
       </w:rPr>
     </w:lvl>
   </w:abstractNum>
-  <w:abstractNum w:abstractNumId="13" w15:restartNumberingAfterBreak="0">
+  <w:abstractNum w:abstractNumId="16" w15:restartNumberingAfterBreak="0">
     <w:nsid w:val="45464171"/>
     <w:multiLevelType w:val="hybridMultilevel"/>
     <w:tmpl w:val="20326E82"/>
@@ -4680,7 +5765,7 @@
       </w:pPr>
     </w:lvl>
   </w:abstractNum>
-  <w:abstractNum w:abstractNumId="14" w15:restartNumberingAfterBreak="0">
+  <w:abstractNum w:abstractNumId="17" w15:restartNumberingAfterBreak="0">
     <w:nsid w:val="47BB0B3C"/>
     <w:multiLevelType w:val="hybridMultilevel"/>
     <w:tmpl w:val="4CA83894"/>
@@ -4766,7 +5851,7 @@
       </w:pPr>
     </w:lvl>
   </w:abstractNum>
-  <w:abstractNum w:abstractNumId="15" w15:restartNumberingAfterBreak="0">
+  <w:abstractNum w:abstractNumId="18" w15:restartNumberingAfterBreak="0">
     <w:nsid w:val="540217A8"/>
     <w:multiLevelType w:val="hybridMultilevel"/>
     <w:tmpl w:val="6F6E6170"/>
@@ -4879,7 +5964,7 @@
       </w:rPr>
     </w:lvl>
   </w:abstractNum>
-  <w:abstractNum w:abstractNumId="16" w15:restartNumberingAfterBreak="0">
+  <w:abstractNum w:abstractNumId="19" w15:restartNumberingAfterBreak="0">
     <w:nsid w:val="5C4E5F50"/>
     <w:multiLevelType w:val="hybridMultilevel"/>
     <w:tmpl w:val="704EDC1A"/>
@@ -4965,7 +6050,7 @@
       </w:pPr>
     </w:lvl>
   </w:abstractNum>
-  <w:abstractNum w:abstractNumId="17" w15:restartNumberingAfterBreak="0">
+  <w:abstractNum w:abstractNumId="20" w15:restartNumberingAfterBreak="0">
     <w:nsid w:val="5E181256"/>
     <w:multiLevelType w:val="hybridMultilevel"/>
     <w:tmpl w:val="20326E82"/>
@@ -5051,7 +6136,93 @@
       </w:pPr>
     </w:lvl>
   </w:abstractNum>
-  <w:abstractNum w:abstractNumId="18" w15:restartNumberingAfterBreak="0">
+  <w:abstractNum w:abstractNumId="21" w15:restartNumberingAfterBreak="0">
+    <w:nsid w:val="5F9E0901"/>
+    <w:multiLevelType w:val="hybridMultilevel"/>
+    <w:tmpl w:val="22A437DA"/>
+    <w:lvl w:ilvl="0" w:tplc="0409000F">
+      <w:start w:val="1"/>
+      <w:numFmt w:val="decimal"/>
+      <w:lvlText w:val="%1."/>
+      <w:lvlJc w:val="left"/>
+      <w:pPr>
+        <w:ind w:left="1440" w:hanging="360"/>
+      </w:pPr>
+    </w:lvl>
+    <w:lvl w:ilvl="1" w:tplc="04090019" w:tentative="1">
+      <w:start w:val="1"/>
+      <w:numFmt w:val="lowerLetter"/>
+      <w:lvlText w:val="%2."/>
+      <w:lvlJc w:val="left"/>
+      <w:pPr>
+        <w:ind w:left="2160" w:hanging="360"/>
+      </w:pPr>
+    </w:lvl>
+    <w:lvl w:ilvl="2" w:tplc="0409001B" w:tentative="1">
+      <w:start w:val="1"/>
+      <w:numFmt w:val="lowerRoman"/>
+      <w:lvlText w:val="%3."/>
+      <w:lvlJc w:val="right"/>
+      <w:pPr>
+        <w:ind w:left="2880" w:hanging="180"/>
+      </w:pPr>
+    </w:lvl>
+    <w:lvl w:ilvl="3" w:tplc="0409000F" w:tentative="1">
+      <w:start w:val="1"/>
+      <w:numFmt w:val="decimal"/>
+      <w:lvlText w:val="%4."/>
+      <w:lvlJc w:val="left"/>
+      <w:pPr>
+        <w:ind w:left="3600" w:hanging="360"/>
+      </w:pPr>
+    </w:lvl>
+    <w:lvl w:ilvl="4" w:tplc="04090019" w:tentative="1">
+      <w:start w:val="1"/>
+      <w:numFmt w:val="lowerLetter"/>
+      <w:lvlText w:val="%5."/>
+      <w:lvlJc w:val="left"/>
+      <w:pPr>
+        <w:ind w:left="4320" w:hanging="360"/>
+      </w:pPr>
+    </w:lvl>
+    <w:lvl w:ilvl="5" w:tplc="0409001B" w:tentative="1">
+      <w:start w:val="1"/>
+      <w:numFmt w:val="lowerRoman"/>
+      <w:lvlText w:val="%6."/>
+      <w:lvlJc w:val="right"/>
+      <w:pPr>
+        <w:ind w:left="5040" w:hanging="180"/>
+      </w:pPr>
+    </w:lvl>
+    <w:lvl w:ilvl="6" w:tplc="0409000F" w:tentative="1">
+      <w:start w:val="1"/>
+      <w:numFmt w:val="decimal"/>
+      <w:lvlText w:val="%7."/>
+      <w:lvlJc w:val="left"/>
+      <w:pPr>
+        <w:ind w:left="5760" w:hanging="360"/>
+      </w:pPr>
+    </w:lvl>
+    <w:lvl w:ilvl="7" w:tplc="04090019" w:tentative="1">
+      <w:start w:val="1"/>
+      <w:numFmt w:val="lowerLetter"/>
+      <w:lvlText w:val="%8."/>
+      <w:lvlJc w:val="left"/>
+      <w:pPr>
+        <w:ind w:left="6480" w:hanging="360"/>
+      </w:pPr>
+    </w:lvl>
+    <w:lvl w:ilvl="8" w:tplc="0409001B" w:tentative="1">
+      <w:start w:val="1"/>
+      <w:numFmt w:val="lowerRoman"/>
+      <w:lvlText w:val="%9."/>
+      <w:lvlJc w:val="right"/>
+      <w:pPr>
+        <w:ind w:left="7200" w:hanging="180"/>
+      </w:pPr>
+    </w:lvl>
+  </w:abstractNum>
+  <w:abstractNum w:abstractNumId="22" w15:restartNumberingAfterBreak="0">
     <w:nsid w:val="63700FF1"/>
     <w:multiLevelType w:val="hybridMultilevel"/>
     <w:tmpl w:val="A050AC4C"/>
@@ -5164,7 +6335,93 @@
       </w:rPr>
     </w:lvl>
   </w:abstractNum>
-  <w:abstractNum w:abstractNumId="19" w15:restartNumberingAfterBreak="0">
+  <w:abstractNum w:abstractNumId="23" w15:restartNumberingAfterBreak="0">
+    <w:nsid w:val="64CC3923"/>
+    <w:multiLevelType w:val="hybridMultilevel"/>
+    <w:tmpl w:val="4CA83894"/>
+    <w:lvl w:ilvl="0" w:tplc="0409000F">
+      <w:start w:val="1"/>
+      <w:numFmt w:val="decimal"/>
+      <w:lvlText w:val="%1."/>
+      <w:lvlJc w:val="left"/>
+      <w:pPr>
+        <w:ind w:left="720" w:hanging="360"/>
+      </w:pPr>
+    </w:lvl>
+    <w:lvl w:ilvl="1" w:tplc="04090019" w:tentative="1">
+      <w:start w:val="1"/>
+      <w:numFmt w:val="lowerLetter"/>
+      <w:lvlText w:val="%2."/>
+      <w:lvlJc w:val="left"/>
+      <w:pPr>
+        <w:ind w:left="1440" w:hanging="360"/>
+      </w:pPr>
+    </w:lvl>
+    <w:lvl w:ilvl="2" w:tplc="0409001B" w:tentative="1">
+      <w:start w:val="1"/>
+      <w:numFmt w:val="lowerRoman"/>
+      <w:lvlText w:val="%3."/>
+      <w:lvlJc w:val="right"/>
+      <w:pPr>
+        <w:ind w:left="2160" w:hanging="180"/>
+      </w:pPr>
+    </w:lvl>
+    <w:lvl w:ilvl="3" w:tplc="0409000F" w:tentative="1">
+      <w:start w:val="1"/>
+      <w:numFmt w:val="decimal"/>
+      <w:lvlText w:val="%4."/>
+      <w:lvlJc w:val="left"/>
+      <w:pPr>
+        <w:ind w:left="2880" w:hanging="360"/>
+      </w:pPr>
+    </w:lvl>
+    <w:lvl w:ilvl="4" w:tplc="04090019" w:tentative="1">
+      <w:start w:val="1"/>
+      <w:numFmt w:val="lowerLetter"/>
+      <w:lvlText w:val="%5."/>
+      <w:lvlJc w:val="left"/>
+      <w:pPr>
+        <w:ind w:left="3600" w:hanging="360"/>
+      </w:pPr>
+    </w:lvl>
+    <w:lvl w:ilvl="5" w:tplc="0409001B" w:tentative="1">
+      <w:start w:val="1"/>
+      <w:numFmt w:val="lowerRoman"/>
+      <w:lvlText w:val="%6."/>
+      <w:lvlJc w:val="right"/>
+      <w:pPr>
+        <w:ind w:left="4320" w:hanging="180"/>
+      </w:pPr>
+    </w:lvl>
+    <w:lvl w:ilvl="6" w:tplc="0409000F" w:tentative="1">
+      <w:start w:val="1"/>
+      <w:numFmt w:val="decimal"/>
+      <w:lvlText w:val="%7."/>
+      <w:lvlJc w:val="left"/>
+      <w:pPr>
+        <w:ind w:left="5040" w:hanging="360"/>
+      </w:pPr>
+    </w:lvl>
+    <w:lvl w:ilvl="7" w:tplc="04090019" w:tentative="1">
+      <w:start w:val="1"/>
+      <w:numFmt w:val="lowerLetter"/>
+      <w:lvlText w:val="%8."/>
+      <w:lvlJc w:val="left"/>
+      <w:pPr>
+        <w:ind w:left="5760" w:hanging="360"/>
+      </w:pPr>
+    </w:lvl>
+    <w:lvl w:ilvl="8" w:tplc="0409001B" w:tentative="1">
+      <w:start w:val="1"/>
+      <w:numFmt w:val="lowerRoman"/>
+      <w:lvlText w:val="%9."/>
+      <w:lvlJc w:val="right"/>
+      <w:pPr>
+        <w:ind w:left="6480" w:hanging="180"/>
+      </w:pPr>
+    </w:lvl>
+  </w:abstractNum>
+  <w:abstractNum w:abstractNumId="24" w15:restartNumberingAfterBreak="0">
     <w:nsid w:val="6D006BA9"/>
     <w:multiLevelType w:val="multilevel"/>
     <w:tmpl w:val="E76A8010"/>
@@ -5277,7 +6534,7 @@
       </w:pPr>
     </w:lvl>
   </w:abstractNum>
-  <w:abstractNum w:abstractNumId="20" w15:restartNumberingAfterBreak="0">
+  <w:abstractNum w:abstractNumId="25" w15:restartNumberingAfterBreak="0">
     <w:nsid w:val="75F45C0A"/>
     <w:multiLevelType w:val="hybridMultilevel"/>
     <w:tmpl w:val="ED684EBC"/>
@@ -5363,7 +6620,93 @@
       </w:pPr>
     </w:lvl>
   </w:abstractNum>
-  <w:abstractNum w:abstractNumId="21" w15:restartNumberingAfterBreak="0">
+  <w:abstractNum w:abstractNumId="26" w15:restartNumberingAfterBreak="0">
+    <w:nsid w:val="77717A35"/>
+    <w:multiLevelType w:val="hybridMultilevel"/>
+    <w:tmpl w:val="0C8CDC44"/>
+    <w:lvl w:ilvl="0" w:tplc="0409000F">
+      <w:start w:val="1"/>
+      <w:numFmt w:val="decimal"/>
+      <w:lvlText w:val="%1."/>
+      <w:lvlJc w:val="left"/>
+      <w:pPr>
+        <w:ind w:left="1440" w:hanging="360"/>
+      </w:pPr>
+    </w:lvl>
+    <w:lvl w:ilvl="1" w:tplc="04090019" w:tentative="1">
+      <w:start w:val="1"/>
+      <w:numFmt w:val="lowerLetter"/>
+      <w:lvlText w:val="%2."/>
+      <w:lvlJc w:val="left"/>
+      <w:pPr>
+        <w:ind w:left="2160" w:hanging="360"/>
+      </w:pPr>
+    </w:lvl>
+    <w:lvl w:ilvl="2" w:tplc="0409001B" w:tentative="1">
+      <w:start w:val="1"/>
+      <w:numFmt w:val="lowerRoman"/>
+      <w:lvlText w:val="%3."/>
+      <w:lvlJc w:val="right"/>
+      <w:pPr>
+        <w:ind w:left="2880" w:hanging="180"/>
+      </w:pPr>
+    </w:lvl>
+    <w:lvl w:ilvl="3" w:tplc="0409000F" w:tentative="1">
+      <w:start w:val="1"/>
+      <w:numFmt w:val="decimal"/>
+      <w:lvlText w:val="%4."/>
+      <w:lvlJc w:val="left"/>
+      <w:pPr>
+        <w:ind w:left="3600" w:hanging="360"/>
+      </w:pPr>
+    </w:lvl>
+    <w:lvl w:ilvl="4" w:tplc="04090019" w:tentative="1">
+      <w:start w:val="1"/>
+      <w:numFmt w:val="lowerLetter"/>
+      <w:lvlText w:val="%5."/>
+      <w:lvlJc w:val="left"/>
+      <w:pPr>
+        <w:ind w:left="4320" w:hanging="360"/>
+      </w:pPr>
+    </w:lvl>
+    <w:lvl w:ilvl="5" w:tplc="0409001B" w:tentative="1">
+      <w:start w:val="1"/>
+      <w:numFmt w:val="lowerRoman"/>
+      <w:lvlText w:val="%6."/>
+      <w:lvlJc w:val="right"/>
+      <w:pPr>
+        <w:ind w:left="5040" w:hanging="180"/>
+      </w:pPr>
+    </w:lvl>
+    <w:lvl w:ilvl="6" w:tplc="0409000F" w:tentative="1">
+      <w:start w:val="1"/>
+      <w:numFmt w:val="decimal"/>
+      <w:lvlText w:val="%7."/>
+      <w:lvlJc w:val="left"/>
+      <w:pPr>
+        <w:ind w:left="5760" w:hanging="360"/>
+      </w:pPr>
+    </w:lvl>
+    <w:lvl w:ilvl="7" w:tplc="04090019" w:tentative="1">
+      <w:start w:val="1"/>
+      <w:numFmt w:val="lowerLetter"/>
+      <w:lvlText w:val="%8."/>
+      <w:lvlJc w:val="left"/>
+      <w:pPr>
+        <w:ind w:left="6480" w:hanging="360"/>
+      </w:pPr>
+    </w:lvl>
+    <w:lvl w:ilvl="8" w:tplc="0409001B" w:tentative="1">
+      <w:start w:val="1"/>
+      <w:numFmt w:val="lowerRoman"/>
+      <w:lvlText w:val="%9."/>
+      <w:lvlJc w:val="right"/>
+      <w:pPr>
+        <w:ind w:left="7200" w:hanging="180"/>
+      </w:pPr>
+    </w:lvl>
+  </w:abstractNum>
+  <w:abstractNum w:abstractNumId="27" w15:restartNumberingAfterBreak="0">
     <w:nsid w:val="785E7460"/>
     <w:multiLevelType w:val="hybridMultilevel"/>
     <w:tmpl w:val="ED684EBC"/>
@@ -5450,97 +6793,115 @@
     </w:lvl>
   </w:abstractNum>
   <w:num w:numId="1">
-    <w:abstractNumId w:val="15"/>
+    <w:abstractNumId w:val="18"/>
   </w:num>
   <w:num w:numId="2">
-    <w:abstractNumId w:val="4"/>
+    <w:abstractNumId w:val="5"/>
   </w:num>
   <w:num w:numId="3">
-    <w:abstractNumId w:val="4"/>
+    <w:abstractNumId w:val="5"/>
   </w:num>
   <w:num w:numId="4">
-    <w:abstractNumId w:val="4"/>
+    <w:abstractNumId w:val="5"/>
   </w:num>
   <w:num w:numId="5">
-    <w:abstractNumId w:val="4"/>
+    <w:abstractNumId w:val="5"/>
   </w:num>
   <w:num w:numId="6">
-    <w:abstractNumId w:val="4"/>
+    <w:abstractNumId w:val="5"/>
   </w:num>
   <w:num w:numId="7">
-    <w:abstractNumId w:val="4"/>
+    <w:abstractNumId w:val="5"/>
   </w:num>
   <w:num w:numId="8">
-    <w:abstractNumId w:val="4"/>
+    <w:abstractNumId w:val="5"/>
   </w:num>
   <w:num w:numId="9">
-    <w:abstractNumId w:val="4"/>
+    <w:abstractNumId w:val="5"/>
   </w:num>
   <w:num w:numId="10">
-    <w:abstractNumId w:val="4"/>
+    <w:abstractNumId w:val="5"/>
   </w:num>
   <w:num w:numId="11">
-    <w:abstractNumId w:val="4"/>
+    <w:abstractNumId w:val="5"/>
   </w:num>
   <w:num w:numId="12">
+    <w:abstractNumId w:val="19"/>
+  </w:num>
+  <w:num w:numId="13">
     <w:abstractNumId w:val="16"/>
   </w:num>
-  <w:num w:numId="13">
-    <w:abstractNumId w:val="13"/>
-  </w:num>
   <w:num w:numId="14">
-    <w:abstractNumId w:val="17"/>
+    <w:abstractNumId w:val="20"/>
   </w:num>
   <w:num w:numId="15">
-    <w:abstractNumId w:val="20"/>
+    <w:abstractNumId w:val="25"/>
   </w:num>
   <w:num w:numId="16">
-    <w:abstractNumId w:val="11"/>
+    <w:abstractNumId w:val="14"/>
   </w:num>
   <w:num w:numId="17">
-    <w:abstractNumId w:val="21"/>
+    <w:abstractNumId w:val="27"/>
   </w:num>
   <w:num w:numId="18">
     <w:abstractNumId w:val="1"/>
   </w:num>
   <w:num w:numId="19">
-    <w:abstractNumId w:val="5"/>
+    <w:abstractNumId w:val="6"/>
   </w:num>
   <w:num w:numId="20">
-    <w:abstractNumId w:val="3"/>
+    <w:abstractNumId w:val="4"/>
   </w:num>
   <w:num w:numId="21">
+    <w:abstractNumId w:val="10"/>
+  </w:num>
+  <w:num w:numId="22">
+    <w:abstractNumId w:val="12"/>
+  </w:num>
+  <w:num w:numId="23">
     <w:abstractNumId w:val="7"/>
   </w:num>
-  <w:num w:numId="22">
-    <w:abstractNumId w:val="9"/>
-  </w:num>
-  <w:num w:numId="23">
-    <w:abstractNumId w:val="6"/>
-  </w:num>
   <w:num w:numId="24">
-    <w:abstractNumId w:val="19"/>
+    <w:abstractNumId w:val="24"/>
   </w:num>
   <w:num w:numId="25">
-    <w:abstractNumId w:val="10"/>
+    <w:abstractNumId w:val="13"/>
   </w:num>
   <w:num w:numId="26">
     <w:abstractNumId w:val="0"/>
   </w:num>
   <w:num w:numId="27">
-    <w:abstractNumId w:val="8"/>
+    <w:abstractNumId w:val="11"/>
   </w:num>
   <w:num w:numId="28">
     <w:abstractNumId w:val="2"/>
   </w:num>
   <w:num w:numId="29">
-    <w:abstractNumId w:val="14"/>
+    <w:abstractNumId w:val="17"/>
   </w:num>
   <w:num w:numId="30">
-    <w:abstractNumId w:val="12"/>
+    <w:abstractNumId w:val="15"/>
   </w:num>
   <w:num w:numId="31">
-    <w:abstractNumId w:val="18"/>
+    <w:abstractNumId w:val="22"/>
+  </w:num>
+  <w:num w:numId="32">
+    <w:abstractNumId w:val="3"/>
+  </w:num>
+  <w:num w:numId="33">
+    <w:abstractNumId w:val="8"/>
+  </w:num>
+  <w:num w:numId="34">
+    <w:abstractNumId w:val="26"/>
+  </w:num>
+  <w:num w:numId="35">
+    <w:abstractNumId w:val="21"/>
+  </w:num>
+  <w:num w:numId="36">
+    <w:abstractNumId w:val="23"/>
+  </w:num>
+  <w:num w:numId="37">
+    <w:abstractNumId w:val="9"/>
   </w:num>
 </w:numbering>
 </file>
@@ -5943,7 +7304,7 @@
   <w:style w:type="paragraph" w:default="1" w:styleId="Normal">
     <w:name w:val="Normal"/>
     <w:qFormat/>
-    <w:rsid w:val="004034D2"/>
+    <w:rsid w:val="00C97420"/>
     <w:rPr>
       <w:color w:val="BFBFBF" w:themeColor="background1" w:themeShade="BF"/>
     </w:rPr>
@@ -5966,7 +7327,6 @@
         <w:bottom w:val="single" w:sz="4" w:space="1" w:color="595959" w:themeColor="text1" w:themeTint="A6"/>
       </w:pBdr>
       <w:spacing w:before="360"/>
-      <w:ind w:left="432"/>
       <w:outlineLvl w:val="0"/>
     </w:pPr>
     <w:rPr>

</xml_diff>

<commit_message>
made some changes to apply-for-job use case
</commit_message>
<xml_diff>
--- a/docs/srs-draft-0.0.0.docx
+++ b/docs/srs-draft-0.0.0.docx
@@ -6,254 +6,119 @@
     <w:p>
       <w:pPr>
         <w:pStyle w:val="Heading1"/>
-        <w:rPr>
-          <w:lang w:val="en-US"/>
-        </w:rPr>
-      </w:pPr>
-      <w:r>
-        <w:rPr>
-          <w:lang w:val="en-US"/>
-        </w:rPr>
+      </w:pPr>
+      <w:r>
         <w:t>Introduction</w:t>
       </w:r>
     </w:p>
     <w:p>
-      <w:pPr>
-        <w:rPr>
-          <w:lang w:val="en-US"/>
-        </w:rPr>
-      </w:pPr>
-      <w:r>
-        <w:rPr>
-          <w:lang w:val="en-US"/>
-        </w:rPr>
+      <w:r>
         <w:t>A</w:t>
       </w:r>
       <w:r>
-        <w:rPr>
-          <w:lang w:val="en-US"/>
-        </w:rPr>
         <w:t xml:space="preserve">n </w:t>
       </w:r>
       <w:r>
-        <w:rPr>
-          <w:lang w:val="en-US"/>
-        </w:rPr>
         <w:t>easy-to-use</w:t>
       </w:r>
       <w:r>
-        <w:rPr>
-          <w:lang w:val="en-US"/>
-        </w:rPr>
         <w:t xml:space="preserve"> platform that targets public with limited </w:t>
       </w:r>
       <w:r>
-        <w:rPr>
-          <w:lang w:val="en-US"/>
-        </w:rPr>
         <w:t xml:space="preserve">digital </w:t>
       </w:r>
       <w:r>
-        <w:rPr>
-          <w:lang w:val="en-US"/>
-        </w:rPr>
         <w:t>litera</w:t>
       </w:r>
       <w:r>
-        <w:rPr>
-          <w:lang w:val="en-US"/>
-        </w:rPr>
         <w:t>cy</w:t>
       </w:r>
       <w:r>
-        <w:rPr>
-          <w:lang w:val="en-US"/>
-        </w:rPr>
         <w:t xml:space="preserve"> </w:t>
       </w:r>
       <w:r>
-        <w:rPr>
-          <w:lang w:val="en-US"/>
-        </w:rPr>
         <w:t xml:space="preserve">but </w:t>
       </w:r>
       <w:r>
-        <w:rPr>
-          <w:lang w:val="en-US"/>
-        </w:rPr>
         <w:t>still have skills that are employable.</w:t>
       </w:r>
       <w:r>
-        <w:rPr>
-          <w:lang w:val="en-US"/>
-        </w:rPr>
         <w:t xml:space="preserve"> This platform will connect an employer and a job seeker. </w:t>
       </w:r>
       <w:r>
-        <w:rPr>
-          <w:lang w:val="en-US"/>
-        </w:rPr>
         <w:t xml:space="preserve">This platform will be </w:t>
       </w:r>
       <w:r>
-        <w:rPr>
-          <w:lang w:val="en-US"/>
-        </w:rPr>
         <w:t xml:space="preserve">easy </w:t>
       </w:r>
       <w:r>
-        <w:rPr>
-          <w:lang w:val="en-US"/>
-        </w:rPr>
         <w:t xml:space="preserve">enough </w:t>
       </w:r>
       <w:r>
-        <w:rPr>
-          <w:lang w:val="en-US"/>
-        </w:rPr>
         <w:t xml:space="preserve">for </w:t>
       </w:r>
       <w:r>
-        <w:rPr>
-          <w:lang w:val="en-US"/>
-        </w:rPr>
         <w:t>an illiterate person to operate it but at the same time it will be advanced</w:t>
       </w:r>
       <w:r>
-        <w:rPr>
-          <w:lang w:val="en-US"/>
-        </w:rPr>
         <w:t xml:space="preserve"> enough that a digitally skilled person can </w:t>
       </w:r>
       <w:r>
-        <w:rPr>
-          <w:lang w:val="en-US"/>
-        </w:rPr>
         <w:t>also benefit from it.</w:t>
       </w:r>
       <w:r>
-        <w:rPr>
-          <w:lang w:val="en-US"/>
-        </w:rPr>
         <w:t xml:space="preserve"> </w:t>
       </w:r>
       <w:r>
-        <w:rPr>
-          <w:lang w:val="en-US"/>
-        </w:rPr>
         <w:t xml:space="preserve">The main target will be the people that do not have enough literacy to use </w:t>
       </w:r>
       <w:r>
-        <w:rPr>
-          <w:lang w:val="en-US"/>
-        </w:rPr>
         <w:t xml:space="preserve">platforms like </w:t>
       </w:r>
-      <w:proofErr w:type="spellStart"/>
-      <w:r>
-        <w:rPr>
-          <w:lang w:val="en-US"/>
-        </w:rPr>
+      <w:r>
         <w:t>linkedIn</w:t>
       </w:r>
-      <w:proofErr w:type="spellEnd"/>
-      <w:r>
-        <w:rPr>
-          <w:lang w:val="en-US"/>
-        </w:rPr>
-        <w:t xml:space="preserve">, </w:t>
-      </w:r>
-      <w:proofErr w:type="spellStart"/>
-      <w:r>
-        <w:rPr>
-          <w:lang w:val="en-US"/>
-        </w:rPr>
-        <w:t>fiverr</w:t>
-      </w:r>
-      <w:proofErr w:type="spellEnd"/>
-      <w:r>
-        <w:rPr>
-          <w:lang w:val="en-US"/>
-        </w:rPr>
-        <w:t xml:space="preserve"> and other similar platforms</w:t>
-      </w:r>
-      <w:r>
-        <w:rPr>
-          <w:lang w:val="en-US"/>
-        </w:rPr>
+      <w:r>
+        <w:t>, fiverr and other similar platforms</w:t>
+      </w:r>
+      <w:r>
         <w:t>.</w:t>
       </w:r>
     </w:p>
     <w:p>
       <w:pPr>
         <w:pStyle w:val="Heading1"/>
-        <w:rPr>
-          <w:lang w:val="en-US"/>
-        </w:rPr>
-      </w:pPr>
-      <w:r>
-        <w:rPr>
-          <w:lang w:val="en-US"/>
-        </w:rPr>
+      </w:pPr>
+      <w:r>
         <w:t>Name</w:t>
       </w:r>
     </w:p>
-    <w:p>
-      <w:pPr>
-        <w:rPr>
-          <w:lang w:val="en-US"/>
-        </w:rPr>
-      </w:pPr>
-    </w:p>
+    <w:p/>
     <w:p>
       <w:pPr>
         <w:pStyle w:val="Heading1"/>
-        <w:rPr>
-          <w:lang w:val="en-US"/>
-        </w:rPr>
-      </w:pPr>
-      <w:r>
-        <w:rPr>
-          <w:lang w:val="en-US"/>
-        </w:rPr>
+      </w:pPr>
+      <w:r>
         <w:t>Feasibility</w:t>
       </w:r>
     </w:p>
     <w:p>
       <w:pPr>
         <w:pStyle w:val="Heading2"/>
-        <w:rPr>
-          <w:lang w:val="en-US"/>
-        </w:rPr>
-      </w:pPr>
-      <w:r>
-        <w:rPr>
-          <w:lang w:val="en-US"/>
-        </w:rPr>
+      </w:pPr>
+      <w:r>
         <w:t xml:space="preserve">Why </w:t>
       </w:r>
       <w:r>
-        <w:rPr>
-          <w:lang w:val="en-US"/>
-        </w:rPr>
         <w:t>current Job providing platforms are</w:t>
       </w:r>
       <w:r>
-        <w:rPr>
-          <w:lang w:val="en-US"/>
-        </w:rPr>
         <w:t xml:space="preserve"> </w:t>
       </w:r>
       <w:r>
-        <w:rPr>
-          <w:lang w:val="en-US"/>
-        </w:rPr>
         <w:t>not for Eve</w:t>
       </w:r>
       <w:r>
-        <w:rPr>
-          <w:lang w:val="en-US"/>
-        </w:rPr>
         <w:t>ryone</w:t>
       </w:r>
     </w:p>
@@ -264,20 +129,11 @@
           <w:ilvl w:val="0"/>
           <w:numId w:val="1"/>
         </w:numPr>
-        <w:rPr>
-          <w:lang w:val="en-US"/>
-        </w:rPr>
-      </w:pPr>
-      <w:r>
-        <w:rPr>
-          <w:lang w:val="en-US"/>
-        </w:rPr>
+      </w:pPr>
+      <w:r>
         <w:t xml:space="preserve">Reading and </w:t>
       </w:r>
       <w:r>
-        <w:rPr>
-          <w:lang w:val="en-US"/>
-        </w:rPr>
         <w:t>Understanding Ability</w:t>
       </w:r>
     </w:p>
@@ -288,14 +144,8 @@
           <w:ilvl w:val="0"/>
           <w:numId w:val="1"/>
         </w:numPr>
-        <w:rPr>
-          <w:lang w:val="en-US"/>
-        </w:rPr>
-      </w:pPr>
-      <w:r>
-        <w:rPr>
-          <w:lang w:val="en-US"/>
-        </w:rPr>
+      </w:pPr>
+      <w:r>
         <w:t>Writing Skills</w:t>
       </w:r>
     </w:p>
@@ -306,20 +156,11 @@
           <w:ilvl w:val="0"/>
           <w:numId w:val="1"/>
         </w:numPr>
-        <w:rPr>
-          <w:lang w:val="en-US"/>
-        </w:rPr>
-      </w:pPr>
-      <w:r>
-        <w:rPr>
-          <w:lang w:val="en-US"/>
-        </w:rPr>
+      </w:pPr>
+      <w:r>
         <w:t>Digital Literacy</w:t>
       </w:r>
       <w:r>
-        <w:rPr>
-          <w:lang w:val="en-US"/>
-        </w:rPr>
         <w:t xml:space="preserve"> </w:t>
       </w:r>
     </w:p>
@@ -330,34 +171,19 @@
           <w:ilvl w:val="0"/>
           <w:numId w:val="1"/>
         </w:numPr>
-        <w:rPr>
-          <w:lang w:val="en-US"/>
-        </w:rPr>
-      </w:pPr>
-      <w:r>
-        <w:rPr>
-          <w:lang w:val="en-US"/>
-        </w:rPr>
+      </w:pPr>
+      <w:r>
         <w:t>Job Search Literacy</w:t>
       </w:r>
     </w:p>
     <w:p>
       <w:pPr>
         <w:pStyle w:val="Heading1"/>
-        <w:rPr>
-          <w:lang w:val="en-US"/>
-        </w:rPr>
-      </w:pPr>
-      <w:r>
-        <w:rPr>
-          <w:lang w:val="en-US"/>
-        </w:rPr>
+      </w:pPr>
+      <w:r>
         <w:t>Challenges Faced by Pakistani Users with Limited Literacy in Online Job Applications</w:t>
       </w:r>
       <w:r>
-        <w:rPr>
-          <w:lang w:val="en-US"/>
-        </w:rPr>
         <w:t xml:space="preserve"> </w:t>
       </w:r>
     </w:p>
@@ -369,31 +195,18 @@
           <w:numId w:val="12"/>
         </w:numPr>
         <w:ind w:left="360"/>
-        <w:rPr>
-          <w:lang w:val="en-US"/>
-        </w:rPr>
       </w:pPr>
       <w:r>
         <w:rPr>
           <w:rStyle w:val="Heading2Char"/>
-          <w:lang w:val="en-US"/>
         </w:rPr>
         <w:t>Language Barrier:</w:t>
       </w:r>
       <w:r>
-        <w:rPr>
-          <w:lang w:val="en-US"/>
-        </w:rPr>
         <w:t xml:space="preserve"> Many online job platforms may predominantly use English leading to difficulty in understanding job descriptions, application forms, and communication with potential employers.</w:t>
       </w:r>
     </w:p>
-    <w:p>
-      <w:pPr>
-        <w:rPr>
-          <w:lang w:val="en-US"/>
-        </w:rPr>
-      </w:pPr>
-    </w:p>
+    <w:p/>
     <w:p>
       <w:pPr>
         <w:pStyle w:val="ListParagraph"/>
@@ -402,31 +215,18 @@
           <w:numId w:val="12"/>
         </w:numPr>
         <w:ind w:left="360"/>
-        <w:rPr>
-          <w:lang w:val="en-US"/>
-        </w:rPr>
       </w:pPr>
       <w:r>
         <w:rPr>
           <w:rStyle w:val="Heading2Char"/>
-          <w:lang w:val="en-US"/>
         </w:rPr>
         <w:t>Navigational Challenges:</w:t>
       </w:r>
       <w:r>
-        <w:rPr>
-          <w:lang w:val="en-US"/>
-        </w:rPr>
         <w:t xml:space="preserve"> Limited literacy may make it difficult for users to navigate through the online platform, search for relevant job listings, and complete the application process. Complex interfaces and terminology may further exacerbate this issue.</w:t>
       </w:r>
     </w:p>
-    <w:p>
-      <w:pPr>
-        <w:rPr>
-          <w:lang w:val="en-US"/>
-        </w:rPr>
-      </w:pPr>
-    </w:p>
+    <w:p/>
     <w:p>
       <w:pPr>
         <w:pStyle w:val="ListParagraph"/>
@@ -435,31 +235,18 @@
           <w:numId w:val="12"/>
         </w:numPr>
         <w:ind w:left="360"/>
-        <w:rPr>
-          <w:lang w:val="en-US"/>
-        </w:rPr>
       </w:pPr>
       <w:r>
         <w:rPr>
           <w:rStyle w:val="Heading2Char"/>
-          <w:lang w:val="en-US"/>
         </w:rPr>
         <w:t>Understanding Job Requirements:</w:t>
       </w:r>
       <w:r>
-        <w:rPr>
-          <w:lang w:val="en-US"/>
-        </w:rPr>
         <w:t xml:space="preserve"> Limited literacy can hinder the user's ability to comprehend job requirements, such as educational qualifications, skills, and experience, making it challenging to determine if they are eligible for certain positions.</w:t>
       </w:r>
     </w:p>
-    <w:p>
-      <w:pPr>
-        <w:rPr>
-          <w:lang w:val="en-US"/>
-        </w:rPr>
-      </w:pPr>
-    </w:p>
+    <w:p/>
     <w:p>
       <w:pPr>
         <w:pStyle w:val="ListParagraph"/>
@@ -468,45 +255,28 @@
           <w:numId w:val="12"/>
         </w:numPr>
         <w:ind w:left="360"/>
-        <w:rPr>
-          <w:lang w:val="en-US"/>
-        </w:rPr>
       </w:pPr>
       <w:r>
         <w:rPr>
           <w:rStyle w:val="Heading2Char"/>
-          <w:lang w:val="en-US"/>
         </w:rPr>
         <w:t>Comp</w:t>
       </w:r>
       <w:r>
         <w:rPr>
           <w:rStyle w:val="Heading2Char"/>
-          <w:lang w:val="en-US"/>
         </w:rPr>
         <w:t>leting Application Forms:</w:t>
       </w:r>
       <w:r>
-        <w:rPr>
-          <w:lang w:val="en-US"/>
-        </w:rPr>
         <w:t xml:space="preserve"> Filling out online application forms may be daunting for users with limited literacy, particularly if the forms require detailed information or responses to </w:t>
       </w:r>
       <w:r>
-        <w:rPr>
-          <w:lang w:val="en-US"/>
-        </w:rPr>
         <w:lastRenderedPageBreak/>
         <w:t>open-ended questions. This can lead to incomplete applications or errors in providing necessary details.</w:t>
       </w:r>
     </w:p>
-    <w:p>
-      <w:pPr>
-        <w:rPr>
-          <w:lang w:val="en-US"/>
-        </w:rPr>
-      </w:pPr>
-    </w:p>
+    <w:p/>
     <w:p>
       <w:pPr>
         <w:pStyle w:val="ListParagraph"/>
@@ -515,99 +285,56 @@
           <w:numId w:val="12"/>
         </w:numPr>
         <w:ind w:left="360"/>
-        <w:rPr>
-          <w:lang w:val="en-US"/>
-        </w:rPr>
       </w:pPr>
       <w:r>
         <w:rPr>
           <w:rStyle w:val="Heading2Char"/>
-          <w:lang w:val="en-US"/>
         </w:rPr>
         <w:t>Communication Barriers:</w:t>
       </w:r>
       <w:r>
-        <w:rPr>
-          <w:lang w:val="en-US"/>
-        </w:rPr>
         <w:t xml:space="preserve"> Limited literacy may impede effective communication with potential employers, including responding to inquiries, scheduling interviews, or discussing job-related matters via email or messaging platforms.</w:t>
       </w:r>
     </w:p>
     <w:p>
       <w:pPr>
         <w:pStyle w:val="Heading1"/>
-        <w:rPr>
-          <w:lang w:val="en-US"/>
-        </w:rPr>
-      </w:pPr>
-      <w:r>
-        <w:rPr>
-          <w:lang w:val="en-US"/>
-        </w:rPr>
+      </w:pPr>
+      <w:r>
         <w:t>Possible Actors</w:t>
       </w:r>
     </w:p>
     <w:p>
       <w:pPr>
         <w:ind w:left="432"/>
-        <w:rPr>
-          <w:lang w:val="en-US"/>
-        </w:rPr>
-      </w:pPr>
-      <w:r>
-        <w:rPr>
-          <w:lang w:val="en-US"/>
-        </w:rPr>
+      </w:pPr>
+      <w:r>
         <w:t xml:space="preserve">Job Seeker, </w:t>
       </w:r>
       <w:r>
-        <w:rPr>
-          <w:lang w:val="en-US"/>
-        </w:rPr>
         <w:t>Employer</w:t>
       </w:r>
       <w:r>
-        <w:rPr>
-          <w:lang w:val="en-US"/>
-        </w:rPr>
         <w:t>,</w:t>
       </w:r>
       <w:r>
-        <w:rPr>
-          <w:lang w:val="en-US"/>
-        </w:rPr>
         <w:t xml:space="preserve"> </w:t>
       </w:r>
       <w:r>
-        <w:rPr>
-          <w:lang w:val="en-US"/>
-        </w:rPr>
         <w:t>B</w:t>
       </w:r>
       <w:r>
-        <w:rPr>
-          <w:lang w:val="en-US"/>
-        </w:rPr>
         <w:t>idder,</w:t>
       </w:r>
       <w:r>
-        <w:rPr>
-          <w:lang w:val="en-US"/>
-        </w:rPr>
         <w:t xml:space="preserve"> Contract Poster</w:t>
       </w:r>
     </w:p>
     <w:p>
       <w:pPr>
         <w:pStyle w:val="Heading1"/>
-        <w:rPr>
-          <w:lang w:val="en-US"/>
-        </w:rPr>
-      </w:pPr>
-      <w:r>
-        <w:rPr>
-          <w:lang w:val="en-US"/>
-        </w:rPr>
+      </w:pPr>
+      <w:r>
         <w:t>Subsystems</w:t>
       </w:r>
     </w:p>
@@ -618,14 +345,8 @@
           <w:ilvl w:val="0"/>
           <w:numId w:val="14"/>
         </w:numPr>
-        <w:rPr>
-          <w:lang w:val="en-US"/>
-        </w:rPr>
-      </w:pPr>
-      <w:r>
-        <w:rPr>
-          <w:lang w:val="en-US"/>
-        </w:rPr>
+      </w:pPr>
+      <w:r>
         <w:t>job board platform</w:t>
       </w:r>
     </w:p>
@@ -636,14 +357,8 @@
           <w:ilvl w:val="0"/>
           <w:numId w:val="14"/>
         </w:numPr>
-        <w:rPr>
-          <w:lang w:val="en-US"/>
-        </w:rPr>
-      </w:pPr>
-      <w:r>
-        <w:rPr>
-          <w:lang w:val="en-US"/>
-        </w:rPr>
+      </w:pPr>
+      <w:r>
         <w:t>bidding platform</w:t>
       </w:r>
     </w:p>
@@ -654,14 +369,8 @@
           <w:ilvl w:val="0"/>
           <w:numId w:val="14"/>
         </w:numPr>
-        <w:rPr>
-          <w:lang w:val="en-US"/>
-        </w:rPr>
-      </w:pPr>
-      <w:r>
-        <w:rPr>
-          <w:lang w:val="en-US"/>
-        </w:rPr>
+      </w:pPr>
+      <w:r>
         <w:t>Social media</w:t>
       </w:r>
     </w:p>
@@ -672,14 +381,8 @@
           <w:ilvl w:val="0"/>
           <w:numId w:val="14"/>
         </w:numPr>
-        <w:rPr>
-          <w:lang w:val="en-US"/>
-        </w:rPr>
-      </w:pPr>
-      <w:r>
-        <w:rPr>
-          <w:lang w:val="en-US"/>
-        </w:rPr>
+      </w:pPr>
+      <w:r>
         <w:t>auth</w:t>
       </w:r>
     </w:p>
@@ -690,61 +393,32 @@
           <w:ilvl w:val="0"/>
           <w:numId w:val="14"/>
         </w:numPr>
-        <w:rPr>
-          <w:lang w:val="en-US"/>
-        </w:rPr>
-      </w:pPr>
-      <w:r>
-        <w:rPr>
-          <w:lang w:val="en-US"/>
-        </w:rPr>
+      </w:pPr>
+      <w:r>
         <w:t>database</w:t>
       </w:r>
     </w:p>
     <w:p>
       <w:pPr>
         <w:pStyle w:val="Heading1"/>
-        <w:rPr>
-          <w:lang w:val="en-US"/>
-        </w:rPr>
-      </w:pPr>
-      <w:r>
-        <w:rPr>
-          <w:lang w:val="en-US"/>
-        </w:rPr>
+      </w:pPr>
+      <w:r>
         <w:t>Technology</w:t>
       </w:r>
       <w:r>
-        <w:rPr>
-          <w:lang w:val="en-US"/>
-        </w:rPr>
         <w:t xml:space="preserve"> Stack</w:t>
       </w:r>
     </w:p>
     <w:p>
-      <w:pPr>
-        <w:rPr>
-          <w:lang w:val="en-US"/>
-        </w:rPr>
-      </w:pPr>
-      <w:r>
-        <w:rPr>
-          <w:lang w:val="en-US"/>
-        </w:rPr>
+      <w:r>
         <w:t>Express, React, MongoDB, Nodejs</w:t>
       </w:r>
     </w:p>
     <w:p>
       <w:pPr>
         <w:pStyle w:val="Heading1"/>
-        <w:rPr>
-          <w:lang w:val="en-US"/>
-        </w:rPr>
-      </w:pPr>
-      <w:r>
-        <w:rPr>
-          <w:lang w:val="en-US"/>
-        </w:rPr>
+      </w:pPr>
+      <w:r>
         <w:t>USE CASES</w:t>
       </w:r>
     </w:p>
@@ -756,7 +430,6 @@
           <w:b/>
           <w:bCs/>
           <w:smallCaps/>
-          <w:lang w:val="en-US"/>
         </w:rPr>
       </w:pPr>
       <w:r>
@@ -765,7 +438,6 @@
           <w:b/>
           <w:bCs/>
           <w:smallCaps/>
-          <w:lang w:val="en-US"/>
         </w:rPr>
         <w:t>Login</w:t>
       </w:r>
@@ -774,26 +446,14 @@
       <w:pPr>
         <w:pStyle w:val="Heading3"/>
         <w:ind w:left="576"/>
-        <w:rPr>
-          <w:lang w:val="en-US"/>
-        </w:rPr>
-      </w:pPr>
-      <w:r>
-        <w:rPr>
-          <w:lang w:val="en-US"/>
-        </w:rPr>
+      </w:pPr>
+      <w:r>
         <w:t>Use Case ID: UC-</w:t>
       </w:r>
       <w:r>
-        <w:rPr>
-          <w:lang w:val="en-US"/>
-        </w:rPr>
         <w:t>000</w:t>
       </w:r>
       <w:r>
-        <w:rPr>
-          <w:lang w:val="en-US"/>
-        </w:rPr>
         <w:t>1</w:t>
       </w:r>
     </w:p>
@@ -801,20 +461,11 @@
       <w:pPr>
         <w:pStyle w:val="Heading3"/>
         <w:ind w:left="576"/>
-        <w:rPr>
-          <w:lang w:val="en-US"/>
-        </w:rPr>
-      </w:pPr>
-      <w:r>
-        <w:rPr>
-          <w:lang w:val="en-US"/>
-        </w:rPr>
+      </w:pPr>
+      <w:r>
         <w:t>Created By:</w:t>
       </w:r>
       <w:r>
-        <w:rPr>
-          <w:lang w:val="en-US"/>
-        </w:rPr>
         <w:t xml:space="preserve"> Khurshid Khan</w:t>
       </w:r>
     </w:p>
@@ -822,50 +473,26 @@
       <w:pPr>
         <w:pStyle w:val="Heading3"/>
         <w:ind w:left="576"/>
-        <w:rPr>
-          <w:lang w:val="en-US"/>
-        </w:rPr>
-      </w:pPr>
-      <w:r>
-        <w:rPr>
-          <w:lang w:val="en-US"/>
-        </w:rPr>
+      </w:pPr>
+      <w:r>
         <w:t>Date of Creation:</w:t>
       </w:r>
       <w:r>
-        <w:rPr>
-          <w:lang w:val="en-US"/>
-        </w:rPr>
         <w:t xml:space="preserve"> </w:t>
       </w:r>
       <w:r>
-        <w:rPr>
-          <w:lang w:val="en-US"/>
-        </w:rPr>
         <w:t>7</w:t>
       </w:r>
       <w:r>
-        <w:rPr>
-          <w:lang w:val="en-US"/>
-        </w:rPr>
         <w:t>-</w:t>
       </w:r>
       <w:r>
-        <w:rPr>
-          <w:lang w:val="en-US"/>
-        </w:rPr>
         <w:t>3</w:t>
       </w:r>
       <w:r>
-        <w:rPr>
-          <w:lang w:val="en-US"/>
-        </w:rPr>
         <w:t>-</w:t>
       </w:r>
       <w:r>
-        <w:rPr>
-          <w:lang w:val="en-US"/>
-        </w:rPr>
         <w:t>2024</w:t>
       </w:r>
     </w:p>
@@ -873,20 +500,11 @@
       <w:pPr>
         <w:pStyle w:val="Heading3"/>
         <w:ind w:left="576"/>
-        <w:rPr>
-          <w:lang w:val="en-US"/>
-        </w:rPr>
-      </w:pPr>
-      <w:r>
-        <w:rPr>
-          <w:lang w:val="en-US"/>
-        </w:rPr>
+      </w:pPr>
+      <w:r>
         <w:t>Last Updated By/Update Date:</w:t>
       </w:r>
       <w:r>
-        <w:rPr>
-          <w:lang w:val="en-US"/>
-        </w:rPr>
         <w:t xml:space="preserve"> Aftab Alam/15-07-2024</w:t>
       </w:r>
     </w:p>
@@ -894,17 +512,11 @@
       <w:pPr>
         <w:pStyle w:val="Heading3"/>
         <w:ind w:left="576"/>
-        <w:rPr>
-          <w:lang w:val="en-US"/>
-        </w:rPr>
       </w:pPr>
       <w:r>
         <w:t>Description</w:t>
       </w:r>
       <w:r>
-        <w:rPr>
-          <w:lang w:val="en-US"/>
-        </w:rPr>
         <w:t>:</w:t>
       </w:r>
     </w:p>
@@ -916,9 +528,6 @@
           <w:tab w:val="num" w:pos="1080"/>
         </w:tabs>
         <w:ind w:left="1080"/>
-        <w:rPr>
-          <w:lang w:val="en-US"/>
-        </w:rPr>
       </w:pPr>
       <w:r>
         <w:rPr>
@@ -927,9 +536,6 @@
         <w:t>Primary Actor:</w:t>
       </w:r>
       <w:r>
-        <w:rPr>
-          <w:lang w:val="en-US"/>
-        </w:rPr>
         <w:t xml:space="preserve"> </w:t>
       </w:r>
       <w:r>
@@ -944,9 +550,6 @@
           <w:tab w:val="num" w:pos="1080"/>
         </w:tabs>
         <w:ind w:left="1080"/>
-        <w:rPr>
-          <w:lang w:val="en-US"/>
-        </w:rPr>
       </w:pPr>
       <w:r>
         <w:rPr>
@@ -957,7 +560,6 @@
       <w:r>
         <w:rPr>
           <w:rStyle w:val="Heading3Char"/>
-          <w:lang w:val="en-US"/>
         </w:rPr>
         <w:t xml:space="preserve">: </w:t>
       </w:r>
@@ -973,9 +575,6 @@
           <w:tab w:val="num" w:pos="1080"/>
         </w:tabs>
         <w:ind w:left="1080"/>
-        <w:rPr>
-          <w:lang w:val="en-US"/>
-        </w:rPr>
       </w:pPr>
       <w:r>
         <w:rPr>
@@ -984,9 +583,6 @@
         <w:t>Level:</w:t>
       </w:r>
       <w:r>
-        <w:rPr>
-          <w:lang w:val="en-US"/>
-        </w:rPr>
         <w:t xml:space="preserve"> </w:t>
       </w:r>
       <w:r>
@@ -999,21 +595,12 @@
         <w:ind w:left="576"/>
       </w:pPr>
       <w:r>
-        <w:rPr>
-          <w:lang w:val="en-US"/>
-        </w:rPr>
         <w:t>Preconditions:</w:t>
       </w:r>
       <w:r>
-        <w:rPr>
-          <w:lang w:val="en-US"/>
-        </w:rPr>
         <w:t xml:space="preserve"> </w:t>
       </w:r>
       <w:r>
-        <w:rPr>
-          <w:lang w:val="en-US"/>
-        </w:rPr>
         <w:t>The user must have a registered account on the website.</w:t>
       </w:r>
     </w:p>
@@ -1021,14 +608,8 @@
       <w:pPr>
         <w:pStyle w:val="Heading3"/>
         <w:ind w:left="576"/>
-        <w:rPr>
-          <w:lang w:val="en-US"/>
-        </w:rPr>
-      </w:pPr>
-      <w:r>
-        <w:rPr>
-          <w:lang w:val="en-US"/>
-        </w:rPr>
+      </w:pPr>
+      <w:r>
         <w:t>Main Success Scenario:</w:t>
       </w:r>
     </w:p>
@@ -1040,14 +621,8 @@
           <w:numId w:val="28"/>
         </w:numPr>
         <w:ind w:left="1080"/>
-        <w:rPr>
-          <w:lang w:val="en-US"/>
-        </w:rPr>
-      </w:pPr>
-      <w:r>
-        <w:rPr>
-          <w:lang w:val="en-US"/>
-        </w:rPr>
+      </w:pPr>
+      <w:r>
         <w:t>User opens the website in a search engine.</w:t>
       </w:r>
     </w:p>
@@ -1059,14 +634,8 @@
           <w:numId w:val="28"/>
         </w:numPr>
         <w:ind w:left="1080"/>
-        <w:rPr>
-          <w:lang w:val="en-US"/>
-        </w:rPr>
-      </w:pPr>
-      <w:r>
-        <w:rPr>
-          <w:lang w:val="en-US"/>
-        </w:rPr>
+      </w:pPr>
+      <w:r>
         <w:t>User navigates to the login page.</w:t>
       </w:r>
     </w:p>
@@ -1078,39 +647,21 @@
           <w:numId w:val="28"/>
         </w:numPr>
         <w:ind w:left="1080"/>
-        <w:rPr>
-          <w:lang w:val="en-US"/>
-        </w:rPr>
-      </w:pPr>
-      <w:r>
-        <w:rPr>
-          <w:lang w:val="en-US"/>
-        </w:rPr>
+      </w:pPr>
+      <w:r>
         <w:lastRenderedPageBreak/>
         <w:t>User enters their valid email</w:t>
       </w:r>
       <w:r>
-        <w:rPr>
-          <w:lang w:val="en-US"/>
-        </w:rPr>
         <w:t>/phoneNo/username</w:t>
       </w:r>
       <w:r>
-        <w:rPr>
-          <w:lang w:val="en-US"/>
-        </w:rPr>
         <w:t xml:space="preserve"> </w:t>
       </w:r>
       <w:r>
-        <w:rPr>
-          <w:lang w:val="en-US"/>
-        </w:rPr>
         <w:t>(identity)</w:t>
       </w:r>
       <w:r>
-        <w:rPr>
-          <w:lang w:val="en-US"/>
-        </w:rPr>
         <w:t xml:space="preserve"> into the designated field.</w:t>
       </w:r>
     </w:p>
@@ -1122,14 +673,8 @@
           <w:numId w:val="28"/>
         </w:numPr>
         <w:ind w:left="1080"/>
-        <w:rPr>
-          <w:lang w:val="en-US"/>
-        </w:rPr>
-      </w:pPr>
-      <w:r>
-        <w:rPr>
-          <w:lang w:val="en-US"/>
-        </w:rPr>
+      </w:pPr>
+      <w:r>
         <w:t>User enters their valid password into the designated field.</w:t>
       </w:r>
     </w:p>
@@ -1141,14 +686,8 @@
           <w:numId w:val="28"/>
         </w:numPr>
         <w:ind w:left="1080"/>
-        <w:rPr>
-          <w:lang w:val="en-US"/>
-        </w:rPr>
-      </w:pPr>
-      <w:r>
-        <w:rPr>
-          <w:lang w:val="en-US"/>
-        </w:rPr>
+      </w:pPr>
+      <w:r>
         <w:t>User clicks on the "Login" button.</w:t>
       </w:r>
     </w:p>
@@ -1160,44 +699,23 @@
           <w:numId w:val="28"/>
         </w:numPr>
         <w:ind w:left="1080"/>
-        <w:rPr>
-          <w:lang w:val="en-US"/>
-        </w:rPr>
-      </w:pPr>
-      <w:r>
-        <w:rPr>
-          <w:lang w:val="en-US"/>
-        </w:rPr>
+      </w:pPr>
+      <w:r>
         <w:t>The system</w:t>
       </w:r>
       <w:r>
-        <w:rPr>
-          <w:lang w:val="en-US"/>
-        </w:rPr>
         <w:t xml:space="preserve"> checks whether the</w:t>
       </w:r>
       <w:r>
-        <w:rPr>
-          <w:lang w:val="en-US"/>
-        </w:rPr>
         <w:t>re</w:t>
       </w:r>
       <w:r>
-        <w:rPr>
-          <w:lang w:val="en-US"/>
-        </w:rPr>
         <w:t xml:space="preserve"> is a user account with the given</w:t>
       </w:r>
       <w:r>
-        <w:rPr>
-          <w:lang w:val="en-US"/>
-        </w:rPr>
         <w:t xml:space="preserve"> identity</w:t>
       </w:r>
       <w:r>
-        <w:rPr>
-          <w:lang w:val="en-US"/>
-        </w:rPr>
         <w:t>.</w:t>
       </w:r>
     </w:p>
@@ -1209,32 +727,17 @@
           <w:numId w:val="28"/>
         </w:numPr>
         <w:ind w:left="1080"/>
-        <w:rPr>
-          <w:lang w:val="en-US"/>
-        </w:rPr>
-      </w:pPr>
-      <w:r>
-        <w:rPr>
-          <w:lang w:val="en-US"/>
-        </w:rPr>
+      </w:pPr>
+      <w:r>
         <w:t xml:space="preserve">If </w:t>
       </w:r>
       <w:r>
-        <w:rPr>
-          <w:lang w:val="en-US"/>
-        </w:rPr>
         <w:t>account</w:t>
       </w:r>
       <w:r>
-        <w:rPr>
-          <w:lang w:val="en-US"/>
-        </w:rPr>
         <w:t xml:space="preserve"> exists, then the system hashes the provided password and compares it with the hashed password corresponding</w:t>
       </w:r>
       <w:r>
-        <w:rPr>
-          <w:lang w:val="en-US"/>
-        </w:rPr>
         <w:t xml:space="preserve"> to the found account.</w:t>
       </w:r>
     </w:p>
@@ -1246,14 +749,8 @@
           <w:numId w:val="28"/>
         </w:numPr>
         <w:ind w:left="1080"/>
-        <w:rPr>
-          <w:lang w:val="en-US"/>
-        </w:rPr>
-      </w:pPr>
-      <w:r>
-        <w:rPr>
-          <w:lang w:val="en-US"/>
-        </w:rPr>
+      </w:pPr>
+      <w:r>
         <w:t>If the password matched, then the system will generate a JSON Web Token (jwt) and save it in the user’s cookies.</w:t>
       </w:r>
     </w:p>
@@ -1265,14 +762,8 @@
           <w:numId w:val="28"/>
         </w:numPr>
         <w:ind w:left="1080"/>
-        <w:rPr>
-          <w:lang w:val="en-US"/>
-        </w:rPr>
-      </w:pPr>
-      <w:r>
-        <w:rPr>
-          <w:lang w:val="en-US"/>
-        </w:rPr>
+      </w:pPr>
+      <w:r>
         <w:t>The next time the user visits a url, system will authenticate the user by verifying their jwt token.</w:t>
       </w:r>
     </w:p>
@@ -1280,14 +771,8 @@
       <w:pPr>
         <w:pStyle w:val="Heading3"/>
         <w:ind w:left="720"/>
-        <w:rPr>
-          <w:lang w:val="en-US"/>
-        </w:rPr>
-      </w:pPr>
-      <w:r>
-        <w:rPr>
-          <w:lang w:val="en-US"/>
-        </w:rPr>
+      </w:pPr>
+      <w:r>
         <w:t>Postconditions:</w:t>
       </w:r>
     </w:p>
@@ -1299,14 +784,8 @@
           <w:numId w:val="27"/>
         </w:numPr>
         <w:ind w:left="1080"/>
-        <w:rPr>
-          <w:lang w:val="en-US"/>
-        </w:rPr>
-      </w:pPr>
-      <w:r>
-        <w:rPr>
-          <w:lang w:val="en-US"/>
-        </w:rPr>
+      </w:pPr>
+      <w:r>
         <w:t>The user is successfully logged into the website.</w:t>
       </w:r>
     </w:p>
@@ -1318,14 +797,8 @@
           <w:numId w:val="27"/>
         </w:numPr>
         <w:ind w:left="1080"/>
-        <w:rPr>
-          <w:lang w:val="en-US"/>
-        </w:rPr>
-      </w:pPr>
-      <w:r>
-        <w:rPr>
-          <w:lang w:val="en-US"/>
-        </w:rPr>
+      </w:pPr>
+      <w:r>
         <w:t>The user is directed to the home page after successful login.</w:t>
       </w:r>
     </w:p>
@@ -1333,28 +806,16 @@
       <w:pPr>
         <w:pStyle w:val="Heading3"/>
         <w:ind w:left="720"/>
-        <w:rPr>
-          <w:lang w:val="en-US"/>
-        </w:rPr>
-      </w:pPr>
-      <w:r>
-        <w:rPr>
-          <w:lang w:val="en-US"/>
-        </w:rPr>
+      </w:pPr>
+      <w:r>
         <w:t>Alternative Flows:</w:t>
       </w:r>
     </w:p>
     <w:p>
       <w:pPr>
         <w:ind w:left="720"/>
-        <w:rPr>
-          <w:lang w:val="en-US"/>
-        </w:rPr>
-      </w:pPr>
-      <w:r>
-        <w:rPr>
-          <w:lang w:val="en-US"/>
-        </w:rPr>
+      </w:pPr>
+      <w:r>
         <w:t>If the email entered by the user is not valid:</w:t>
       </w:r>
     </w:p>
@@ -1366,14 +827,8 @@
           <w:numId w:val="29"/>
         </w:numPr>
         <w:ind w:left="1440"/>
-        <w:rPr>
-          <w:lang w:val="en-US"/>
-        </w:rPr>
-      </w:pPr>
-      <w:r>
-        <w:rPr>
-          <w:lang w:val="en-US"/>
-        </w:rPr>
+      </w:pPr>
+      <w:r>
         <w:t>The system prompts an error message indicating an invalid email format.</w:t>
       </w:r>
     </w:p>
@@ -1385,28 +840,16 @@
           <w:numId w:val="29"/>
         </w:numPr>
         <w:ind w:left="1440"/>
-        <w:rPr>
-          <w:lang w:val="en-US"/>
-        </w:rPr>
-      </w:pPr>
-      <w:r>
-        <w:rPr>
-          <w:lang w:val="en-US"/>
-        </w:rPr>
+      </w:pPr>
+      <w:r>
         <w:t>The user is instructed to enter a valid email.</w:t>
       </w:r>
     </w:p>
     <w:p>
       <w:pPr>
         <w:ind w:left="720"/>
-        <w:rPr>
-          <w:lang w:val="en-US"/>
-        </w:rPr>
-      </w:pPr>
-      <w:r>
-        <w:rPr>
-          <w:lang w:val="en-US"/>
-        </w:rPr>
+      </w:pPr>
+      <w:r>
         <w:t>If the password entered by the user is incorrect:</w:t>
       </w:r>
     </w:p>
@@ -1418,14 +861,8 @@
           <w:numId w:val="31"/>
         </w:numPr>
         <w:ind w:left="1440"/>
-        <w:rPr>
-          <w:lang w:val="en-US"/>
-        </w:rPr>
-      </w:pPr>
-      <w:r>
-        <w:rPr>
-          <w:lang w:val="en-US"/>
-        </w:rPr>
+      </w:pPr>
+      <w:r>
         <w:t>The system prompts an error message indicating an invalid password.</w:t>
       </w:r>
     </w:p>
@@ -1437,14 +874,8 @@
           <w:numId w:val="31"/>
         </w:numPr>
         <w:ind w:left="1440"/>
-        <w:rPr>
-          <w:lang w:val="en-US"/>
-        </w:rPr>
-      </w:pPr>
-      <w:r>
-        <w:rPr>
-          <w:lang w:val="en-US"/>
-        </w:rPr>
+      </w:pPr>
+      <w:r>
         <w:t>The user is instructed to enter the correct password.</w:t>
       </w:r>
     </w:p>
@@ -1452,28 +883,16 @@
       <w:pPr>
         <w:pStyle w:val="Heading3"/>
         <w:ind w:left="576"/>
-        <w:rPr>
-          <w:lang w:val="en-US"/>
-        </w:rPr>
-      </w:pPr>
-      <w:r>
-        <w:rPr>
-          <w:lang w:val="en-US"/>
-        </w:rPr>
+      </w:pPr>
+      <w:r>
         <w:t>Exceptions</w:t>
       </w:r>
     </w:p>
     <w:p>
       <w:pPr>
         <w:ind w:left="576"/>
-        <w:rPr>
-          <w:lang w:val="en-US"/>
-        </w:rPr>
-      </w:pPr>
-      <w:r>
-        <w:rPr>
-          <w:lang w:val="en-US"/>
-        </w:rPr>
+      </w:pPr>
+      <w:r>
         <w:t>If the user forgets their password:</w:t>
       </w:r>
     </w:p>
@@ -1484,14 +903,8 @@
           <w:ilvl w:val="0"/>
           <w:numId w:val="32"/>
         </w:numPr>
-        <w:rPr>
-          <w:lang w:val="en-US"/>
-        </w:rPr>
-      </w:pPr>
-      <w:r>
-        <w:rPr>
-          <w:lang w:val="en-US"/>
-        </w:rPr>
+      </w:pPr>
+      <w:r>
         <w:t>User clicks on the "Forgot Password?" link.</w:t>
       </w:r>
     </w:p>
@@ -1502,14 +915,8 @@
           <w:ilvl w:val="0"/>
           <w:numId w:val="32"/>
         </w:numPr>
-        <w:rPr>
-          <w:lang w:val="en-US"/>
-        </w:rPr>
-      </w:pPr>
-      <w:r>
-        <w:rPr>
-          <w:lang w:val="en-US"/>
-        </w:rPr>
+      </w:pPr>
+      <w:r>
         <w:t>User is redirected to the password recovery/reset page.</w:t>
       </w:r>
     </w:p>
@@ -1520,14 +927,8 @@
           <w:ilvl w:val="0"/>
           <w:numId w:val="32"/>
         </w:numPr>
-        <w:rPr>
-          <w:lang w:val="en-US"/>
-        </w:rPr>
-      </w:pPr>
-      <w:r>
-        <w:rPr>
-          <w:lang w:val="en-US"/>
-        </w:rPr>
+      </w:pPr>
+      <w:r>
         <w:t>User enters their email address on the password recovery page.</w:t>
       </w:r>
     </w:p>
@@ -1538,14 +939,8 @@
           <w:ilvl w:val="0"/>
           <w:numId w:val="32"/>
         </w:numPr>
-        <w:rPr>
-          <w:lang w:val="en-US"/>
-        </w:rPr>
-      </w:pPr>
-      <w:r>
-        <w:rPr>
-          <w:lang w:val="en-US"/>
-        </w:rPr>
+      </w:pPr>
+      <w:r>
         <w:t>If the email exists in the system, a password reset link is sent to the user's email.</w:t>
       </w:r>
     </w:p>
@@ -1556,28 +951,16 @@
           <w:ilvl w:val="0"/>
           <w:numId w:val="32"/>
         </w:numPr>
-        <w:rPr>
-          <w:lang w:val="en-US"/>
-        </w:rPr>
-      </w:pPr>
-      <w:r>
-        <w:rPr>
-          <w:lang w:val="en-US"/>
-        </w:rPr>
+      </w:pPr>
+      <w:r>
         <w:t>User follows the instructions in the email to reset their password.</w:t>
       </w:r>
     </w:p>
     <w:p>
       <w:pPr>
         <w:pStyle w:val="Heading2"/>
-        <w:rPr>
-          <w:lang w:val="en-US"/>
-        </w:rPr>
-      </w:pPr>
-      <w:r>
-        <w:rPr>
-          <w:lang w:val="en-US"/>
-        </w:rPr>
+      </w:pPr>
+      <w:r>
         <w:t>Register</w:t>
       </w:r>
     </w:p>
@@ -1585,35 +968,17 @@
       <w:pPr>
         <w:pStyle w:val="Heading3"/>
         <w:ind w:left="576"/>
-        <w:rPr>
-          <w:lang w:val="en-US"/>
-        </w:rPr>
-      </w:pPr>
-      <w:r>
-        <w:rPr>
-          <w:lang w:val="en-US"/>
-        </w:rPr>
-        <w:t>Use Case ID: UC-000</w:t>
-      </w:r>
-      <w:r>
-        <w:rPr>
-          <w:lang w:val="en-US"/>
-        </w:rPr>
-        <w:t>2</w:t>
+      </w:pPr>
+      <w:r>
+        <w:t>Use Case ID: UC-0002</w:t>
       </w:r>
     </w:p>
     <w:p>
       <w:pPr>
         <w:pStyle w:val="Heading3"/>
         <w:ind w:left="576"/>
-        <w:rPr>
-          <w:lang w:val="en-US"/>
-        </w:rPr>
-      </w:pPr>
-      <w:r>
-        <w:rPr>
-          <w:lang w:val="en-US"/>
-        </w:rPr>
+      </w:pPr>
+      <w:r>
         <w:t>Created By: Khurshid Khan</w:t>
       </w:r>
     </w:p>
@@ -1621,44 +986,23 @@
       <w:pPr>
         <w:pStyle w:val="Heading3"/>
         <w:ind w:left="576"/>
-        <w:rPr>
-          <w:lang w:val="en-US"/>
-        </w:rPr>
-      </w:pPr>
-      <w:r>
-        <w:rPr>
-          <w:lang w:val="en-US"/>
-        </w:rPr>
+      </w:pPr>
+      <w:r>
         <w:t xml:space="preserve">Date of Creation: </w:t>
       </w:r>
       <w:r>
-        <w:rPr>
-          <w:lang w:val="en-US"/>
-        </w:rPr>
         <w:t>11</w:t>
       </w:r>
       <w:r>
-        <w:rPr>
-          <w:lang w:val="en-US"/>
-        </w:rPr>
         <w:t>-</w:t>
       </w:r>
       <w:r>
-        <w:rPr>
-          <w:lang w:val="en-US"/>
-        </w:rPr>
         <w:t>3</w:t>
       </w:r>
       <w:r>
-        <w:rPr>
-          <w:lang w:val="en-US"/>
-        </w:rPr>
         <w:t>-</w:t>
       </w:r>
       <w:r>
-        <w:rPr>
-          <w:lang w:val="en-US"/>
-        </w:rPr>
         <w:t>2024</w:t>
       </w:r>
     </w:p>
@@ -1666,38 +1010,20 @@
       <w:pPr>
         <w:pStyle w:val="Heading3"/>
         <w:ind w:left="576"/>
-        <w:rPr>
-          <w:lang w:val="en-US"/>
-        </w:rPr>
-      </w:pPr>
-      <w:r>
-        <w:rPr>
-          <w:lang w:val="en-US"/>
-        </w:rPr>
+      </w:pPr>
+      <w:r>
         <w:t>Last Updated By/Update Date: Aftab Alam/</w:t>
       </w:r>
       <w:r>
-        <w:rPr>
-          <w:lang w:val="en-US"/>
-        </w:rPr>
         <w:t>30</w:t>
       </w:r>
       <w:r>
-        <w:rPr>
-          <w:lang w:val="en-US"/>
-        </w:rPr>
         <w:t>-0</w:t>
       </w:r>
       <w:r>
-        <w:rPr>
-          <w:lang w:val="en-US"/>
-        </w:rPr>
         <w:t>5</w:t>
       </w:r>
       <w:r>
-        <w:rPr>
-          <w:lang w:val="en-US"/>
-        </w:rPr>
         <w:t>-2024</w:t>
       </w:r>
     </w:p>
@@ -1705,17 +1031,11 @@
       <w:pPr>
         <w:pStyle w:val="Heading3"/>
         <w:ind w:left="576"/>
-        <w:rPr>
-          <w:lang w:val="en-US"/>
-        </w:rPr>
       </w:pPr>
       <w:r>
         <w:t>Description</w:t>
       </w:r>
       <w:r>
-        <w:rPr>
-          <w:lang w:val="en-US"/>
-        </w:rPr>
         <w:t>:</w:t>
       </w:r>
     </w:p>
@@ -1727,9 +1047,6 @@
           <w:tab w:val="num" w:pos="1080"/>
         </w:tabs>
         <w:ind w:left="1080"/>
-        <w:rPr>
-          <w:lang w:val="en-US"/>
-        </w:rPr>
       </w:pPr>
       <w:r>
         <w:rPr>
@@ -1738,9 +1055,6 @@
         <w:t>Primary Actor:</w:t>
       </w:r>
       <w:r>
-        <w:rPr>
-          <w:lang w:val="en-US"/>
-        </w:rPr>
         <w:t xml:space="preserve"> </w:t>
       </w:r>
       <w:r>
@@ -1755,9 +1069,6 @@
           <w:tab w:val="num" w:pos="1080"/>
         </w:tabs>
         <w:ind w:left="1080"/>
-        <w:rPr>
-          <w:lang w:val="en-US"/>
-        </w:rPr>
       </w:pPr>
       <w:r>
         <w:rPr>
@@ -1768,7 +1079,6 @@
       <w:r>
         <w:rPr>
           <w:rStyle w:val="Heading3Char"/>
-          <w:lang w:val="en-US"/>
         </w:rPr>
         <w:t xml:space="preserve">: </w:t>
       </w:r>
@@ -1784,9 +1094,6 @@
           <w:tab w:val="num" w:pos="1080"/>
         </w:tabs>
         <w:ind w:left="1080"/>
-        <w:rPr>
-          <w:lang w:val="en-US"/>
-        </w:rPr>
       </w:pPr>
       <w:r>
         <w:rPr>
@@ -1795,9 +1102,6 @@
         <w:t>Level:</w:t>
       </w:r>
       <w:r>
-        <w:rPr>
-          <w:lang w:val="en-US"/>
-        </w:rPr>
         <w:t xml:space="preserve"> </w:t>
       </w:r>
       <w:r>
@@ -1810,16 +1114,10 @@
         <w:ind w:left="576"/>
       </w:pPr>
       <w:r>
-        <w:rPr>
-          <w:lang w:val="en-US"/>
-        </w:rPr>
         <w:lastRenderedPageBreak/>
         <w:t>Preconditions:</w:t>
       </w:r>
       <w:r>
-        <w:rPr>
-          <w:lang w:val="en-US"/>
-        </w:rPr>
         <w:t xml:space="preserve"> </w:t>
       </w:r>
       <w:r>
@@ -1835,9 +1133,6 @@
         <w:t xml:space="preserve"> not mandatory</w:t>
       </w:r>
       <w:r>
-        <w:rPr>
-          <w:lang w:val="en-US"/>
-        </w:rPr>
         <w:t>.</w:t>
       </w:r>
     </w:p>
@@ -1845,14 +1140,8 @@
       <w:pPr>
         <w:pStyle w:val="Heading3"/>
         <w:ind w:left="576"/>
-        <w:rPr>
-          <w:lang w:val="en-US"/>
-        </w:rPr>
-      </w:pPr>
-      <w:r>
-        <w:rPr>
-          <w:lang w:val="en-US"/>
-        </w:rPr>
+      </w:pPr>
+      <w:r>
         <w:t>Main Success Scenario:</w:t>
       </w:r>
     </w:p>
@@ -1864,32 +1153,17 @@
           <w:numId w:val="34"/>
         </w:numPr>
         <w:ind w:left="1080"/>
-        <w:rPr>
-          <w:lang w:val="en-US"/>
-        </w:rPr>
-      </w:pPr>
-      <w:r>
-        <w:rPr>
-          <w:lang w:val="en-US"/>
-        </w:rPr>
+      </w:pPr>
+      <w:r>
         <w:t xml:space="preserve">User opens the </w:t>
       </w:r>
       <w:r>
-        <w:rPr>
-          <w:lang w:val="en-US"/>
-        </w:rPr>
         <w:t>web-based</w:t>
       </w:r>
       <w:r>
-        <w:rPr>
-          <w:lang w:val="en-US"/>
-        </w:rPr>
         <w:t xml:space="preserve"> interface </w:t>
       </w:r>
       <w:r>
-        <w:rPr>
-          <w:lang w:val="en-US"/>
-        </w:rPr>
         <w:t>on their device.</w:t>
       </w:r>
     </w:p>
@@ -1901,14 +1175,8 @@
           <w:numId w:val="34"/>
         </w:numPr>
         <w:ind w:left="1080"/>
-        <w:rPr>
-          <w:lang w:val="en-US"/>
-        </w:rPr>
-      </w:pPr>
-      <w:r>
-        <w:rPr>
-          <w:lang w:val="en-US"/>
-        </w:rPr>
+      </w:pPr>
+      <w:r>
         <w:t>User selects the option to register for a new account.</w:t>
       </w:r>
     </w:p>
@@ -1920,14 +1188,8 @@
           <w:numId w:val="34"/>
         </w:numPr>
         <w:ind w:left="1080"/>
-        <w:rPr>
-          <w:lang w:val="en-US"/>
-        </w:rPr>
-      </w:pPr>
-      <w:r>
-        <w:rPr>
-          <w:lang w:val="en-US"/>
-        </w:rPr>
+      </w:pPr>
+      <w:r>
         <w:t>User enters their full name, phone number or email, and profession in the designated fields.</w:t>
       </w:r>
     </w:p>
@@ -1939,14 +1201,8 @@
           <w:numId w:val="34"/>
         </w:numPr>
         <w:ind w:left="1080"/>
-        <w:rPr>
-          <w:lang w:val="en-US"/>
-        </w:rPr>
-      </w:pPr>
-      <w:r>
-        <w:rPr>
-          <w:lang w:val="en-US"/>
-        </w:rPr>
+      </w:pPr>
+      <w:r>
         <w:t>User enters their desired password in the password field.</w:t>
       </w:r>
     </w:p>
@@ -1958,14 +1214,8 @@
           <w:numId w:val="34"/>
         </w:numPr>
         <w:ind w:left="1080"/>
-        <w:rPr>
-          <w:lang w:val="en-US"/>
-        </w:rPr>
-      </w:pPr>
-      <w:r>
-        <w:rPr>
-          <w:lang w:val="en-US"/>
-        </w:rPr>
+      </w:pPr>
+      <w:r>
         <w:t>User submits the registration form by clicking the "Sign Up" button.</w:t>
       </w:r>
     </w:p>
@@ -1977,38 +1227,20 @@
           <w:numId w:val="34"/>
         </w:numPr>
         <w:ind w:left="1080"/>
-        <w:rPr>
-          <w:lang w:val="en-US"/>
-        </w:rPr>
-      </w:pPr>
-      <w:r>
-        <w:rPr>
-          <w:lang w:val="en-US"/>
-        </w:rPr>
+      </w:pPr>
+      <w:r>
         <w:t xml:space="preserve">The </w:t>
       </w:r>
       <w:r>
-        <w:rPr>
-          <w:lang w:val="en-US"/>
-        </w:rPr>
         <w:t>client-side</w:t>
       </w:r>
       <w:r>
-        <w:rPr>
-          <w:lang w:val="en-US"/>
-        </w:rPr>
         <w:t xml:space="preserve"> interface validates the form inputs</w:t>
       </w:r>
       <w:r>
-        <w:rPr>
-          <w:lang w:val="en-US"/>
-        </w:rPr>
         <w:t xml:space="preserve"> and then submits it to the system</w:t>
       </w:r>
       <w:r>
-        <w:rPr>
-          <w:lang w:val="en-US"/>
-        </w:rPr>
         <w:t>.</w:t>
       </w:r>
     </w:p>
@@ -2020,32 +1252,17 @@
           <w:numId w:val="34"/>
         </w:numPr>
         <w:ind w:left="1080"/>
-        <w:rPr>
-          <w:lang w:val="en-US"/>
-        </w:rPr>
-      </w:pPr>
-      <w:r>
-        <w:rPr>
-          <w:lang w:val="en-US"/>
-        </w:rPr>
+      </w:pPr>
+      <w:r>
         <w:t>S</w:t>
       </w:r>
       <w:r>
-        <w:rPr>
-          <w:lang w:val="en-US"/>
-        </w:rPr>
         <w:t xml:space="preserve">ystem </w:t>
       </w:r>
       <w:r>
-        <w:rPr>
-          <w:lang w:val="en-US"/>
-        </w:rPr>
         <w:t xml:space="preserve">also </w:t>
       </w:r>
       <w:r>
-        <w:rPr>
-          <w:lang w:val="en-US"/>
-        </w:rPr>
         <w:t>validates the user's input.</w:t>
       </w:r>
     </w:p>
@@ -2057,14 +1274,8 @@
           <w:numId w:val="34"/>
         </w:numPr>
         <w:ind w:left="1080"/>
-        <w:rPr>
-          <w:lang w:val="en-US"/>
-        </w:rPr>
-      </w:pPr>
-      <w:r>
-        <w:rPr>
-          <w:lang w:val="en-US"/>
-        </w:rPr>
+      </w:pPr>
+      <w:r>
         <w:t>If the input is in right format, then the system checks whether another user is registered with the given email/username/phoneNo (identity).</w:t>
       </w:r>
     </w:p>
@@ -2076,14 +1287,8 @@
           <w:numId w:val="34"/>
         </w:numPr>
         <w:ind w:left="1080"/>
-        <w:rPr>
-          <w:lang w:val="en-US"/>
-        </w:rPr>
-      </w:pPr>
-      <w:r>
-        <w:rPr>
-          <w:lang w:val="en-US"/>
-        </w:rPr>
+      </w:pPr>
+      <w:r>
         <w:t>If these is no any other user with the provided identity, then password will be hashed and saved along with the identity.</w:t>
       </w:r>
     </w:p>
@@ -2095,14 +1300,8 @@
           <w:numId w:val="34"/>
         </w:numPr>
         <w:ind w:left="1080"/>
-        <w:rPr>
-          <w:lang w:val="en-US"/>
-        </w:rPr>
-      </w:pPr>
-      <w:r>
-        <w:rPr>
-          <w:lang w:val="en-US"/>
-        </w:rPr>
+      </w:pPr>
+      <w:r>
         <w:t>The user will be signed in by generating JSON Web Token (jwt) and saving it in client-side cookies. The next time the user visits, he/she should not have to login again. They will be authenticated with jwt token stored in cookies.</w:t>
       </w:r>
     </w:p>
@@ -2114,14 +1313,8 @@
           <w:numId w:val="34"/>
         </w:numPr>
         <w:ind w:left="1080"/>
-        <w:rPr>
-          <w:lang w:val="en-US"/>
-        </w:rPr>
-      </w:pPr>
-      <w:r>
-        <w:rPr>
-          <w:lang w:val="en-US"/>
-        </w:rPr>
+      </w:pPr>
+      <w:r>
         <w:t>The user is redirected to home screen or whatever screen the user was trying to access</w:t>
       </w:r>
     </w:p>
@@ -2129,14 +1322,8 @@
       <w:pPr>
         <w:pStyle w:val="Heading3"/>
         <w:ind w:left="720"/>
-        <w:rPr>
-          <w:lang w:val="en-US"/>
-        </w:rPr>
-      </w:pPr>
-      <w:r>
-        <w:rPr>
-          <w:lang w:val="en-US"/>
-        </w:rPr>
+      </w:pPr>
+      <w:r>
         <w:t>Postconditions:</w:t>
       </w:r>
     </w:p>
@@ -2152,7 +1339,6 @@
           <w:b w:val="0"/>
           <w:bCs w:val="0"/>
           <w:color w:val="BFBFBF" w:themeColor="background1" w:themeShade="BF"/>
-          <w:lang w:val="en-US"/>
         </w:rPr>
       </w:pPr>
       <w:r>
@@ -2161,7 +1347,6 @@
           <w:b w:val="0"/>
           <w:bCs w:val="0"/>
           <w:color w:val="BFBFBF" w:themeColor="background1" w:themeShade="BF"/>
-          <w:lang w:val="en-US"/>
         </w:rPr>
         <w:t>The user's account is successfully created.</w:t>
       </w:r>
@@ -2178,7 +1363,6 @@
           <w:b w:val="0"/>
           <w:bCs w:val="0"/>
           <w:color w:val="BFBFBF" w:themeColor="background1" w:themeShade="BF"/>
-          <w:lang w:val="en-US"/>
         </w:rPr>
       </w:pPr>
       <w:r>
@@ -2187,7 +1371,6 @@
           <w:b w:val="0"/>
           <w:bCs w:val="0"/>
           <w:color w:val="BFBFBF" w:themeColor="background1" w:themeShade="BF"/>
-          <w:lang w:val="en-US"/>
         </w:rPr>
         <w:t>The user is logged into the app after successful registration.</w:t>
       </w:r>
@@ -2196,43 +1379,25 @@
       <w:pPr>
         <w:pStyle w:val="Heading3"/>
         <w:ind w:left="720"/>
-        <w:rPr>
-          <w:lang w:val="en-US"/>
-        </w:rPr>
       </w:pPr>
     </w:p>
     <w:p>
       <w:pPr>
         <w:pStyle w:val="Heading3"/>
         <w:ind w:left="720"/>
-        <w:rPr>
-          <w:lang w:val="en-US"/>
-        </w:rPr>
-      </w:pPr>
-      <w:r>
-        <w:rPr>
-          <w:lang w:val="en-US"/>
-        </w:rPr>
+      </w:pPr>
+      <w:r>
         <w:t>Exceptions</w:t>
       </w:r>
       <w:r>
-        <w:rPr>
-          <w:lang w:val="en-US"/>
-        </w:rPr>
         <w:t>:</w:t>
       </w:r>
     </w:p>
     <w:p>
       <w:pPr>
         <w:ind w:left="720"/>
-        <w:rPr>
-          <w:lang w:val="en-US"/>
-        </w:rPr>
-      </w:pPr>
-      <w:r>
-        <w:rPr>
-          <w:lang w:val="en-US"/>
-        </w:rPr>
+      </w:pPr>
+      <w:r>
         <w:t>If the phone number or email provided by the user is not in the correct format</w:t>
       </w:r>
     </w:p>
@@ -2244,14 +1409,8 @@
           <w:numId w:val="36"/>
         </w:numPr>
         <w:ind w:left="1440"/>
-        <w:rPr>
-          <w:lang w:val="en-US"/>
-        </w:rPr>
-      </w:pPr>
-      <w:r>
-        <w:rPr>
-          <w:lang w:val="en-US"/>
-        </w:rPr>
+      </w:pPr>
+      <w:r>
         <w:t>The system prompts an error message indicating that the phone number or email format is incorrect.</w:t>
       </w:r>
     </w:p>
@@ -2263,34 +1422,19 @@
           <w:numId w:val="36"/>
         </w:numPr>
         <w:ind w:left="1440"/>
-        <w:rPr>
-          <w:lang w:val="en-US"/>
-        </w:rPr>
-      </w:pPr>
-      <w:r>
-        <w:rPr>
-          <w:lang w:val="en-US"/>
-        </w:rPr>
+      </w:pPr>
+      <w:r>
         <w:t>User is instructed to enter the phone number or email in the correct format</w:t>
       </w:r>
       <w:r>
-        <w:rPr>
-          <w:lang w:val="en-US"/>
-        </w:rPr>
         <w:t>.</w:t>
       </w:r>
     </w:p>
     <w:p>
       <w:pPr>
         <w:ind w:left="720"/>
-        <w:rPr>
-          <w:lang w:val="en-US"/>
-        </w:rPr>
-      </w:pPr>
-      <w:r>
-        <w:rPr>
-          <w:lang w:val="en-US"/>
-        </w:rPr>
+      </w:pPr>
+      <w:r>
         <w:t>If a person with the given identity is already registered:</w:t>
       </w:r>
     </w:p>
@@ -2302,47 +1446,23 @@
           <w:numId w:val="37"/>
         </w:numPr>
         <w:ind w:left="1440"/>
-        <w:rPr>
-          <w:lang w:val="en-US"/>
-        </w:rPr>
-      </w:pPr>
-      <w:r>
-        <w:rPr>
-          <w:lang w:val="en-US"/>
-        </w:rPr>
+      </w:pPr>
+      <w:r>
         <w:t xml:space="preserve">The user will be instructed to login if the provided identity belongs to them </w:t>
       </w:r>
       <w:r>
-        <w:rPr>
-          <w:lang w:val="en-US"/>
-        </w:rPr>
         <w:t>or</w:t>
       </w:r>
       <w:r>
-        <w:rPr>
-          <w:lang w:val="en-US"/>
-        </w:rPr>
         <w:t xml:space="preserve"> use a different identity for registration.</w:t>
       </w:r>
     </w:p>
-    <w:p>
-      <w:pPr>
-        <w:rPr>
-          <w:lang w:val="en-US"/>
-        </w:rPr>
-      </w:pPr>
-    </w:p>
+    <w:p/>
     <w:p>
       <w:pPr>
         <w:pStyle w:val="Heading2"/>
-        <w:rPr>
-          <w:lang w:val="en-US"/>
-        </w:rPr>
-      </w:pPr>
-      <w:r>
-        <w:rPr>
-          <w:lang w:val="en-US"/>
-        </w:rPr>
+      </w:pPr>
+      <w:r>
         <w:lastRenderedPageBreak/>
         <w:t>Search</w:t>
       </w:r>
@@ -2350,150 +1470,78 @@
     <w:p>
       <w:pPr>
         <w:pStyle w:val="Heading2"/>
-        <w:rPr>
-          <w:lang w:val="en-US"/>
-        </w:rPr>
-      </w:pPr>
-      <w:r>
-        <w:rPr>
-          <w:lang w:val="en-US"/>
-        </w:rPr>
+      </w:pPr>
+      <w:r>
         <w:t>Apply For Job</w:t>
       </w:r>
     </w:p>
     <w:p>
       <w:pPr>
         <w:pStyle w:val="Heading2"/>
-        <w:rPr>
-          <w:lang w:val="en-US"/>
-        </w:rPr>
-      </w:pPr>
-      <w:r>
-        <w:rPr>
-          <w:lang w:val="en-US"/>
-        </w:rPr>
+      </w:pPr>
+      <w:r>
         <w:t>Post a Job</w:t>
       </w:r>
     </w:p>
     <w:p>
       <w:pPr>
         <w:pStyle w:val="Heading2"/>
-        <w:rPr>
-          <w:lang w:val="en-US"/>
-        </w:rPr>
-      </w:pPr>
-      <w:r>
-        <w:rPr>
-          <w:lang w:val="en-US"/>
-        </w:rPr>
+      </w:pPr>
+      <w:r>
         <w:t>Browse Through Feed</w:t>
       </w:r>
     </w:p>
     <w:p>
       <w:pPr>
         <w:pStyle w:val="Heading2"/>
-        <w:rPr>
-          <w:lang w:val="en-US"/>
-        </w:rPr>
-      </w:pPr>
-      <w:r>
-        <w:rPr>
-          <w:lang w:val="en-US"/>
-        </w:rPr>
+      </w:pPr>
+      <w:r>
         <w:t>Chat</w:t>
       </w:r>
     </w:p>
     <w:p>
       <w:pPr>
         <w:pStyle w:val="Heading2"/>
-        <w:rPr>
-          <w:lang w:val="en-US"/>
-        </w:rPr>
-      </w:pPr>
-      <w:r>
-        <w:rPr>
-          <w:lang w:val="en-US"/>
-        </w:rPr>
+      </w:pPr>
+      <w:r>
         <w:t>Like</w:t>
       </w:r>
     </w:p>
     <w:p>
       <w:pPr>
         <w:pStyle w:val="Heading2"/>
-        <w:rPr>
-          <w:lang w:val="en-US"/>
-        </w:rPr>
-      </w:pPr>
-      <w:r>
-        <w:rPr>
-          <w:lang w:val="en-US"/>
-        </w:rPr>
+      </w:pPr>
+      <w:r>
         <w:t>Comment</w:t>
       </w:r>
     </w:p>
     <w:p>
       <w:pPr>
         <w:pStyle w:val="Heading2"/>
-        <w:rPr>
-          <w:lang w:val="en-US"/>
-        </w:rPr>
-      </w:pPr>
-      <w:r>
-        <w:rPr>
-          <w:lang w:val="en-US"/>
-        </w:rPr>
+      </w:pPr>
+      <w:r>
         <w:t>Post an Update</w:t>
       </w:r>
     </w:p>
     <w:p>
       <w:pPr>
         <w:pStyle w:val="Heading2"/>
-        <w:rPr>
-          <w:lang w:val="en-US"/>
-        </w:rPr>
-      </w:pPr>
-      <w:r>
-        <w:rPr>
-          <w:lang w:val="en-US"/>
-        </w:rPr>
+      </w:pPr>
+      <w:r>
         <w:t>Asset Listing for Bidding</w:t>
       </w:r>
     </w:p>
     <w:p>
       <w:pPr>
         <w:pStyle w:val="Heading2"/>
-        <w:rPr>
-          <w:lang w:val="en-US"/>
-        </w:rPr>
-      </w:pPr>
-      <w:r>
-        <w:rPr>
-          <w:lang w:val="en-US"/>
-        </w:rPr>
+      </w:pPr>
+      <w:r>
         <w:t>Submit a Bid</w:t>
       </w:r>
     </w:p>
-    <w:p>
-      <w:pPr>
-        <w:rPr>
-          <w:lang w:val="en-US"/>
-        </w:rPr>
-      </w:pPr>
-    </w:p>
-    <w:p>
-      <w:pPr>
-        <w:rPr>
-          <w:lang w:val="en-US"/>
-        </w:rPr>
-      </w:pPr>
-    </w:p>
-    <w:p>
-      <w:pPr>
-        <w:rPr>
-          <w:lang w:val="en-US"/>
-        </w:rPr>
-      </w:pPr>
-    </w:p>
+    <w:p/>
+    <w:p/>
+    <w:p/>
     <w:p>
       <w:pPr>
         <w:pStyle w:val="Heading1"/>
@@ -2502,14 +1550,8 @@
           <w:numId w:val="0"/>
         </w:numPr>
         <w:ind w:left="432" w:hanging="432"/>
-        <w:rPr>
-          <w:lang w:val="en-US"/>
-        </w:rPr>
-      </w:pPr>
-      <w:r>
-        <w:rPr>
-          <w:lang w:val="en-US"/>
-        </w:rPr>
+      </w:pPr>
+      <w:r>
         <w:t>Dictionary</w:t>
       </w:r>
     </w:p>
@@ -2539,9 +1581,6 @@
               <w:pStyle w:val="ListParagraph"/>
               <w:ind w:left="360"/>
               <w:jc w:val="center"/>
-              <w:rPr>
-                <w:lang w:val="en-US"/>
-              </w:rPr>
             </w:pPr>
           </w:p>
         </w:tc>
@@ -2552,9 +1591,6 @@
           <w:p>
             <w:pPr>
               <w:cnfStyle w:val="100000000000" w:firstRow="1" w:lastRow="0" w:firstColumn="0" w:lastColumn="0" w:oddVBand="0" w:evenVBand="0" w:oddHBand="0" w:evenHBand="0" w:firstRowFirstColumn="0" w:firstRowLastColumn="0" w:lastRowFirstColumn="0" w:lastRowLastColumn="0"/>
-              <w:rPr>
-                <w:lang w:val="en-US"/>
-              </w:rPr>
             </w:pPr>
           </w:p>
         </w:tc>
@@ -2565,9 +1601,6 @@
           <w:p>
             <w:pPr>
               <w:cnfStyle w:val="100000000000" w:firstRow="1" w:lastRow="0" w:firstColumn="0" w:lastColumn="0" w:oddVBand="0" w:evenVBand="0" w:oddHBand="0" w:evenHBand="0" w:firstRowFirstColumn="0" w:firstRowLastColumn="0" w:lastRowFirstColumn="0" w:lastRowLastColumn="0"/>
-              <w:rPr>
-                <w:lang w:val="en-US"/>
-              </w:rPr>
             </w:pPr>
           </w:p>
         </w:tc>
@@ -2587,9 +1620,6 @@
               <w:pStyle w:val="ListParagraph"/>
               <w:ind w:left="360"/>
               <w:jc w:val="center"/>
-              <w:rPr>
-                <w:lang w:val="en-US"/>
-              </w:rPr>
             </w:pPr>
           </w:p>
         </w:tc>
@@ -2602,13 +1632,11 @@
               <w:cnfStyle w:val="000000100000" w:firstRow="0" w:lastRow="0" w:firstColumn="0" w:lastColumn="0" w:oddVBand="0" w:evenVBand="0" w:oddHBand="1" w:evenHBand="0" w:firstRowFirstColumn="0" w:firstRowLastColumn="0" w:lastRowFirstColumn="0" w:lastRowLastColumn="0"/>
               <w:rPr>
                 <w:color w:val="auto"/>
-                <w:lang w:val="en-US"/>
-              </w:rPr>
-            </w:pPr>
-            <w:r>
-              <w:rPr>
-                <w:color w:val="auto"/>
-                <w:lang w:val="en-US"/>
+              </w:rPr>
+            </w:pPr>
+            <w:r>
+              <w:rPr>
+                <w:color w:val="auto"/>
               </w:rPr>
               <w:t>Employer</w:t>
             </w:r>
@@ -2623,13 +1651,11 @@
               <w:cnfStyle w:val="000000100000" w:firstRow="0" w:lastRow="0" w:firstColumn="0" w:lastColumn="0" w:oddVBand="0" w:evenVBand="0" w:oddHBand="1" w:evenHBand="0" w:firstRowFirstColumn="0" w:firstRowLastColumn="0" w:lastRowFirstColumn="0" w:lastRowLastColumn="0"/>
               <w:rPr>
                 <w:color w:val="auto"/>
-                <w:lang w:val="en-US"/>
-              </w:rPr>
-            </w:pPr>
-            <w:r>
-              <w:rPr>
-                <w:color w:val="auto"/>
-                <w:lang w:val="en-US"/>
+              </w:rPr>
+            </w:pPr>
+            <w:r>
+              <w:rPr>
+                <w:color w:val="auto"/>
               </w:rPr>
               <w:t>The person who is posting a job and hiring job seekers relevant to the job.</w:t>
             </w:r>
@@ -2650,9 +1676,6 @@
               <w:pStyle w:val="ListParagraph"/>
               <w:ind w:left="360"/>
               <w:jc w:val="center"/>
-              <w:rPr>
-                <w:lang w:val="en-US"/>
-              </w:rPr>
             </w:pPr>
           </w:p>
         </w:tc>
@@ -2665,20 +1688,17 @@
               <w:cnfStyle w:val="000000000000" w:firstRow="0" w:lastRow="0" w:firstColumn="0" w:lastColumn="0" w:oddVBand="0" w:evenVBand="0" w:oddHBand="0" w:evenHBand="0" w:firstRowFirstColumn="0" w:firstRowLastColumn="0" w:lastRowFirstColumn="0" w:lastRowLastColumn="0"/>
               <w:rPr>
                 <w:color w:val="auto"/>
-                <w:lang w:val="en-US"/>
-              </w:rPr>
-            </w:pPr>
-            <w:r>
-              <w:rPr>
-                <w:color w:val="auto"/>
-                <w:lang w:val="en-US"/>
+              </w:rPr>
+            </w:pPr>
+            <w:r>
+              <w:rPr>
+                <w:color w:val="auto"/>
               </w:rPr>
               <w:t>Job</w:t>
             </w:r>
             <w:r>
               <w:rPr>
                 <w:color w:val="auto"/>
-                <w:lang w:val="en-US"/>
               </w:rPr>
               <w:t xml:space="preserve"> Seeker</w:t>
             </w:r>
@@ -2693,13 +1713,11 @@
               <w:cnfStyle w:val="000000000000" w:firstRow="0" w:lastRow="0" w:firstColumn="0" w:lastColumn="0" w:oddVBand="0" w:evenVBand="0" w:oddHBand="0" w:evenHBand="0" w:firstRowFirstColumn="0" w:firstRowLastColumn="0" w:lastRowFirstColumn="0" w:lastRowLastColumn="0"/>
               <w:rPr>
                 <w:color w:val="auto"/>
-                <w:lang w:val="en-US"/>
-              </w:rPr>
-            </w:pPr>
-            <w:r>
-              <w:rPr>
-                <w:color w:val="auto"/>
-                <w:lang w:val="en-US"/>
+              </w:rPr>
+            </w:pPr>
+            <w:r>
+              <w:rPr>
+                <w:color w:val="auto"/>
               </w:rPr>
               <w:t>The person who is applying for a job.</w:t>
             </w:r>
@@ -2726,7 +1744,6 @@
               <w:ind w:left="360"/>
               <w:rPr>
                 <w:color w:val="auto"/>
-                <w:lang w:val="en-US"/>
               </w:rPr>
             </w:pPr>
           </w:p>
@@ -2740,13 +1757,11 @@
               <w:cnfStyle w:val="000000100000" w:firstRow="0" w:lastRow="0" w:firstColumn="0" w:lastColumn="0" w:oddVBand="0" w:evenVBand="0" w:oddHBand="1" w:evenHBand="0" w:firstRowFirstColumn="0" w:firstRowLastColumn="0" w:lastRowFirstColumn="0" w:lastRowLastColumn="0"/>
               <w:rPr>
                 <w:color w:val="auto"/>
-                <w:lang w:val="en-US"/>
-              </w:rPr>
-            </w:pPr>
-            <w:r>
-              <w:rPr>
-                <w:color w:val="auto"/>
-                <w:lang w:val="en-US"/>
+              </w:rPr>
+            </w:pPr>
+            <w:r>
+              <w:rPr>
+                <w:color w:val="auto"/>
               </w:rPr>
               <w:t>Use Case: Scope</w:t>
             </w:r>
@@ -2761,20 +1776,17 @@
               <w:cnfStyle w:val="000000100000" w:firstRow="0" w:lastRow="0" w:firstColumn="0" w:lastColumn="0" w:oddVBand="0" w:evenVBand="0" w:oddHBand="1" w:evenHBand="0" w:firstRowFirstColumn="0" w:firstRowLastColumn="0" w:lastRowFirstColumn="0" w:lastRowLastColumn="0"/>
               <w:rPr>
                 <w:color w:val="auto"/>
-                <w:lang w:val="en-US"/>
-              </w:rPr>
-            </w:pPr>
-            <w:r>
-              <w:rPr>
-                <w:color w:val="auto"/>
-                <w:lang w:val="en-US"/>
+              </w:rPr>
+            </w:pPr>
+            <w:r>
+              <w:rPr>
+                <w:color w:val="auto"/>
               </w:rPr>
               <w:t>R</w:t>
             </w:r>
             <w:r>
               <w:rPr>
                 <w:color w:val="auto"/>
-                <w:lang w:val="en-US"/>
               </w:rPr>
               <w:t>epresents the subsystem or module within the larger system to which the use case belongs.</w:t>
             </w:r>
@@ -2790,48 +1802,41 @@
               <w:cnfStyle w:val="000000100000" w:firstRow="0" w:lastRow="0" w:firstColumn="0" w:lastColumn="0" w:oddVBand="0" w:evenVBand="0" w:oddHBand="1" w:evenHBand="0" w:firstRowFirstColumn="0" w:firstRowLastColumn="0" w:lastRowFirstColumn="0" w:lastRowLastColumn="0"/>
               <w:rPr>
                 <w:color w:val="auto"/>
-                <w:lang w:val="en-US"/>
-              </w:rPr>
-            </w:pPr>
-            <w:r>
-              <w:rPr>
-                <w:color w:val="auto"/>
-                <w:lang w:val="en-US"/>
+              </w:rPr>
+            </w:pPr>
+            <w:r>
+              <w:rPr>
+                <w:color w:val="auto"/>
               </w:rPr>
               <w:t>J</w:t>
             </w:r>
             <w:r>
               <w:rPr>
                 <w:color w:val="auto"/>
-                <w:lang w:val="en-US"/>
               </w:rPr>
               <w:t xml:space="preserve">ob </w:t>
             </w:r>
             <w:r>
               <w:rPr>
                 <w:color w:val="auto"/>
-                <w:lang w:val="en-US"/>
               </w:rPr>
               <w:t>B</w:t>
             </w:r>
             <w:r>
               <w:rPr>
                 <w:color w:val="auto"/>
-                <w:lang w:val="en-US"/>
               </w:rPr>
               <w:t xml:space="preserve">oard </w:t>
             </w:r>
             <w:r>
               <w:rPr>
                 <w:color w:val="auto"/>
-                <w:lang w:val="en-US"/>
               </w:rPr>
               <w:t>P</w:t>
             </w:r>
             <w:r>
               <w:rPr>
                 <w:color w:val="auto"/>
-                <w:lang w:val="en-US"/>
               </w:rPr>
               <w:t>latform</w:t>
             </w:r>
@@ -2847,48 +1852,41 @@
               <w:cnfStyle w:val="000000100000" w:firstRow="0" w:lastRow="0" w:firstColumn="0" w:lastColumn="0" w:oddVBand="0" w:evenVBand="0" w:oddHBand="1" w:evenHBand="0" w:firstRowFirstColumn="0" w:firstRowLastColumn="0" w:lastRowFirstColumn="0" w:lastRowLastColumn="0"/>
               <w:rPr>
                 <w:color w:val="auto"/>
-                <w:lang w:val="en-US"/>
-              </w:rPr>
-            </w:pPr>
-            <w:r>
-              <w:rPr>
-                <w:color w:val="auto"/>
-                <w:lang w:val="en-US"/>
+              </w:rPr>
+            </w:pPr>
+            <w:r>
+              <w:rPr>
+                <w:color w:val="auto"/>
               </w:rPr>
               <w:t>C</w:t>
             </w:r>
             <w:r>
               <w:rPr>
                 <w:color w:val="auto"/>
-                <w:lang w:val="en-US"/>
               </w:rPr>
               <w:t xml:space="preserve">ontract </w:t>
             </w:r>
             <w:r>
               <w:rPr>
                 <w:color w:val="auto"/>
-                <w:lang w:val="en-US"/>
               </w:rPr>
               <w:t>B</w:t>
             </w:r>
             <w:r>
               <w:rPr>
                 <w:color w:val="auto"/>
-                <w:lang w:val="en-US"/>
               </w:rPr>
               <w:t xml:space="preserve">idding </w:t>
             </w:r>
             <w:r>
               <w:rPr>
                 <w:color w:val="auto"/>
-                <w:lang w:val="en-US"/>
               </w:rPr>
               <w:t>P</w:t>
             </w:r>
             <w:r>
               <w:rPr>
                 <w:color w:val="auto"/>
-                <w:lang w:val="en-US"/>
               </w:rPr>
               <w:t>latform</w:t>
             </w:r>
@@ -2904,13 +1902,11 @@
               <w:cnfStyle w:val="000000100000" w:firstRow="0" w:lastRow="0" w:firstColumn="0" w:lastColumn="0" w:oddVBand="0" w:evenVBand="0" w:oddHBand="1" w:evenHBand="0" w:firstRowFirstColumn="0" w:firstRowLastColumn="0" w:lastRowFirstColumn="0" w:lastRowLastColumn="0"/>
               <w:rPr>
                 <w:color w:val="auto"/>
-                <w:lang w:val="en-US"/>
-              </w:rPr>
-            </w:pPr>
-            <w:r>
-              <w:rPr>
-                <w:color w:val="auto"/>
-                <w:lang w:val="en-US"/>
+              </w:rPr>
+            </w:pPr>
+            <w:r>
+              <w:rPr>
+                <w:color w:val="auto"/>
               </w:rPr>
               <w:t>Social media</w:t>
             </w:r>
@@ -2936,7 +1932,6 @@
               <w:ind w:left="360"/>
               <w:rPr>
                 <w:color w:val="auto"/>
-                <w:lang w:val="en-US"/>
               </w:rPr>
             </w:pPr>
           </w:p>
@@ -2950,13 +1945,11 @@
               <w:cnfStyle w:val="000000000000" w:firstRow="0" w:lastRow="0" w:firstColumn="0" w:lastColumn="0" w:oddVBand="0" w:evenVBand="0" w:oddHBand="0" w:evenHBand="0" w:firstRowFirstColumn="0" w:firstRowLastColumn="0" w:lastRowFirstColumn="0" w:lastRowLastColumn="0"/>
               <w:rPr>
                 <w:color w:val="auto"/>
-                <w:lang w:val="en-US"/>
-              </w:rPr>
-            </w:pPr>
-            <w:r>
-              <w:rPr>
-                <w:color w:val="auto"/>
-                <w:lang w:val="en-US"/>
+              </w:rPr>
+            </w:pPr>
+            <w:r>
+              <w:rPr>
+                <w:color w:val="auto"/>
               </w:rPr>
               <w:t>Use Case: Level</w:t>
             </w:r>
@@ -2971,27 +1964,23 @@
               <w:cnfStyle w:val="000000000000" w:firstRow="0" w:lastRow="0" w:firstColumn="0" w:lastColumn="0" w:oddVBand="0" w:evenVBand="0" w:oddHBand="0" w:evenHBand="0" w:firstRowFirstColumn="0" w:firstRowLastColumn="0" w:lastRowFirstColumn="0" w:lastRowLastColumn="0"/>
               <w:rPr>
                 <w:color w:val="auto"/>
-                <w:lang w:val="en-US"/>
-              </w:rPr>
-            </w:pPr>
-            <w:r>
-              <w:rPr>
-                <w:color w:val="auto"/>
-                <w:lang w:val="en-US"/>
+              </w:rPr>
+            </w:pPr>
+            <w:r>
+              <w:rPr>
+                <w:color w:val="auto"/>
               </w:rPr>
               <w:t>R</w:t>
             </w:r>
             <w:r>
               <w:rPr>
                 <w:color w:val="auto"/>
-                <w:lang w:val="en-US"/>
               </w:rPr>
               <w:t>epresents the level of abstraction or detail of the use case</w:t>
             </w:r>
             <w:r>
               <w:rPr>
                 <w:color w:val="auto"/>
-                <w:lang w:val="en-US"/>
               </w:rPr>
               <w:t>.</w:t>
             </w:r>
@@ -3007,7 +1996,6 @@
               <w:cnfStyle w:val="000000000000" w:firstRow="0" w:lastRow="0" w:firstColumn="0" w:lastColumn="0" w:oddVBand="0" w:evenVBand="0" w:oddHBand="0" w:evenHBand="0" w:firstRowFirstColumn="0" w:firstRowLastColumn="0" w:lastRowFirstColumn="0" w:lastRowLastColumn="0"/>
               <w:rPr>
                 <w:color w:val="auto"/>
-                <w:lang w:val="en-US"/>
               </w:rPr>
             </w:pPr>
             <w:r>
@@ -3015,14 +2003,12 @@
                 <w:b/>
                 <w:bCs/>
                 <w:color w:val="auto"/>
-                <w:lang w:val="en-US"/>
               </w:rPr>
               <w:t>Summary Level:</w:t>
             </w:r>
             <w:r>
               <w:rPr>
                 <w:color w:val="auto"/>
-                <w:lang w:val="en-US"/>
               </w:rPr>
               <w:t xml:space="preserve"> Provides a high-level overview of the use case without delving into detailed steps or interactions.</w:t>
             </w:r>
@@ -3032,7 +2018,6 @@
               <w:cnfStyle w:val="000000000000" w:firstRow="0" w:lastRow="0" w:firstColumn="0" w:lastColumn="0" w:oddVBand="0" w:evenVBand="0" w:oddHBand="0" w:evenHBand="0" w:firstRowFirstColumn="0" w:firstRowLastColumn="0" w:lastRowFirstColumn="0" w:lastRowLastColumn="0"/>
               <w:rPr>
                 <w:color w:val="auto"/>
-                <w:lang w:val="en-US"/>
               </w:rPr>
             </w:pPr>
           </w:p>
@@ -3047,7 +2032,6 @@
               <w:cnfStyle w:val="000000000000" w:firstRow="0" w:lastRow="0" w:firstColumn="0" w:lastColumn="0" w:oddVBand="0" w:evenVBand="0" w:oddHBand="0" w:evenHBand="0" w:firstRowFirstColumn="0" w:firstRowLastColumn="0" w:lastRowFirstColumn="0" w:lastRowLastColumn="0"/>
               <w:rPr>
                 <w:color w:val="auto"/>
-                <w:lang w:val="en-US"/>
               </w:rPr>
             </w:pPr>
             <w:r>
@@ -3055,7 +2039,6 @@
                 <w:b/>
                 <w:bCs/>
                 <w:color w:val="auto"/>
-                <w:lang w:val="en-US"/>
               </w:rPr>
               <w:lastRenderedPageBreak/>
               <w:t>User Goal Level:</w:t>
@@ -3063,7 +2046,6 @@
             <w:r>
               <w:rPr>
                 <w:color w:val="auto"/>
-                <w:lang w:val="en-US"/>
               </w:rPr>
               <w:t xml:space="preserve"> Describes the primary goal or objective of the use case from the perspective of the user or actor involved.</w:t>
             </w:r>
@@ -3073,7 +2055,6 @@
               <w:cnfStyle w:val="000000000000" w:firstRow="0" w:lastRow="0" w:firstColumn="0" w:lastColumn="0" w:oddVBand="0" w:evenVBand="0" w:oddHBand="0" w:evenHBand="0" w:firstRowFirstColumn="0" w:firstRowLastColumn="0" w:lastRowFirstColumn="0" w:lastRowLastColumn="0"/>
               <w:rPr>
                 <w:color w:val="auto"/>
-                <w:lang w:val="en-US"/>
               </w:rPr>
             </w:pPr>
           </w:p>
@@ -3088,7 +2069,6 @@
               <w:cnfStyle w:val="000000000000" w:firstRow="0" w:lastRow="0" w:firstColumn="0" w:lastColumn="0" w:oddVBand="0" w:evenVBand="0" w:oddHBand="0" w:evenHBand="0" w:firstRowFirstColumn="0" w:firstRowLastColumn="0" w:lastRowFirstColumn="0" w:lastRowLastColumn="0"/>
               <w:rPr>
                 <w:color w:val="auto"/>
-                <w:lang w:val="en-US"/>
               </w:rPr>
             </w:pPr>
             <w:r>
@@ -3096,14 +2076,12 @@
                 <w:b/>
                 <w:bCs/>
                 <w:color w:val="auto"/>
-                <w:lang w:val="en-US"/>
               </w:rPr>
               <w:t>Subfunction Level</w:t>
             </w:r>
             <w:r>
               <w:rPr>
                 <w:color w:val="auto"/>
-                <w:lang w:val="en-US"/>
               </w:rPr>
               <w:t>: Breaks down the use case into smaller subfunctions or steps, offering more detail than the summary level but not as detailed as individual steps.</w:t>
             </w:r>
@@ -3113,7 +2091,6 @@
               <w:cnfStyle w:val="000000000000" w:firstRow="0" w:lastRow="0" w:firstColumn="0" w:lastColumn="0" w:oddVBand="0" w:evenVBand="0" w:oddHBand="0" w:evenHBand="0" w:firstRowFirstColumn="0" w:firstRowLastColumn="0" w:lastRowFirstColumn="0" w:lastRowLastColumn="0"/>
               <w:rPr>
                 <w:color w:val="auto"/>
-                <w:lang w:val="en-US"/>
               </w:rPr>
             </w:pPr>
           </w:p>
@@ -3128,7 +2105,6 @@
               <w:cnfStyle w:val="000000000000" w:firstRow="0" w:lastRow="0" w:firstColumn="0" w:lastColumn="0" w:oddVBand="0" w:evenVBand="0" w:oddHBand="0" w:evenHBand="0" w:firstRowFirstColumn="0" w:firstRowLastColumn="0" w:lastRowFirstColumn="0" w:lastRowLastColumn="0"/>
               <w:rPr>
                 <w:color w:val="auto"/>
-                <w:lang w:val="en-US"/>
               </w:rPr>
             </w:pPr>
             <w:r>
@@ -3136,14 +2112,12 @@
                 <w:b/>
                 <w:bCs/>
                 <w:color w:val="auto"/>
-                <w:lang w:val="en-US"/>
               </w:rPr>
               <w:t>System Level:</w:t>
             </w:r>
             <w:r>
               <w:rPr>
                 <w:color w:val="auto"/>
-                <w:lang w:val="en-US"/>
               </w:rPr>
               <w:t xml:space="preserve"> Focuses on interactions between the user and the system, detailing the specific actions taken by both parties to accomplish the use case.</w:t>
             </w:r>
@@ -3153,7 +2127,6 @@
               <w:cnfStyle w:val="000000000000" w:firstRow="0" w:lastRow="0" w:firstColumn="0" w:lastColumn="0" w:oddVBand="0" w:evenVBand="0" w:oddHBand="0" w:evenHBand="0" w:firstRowFirstColumn="0" w:firstRowLastColumn="0" w:lastRowFirstColumn="0" w:lastRowLastColumn="0"/>
               <w:rPr>
                 <w:color w:val="auto"/>
-                <w:lang w:val="en-US"/>
               </w:rPr>
             </w:pPr>
           </w:p>
@@ -3168,7 +2141,6 @@
               <w:cnfStyle w:val="000000000000" w:firstRow="0" w:lastRow="0" w:firstColumn="0" w:lastColumn="0" w:oddVBand="0" w:evenVBand="0" w:oddHBand="0" w:evenHBand="0" w:firstRowFirstColumn="0" w:firstRowLastColumn="0" w:lastRowFirstColumn="0" w:lastRowLastColumn="0"/>
               <w:rPr>
                 <w:color w:val="auto"/>
-                <w:lang w:val="en-US"/>
               </w:rPr>
             </w:pPr>
             <w:r>
@@ -3176,14 +2148,12 @@
                 <w:b/>
                 <w:bCs/>
                 <w:color w:val="auto"/>
-                <w:lang w:val="en-US"/>
               </w:rPr>
               <w:t>Detailed Level:</w:t>
             </w:r>
             <w:r>
               <w:rPr>
                 <w:color w:val="auto"/>
-                <w:lang w:val="en-US"/>
               </w:rPr>
               <w:t xml:space="preserve"> Provides a comprehensive and step-by-step description of each action and interaction within the use case, including inputs, outputs, and error conditions.</w:t>
             </w:r>
@@ -3209,7 +2179,6 @@
               </w:numPr>
               <w:rPr>
                 <w:color w:val="auto"/>
-                <w:lang w:val="en-US"/>
               </w:rPr>
             </w:pPr>
           </w:p>
@@ -3223,13 +2192,11 @@
               <w:cnfStyle w:val="000000100000" w:firstRow="0" w:lastRow="0" w:firstColumn="0" w:lastColumn="0" w:oddVBand="0" w:evenVBand="0" w:oddHBand="1" w:evenHBand="0" w:firstRowFirstColumn="0" w:firstRowLastColumn="0" w:lastRowFirstColumn="0" w:lastRowLastColumn="0"/>
               <w:rPr>
                 <w:color w:val="auto"/>
-                <w:lang w:val="en-US"/>
-              </w:rPr>
-            </w:pPr>
-            <w:r>
-              <w:rPr>
-                <w:color w:val="auto"/>
-                <w:lang w:val="en-US"/>
+              </w:rPr>
+            </w:pPr>
+            <w:r>
+              <w:rPr>
+                <w:color w:val="auto"/>
               </w:rPr>
               <w:t>Frequency of Use</w:t>
             </w:r>
@@ -3244,13 +2211,11 @@
               <w:cnfStyle w:val="000000100000" w:firstRow="0" w:lastRow="0" w:firstColumn="0" w:lastColumn="0" w:oddVBand="0" w:evenVBand="0" w:oddHBand="1" w:evenHBand="0" w:firstRowFirstColumn="0" w:firstRowLastColumn="0" w:lastRowFirstColumn="0" w:lastRowLastColumn="0"/>
               <w:rPr>
                 <w:color w:val="auto"/>
-                <w:lang w:val="en-US"/>
-              </w:rPr>
-            </w:pPr>
-            <w:r>
-              <w:rPr>
-                <w:color w:val="auto"/>
-                <w:lang w:val="en-US"/>
+              </w:rPr>
+            </w:pPr>
+            <w:r>
+              <w:rPr>
+                <w:color w:val="auto"/>
               </w:rPr>
               <w:t>The frequency of use in the context of a system or application refers to how often it is utilized by users within a specific timeframe.</w:t>
             </w:r>
@@ -3260,13 +2225,11 @@
               <w:cnfStyle w:val="000000100000" w:firstRow="0" w:lastRow="0" w:firstColumn="0" w:lastColumn="0" w:oddVBand="0" w:evenVBand="0" w:oddHBand="1" w:evenHBand="0" w:firstRowFirstColumn="0" w:firstRowLastColumn="0" w:lastRowFirstColumn="0" w:lastRowLastColumn="0"/>
               <w:rPr>
                 <w:color w:val="auto"/>
-                <w:lang w:val="en-US"/>
-              </w:rPr>
-            </w:pPr>
-            <w:r>
-              <w:rPr>
-                <w:color w:val="auto"/>
-                <w:lang w:val="en-US"/>
+              </w:rPr>
+            </w:pPr>
+            <w:r>
+              <w:rPr>
+                <w:color w:val="auto"/>
               </w:rPr>
               <w:t>Understanding the frequency of use is essential for various reasons:</w:t>
             </w:r>
@@ -3282,7 +2245,6 @@
               <w:cnfStyle w:val="000000100000" w:firstRow="0" w:lastRow="0" w:firstColumn="0" w:lastColumn="0" w:oddVBand="0" w:evenVBand="0" w:oddHBand="1" w:evenHBand="0" w:firstRowFirstColumn="0" w:firstRowLastColumn="0" w:lastRowFirstColumn="0" w:lastRowLastColumn="0"/>
               <w:rPr>
                 <w:color w:val="auto"/>
-                <w:lang w:val="en-US"/>
               </w:rPr>
             </w:pPr>
             <w:r>
@@ -3290,14 +2252,12 @@
                 <w:b/>
                 <w:bCs/>
                 <w:color w:val="auto"/>
-                <w:lang w:val="en-US"/>
               </w:rPr>
               <w:t>User Engagement</w:t>
             </w:r>
             <w:r>
               <w:rPr>
                 <w:color w:val="auto"/>
-                <w:lang w:val="en-US"/>
               </w:rPr>
               <w:t>: It helps measure the level of user engagement with the system. Higher frequency of use typically indicates that users find the system valuable and are actively using it to accomplish their goals.</w:t>
             </w:r>
@@ -3307,7 +2267,6 @@
               <w:cnfStyle w:val="000000100000" w:firstRow="0" w:lastRow="0" w:firstColumn="0" w:lastColumn="0" w:oddVBand="0" w:evenVBand="0" w:oddHBand="1" w:evenHBand="0" w:firstRowFirstColumn="0" w:firstRowLastColumn="0" w:lastRowFirstColumn="0" w:lastRowLastColumn="0"/>
               <w:rPr>
                 <w:color w:val="auto"/>
-                <w:lang w:val="en-US"/>
               </w:rPr>
             </w:pPr>
           </w:p>
@@ -3322,7 +2281,6 @@
               <w:cnfStyle w:val="000000100000" w:firstRow="0" w:lastRow="0" w:firstColumn="0" w:lastColumn="0" w:oddVBand="0" w:evenVBand="0" w:oddHBand="1" w:evenHBand="0" w:firstRowFirstColumn="0" w:firstRowLastColumn="0" w:lastRowFirstColumn="0" w:lastRowLastColumn="0"/>
               <w:rPr>
                 <w:color w:val="auto"/>
-                <w:lang w:val="en-US"/>
               </w:rPr>
             </w:pPr>
             <w:r>
@@ -3330,14 +2288,12 @@
                 <w:b/>
                 <w:bCs/>
                 <w:color w:val="auto"/>
-                <w:lang w:val="en-US"/>
               </w:rPr>
               <w:t>Usage Patterns:</w:t>
             </w:r>
             <w:r>
               <w:rPr>
                 <w:color w:val="auto"/>
-                <w:lang w:val="en-US"/>
               </w:rPr>
               <w:t xml:space="preserve"> Analyzing the frequency of use can reveal patterns in user behavior, such as peak usage times, recurring tasks, or popular features. This information can be valuable for optimizing the system's design, performance, and resource allocation.</w:t>
             </w:r>
@@ -3347,7 +2303,6 @@
               <w:cnfStyle w:val="000000100000" w:firstRow="0" w:lastRow="0" w:firstColumn="0" w:lastColumn="0" w:oddVBand="0" w:evenVBand="0" w:oddHBand="1" w:evenHBand="0" w:firstRowFirstColumn="0" w:firstRowLastColumn="0" w:lastRowFirstColumn="0" w:lastRowLastColumn="0"/>
               <w:rPr>
                 <w:color w:val="auto"/>
-                <w:lang w:val="en-US"/>
               </w:rPr>
             </w:pPr>
           </w:p>
@@ -3362,7 +2317,6 @@
               <w:cnfStyle w:val="000000100000" w:firstRow="0" w:lastRow="0" w:firstColumn="0" w:lastColumn="0" w:oddVBand="0" w:evenVBand="0" w:oddHBand="1" w:evenHBand="0" w:firstRowFirstColumn="0" w:firstRowLastColumn="0" w:lastRowFirstColumn="0" w:lastRowLastColumn="0"/>
               <w:rPr>
                 <w:color w:val="auto"/>
-                <w:lang w:val="en-US"/>
               </w:rPr>
             </w:pPr>
             <w:r>
@@ -3370,14 +2324,12 @@
                 <w:b/>
                 <w:bCs/>
                 <w:color w:val="auto"/>
-                <w:lang w:val="en-US"/>
               </w:rPr>
               <w:t>Feature Prioritization:</w:t>
             </w:r>
             <w:r>
               <w:rPr>
                 <w:color w:val="auto"/>
-                <w:lang w:val="en-US"/>
               </w:rPr>
               <w:t xml:space="preserve"> It assists in prioritizing features or functionalities based on their usage frequency. Features that are used frequently by a large number of users may receive more attention in terms of improvements or enhancements.</w:t>
             </w:r>
@@ -3387,7 +2339,6 @@
               <w:cnfStyle w:val="000000100000" w:firstRow="0" w:lastRow="0" w:firstColumn="0" w:lastColumn="0" w:oddVBand="0" w:evenVBand="0" w:oddHBand="1" w:evenHBand="0" w:firstRowFirstColumn="0" w:firstRowLastColumn="0" w:lastRowFirstColumn="0" w:lastRowLastColumn="0"/>
               <w:rPr>
                 <w:color w:val="auto"/>
-                <w:lang w:val="en-US"/>
               </w:rPr>
             </w:pPr>
           </w:p>
@@ -3402,7 +2353,6 @@
               <w:cnfStyle w:val="000000100000" w:firstRow="0" w:lastRow="0" w:firstColumn="0" w:lastColumn="0" w:oddVBand="0" w:evenVBand="0" w:oddHBand="1" w:evenHBand="0" w:firstRowFirstColumn="0" w:firstRowLastColumn="0" w:lastRowFirstColumn="0" w:lastRowLastColumn="0"/>
               <w:rPr>
                 <w:color w:val="auto"/>
-                <w:lang w:val="en-US"/>
               </w:rPr>
             </w:pPr>
             <w:r>
@@ -3410,14 +2360,12 @@
                 <w:b/>
                 <w:bCs/>
                 <w:color w:val="auto"/>
-                <w:lang w:val="en-US"/>
               </w:rPr>
               <w:t>User Satisfaction:</w:t>
             </w:r>
             <w:r>
               <w:rPr>
                 <w:color w:val="auto"/>
-                <w:lang w:val="en-US"/>
               </w:rPr>
               <w:t xml:space="preserve"> The frequency of use can serve as an indicator of user satisfaction. If users are using the system regularly, it may suggest that they are satisfied with its performance and find it useful.</w:t>
             </w:r>
@@ -3427,7 +2375,6 @@
               <w:cnfStyle w:val="000000100000" w:firstRow="0" w:lastRow="0" w:firstColumn="0" w:lastColumn="0" w:oddVBand="0" w:evenVBand="0" w:oddHBand="1" w:evenHBand="0" w:firstRowFirstColumn="0" w:firstRowLastColumn="0" w:lastRowFirstColumn="0" w:lastRowLastColumn="0"/>
               <w:rPr>
                 <w:color w:val="auto"/>
-                <w:lang w:val="en-US"/>
               </w:rPr>
             </w:pPr>
           </w:p>
@@ -3442,7 +2389,6 @@
               <w:cnfStyle w:val="000000100000" w:firstRow="0" w:lastRow="0" w:firstColumn="0" w:lastColumn="0" w:oddVBand="0" w:evenVBand="0" w:oddHBand="1" w:evenHBand="0" w:firstRowFirstColumn="0" w:firstRowLastColumn="0" w:lastRowFirstColumn="0" w:lastRowLastColumn="0"/>
               <w:rPr>
                 <w:color w:val="auto"/>
-                <w:lang w:val="en-US"/>
               </w:rPr>
             </w:pPr>
             <w:r>
@@ -3450,14 +2396,12 @@
                 <w:b/>
                 <w:bCs/>
                 <w:color w:val="auto"/>
-                <w:lang w:val="en-US"/>
               </w:rPr>
               <w:t>ROI Assessment:</w:t>
             </w:r>
             <w:r>
               <w:rPr>
                 <w:color w:val="auto"/>
-                <w:lang w:val="en-US"/>
               </w:rPr>
               <w:t xml:space="preserve"> For businesses or organizations, understanding the frequency of use can help assess the return on investment (ROI) of the system. Systems that are used frequently and contribute to achieving business goals are likely to have a higher ROI.</w:t>
             </w:r>
@@ -3467,7 +2411,6 @@
               <w:cnfStyle w:val="000000100000" w:firstRow="0" w:lastRow="0" w:firstColumn="0" w:lastColumn="0" w:oddVBand="0" w:evenVBand="0" w:oddHBand="1" w:evenHBand="0" w:firstRowFirstColumn="0" w:firstRowLastColumn="0" w:lastRowFirstColumn="0" w:lastRowLastColumn="0"/>
               <w:rPr>
                 <w:color w:val="auto"/>
-                <w:lang w:val="en-US"/>
               </w:rPr>
             </w:pPr>
           </w:p>
@@ -3482,7 +2425,6 @@
               <w:cnfStyle w:val="000000100000" w:firstRow="0" w:lastRow="0" w:firstColumn="0" w:lastColumn="0" w:oddVBand="0" w:evenVBand="0" w:oddHBand="1" w:evenHBand="0" w:firstRowFirstColumn="0" w:firstRowLastColumn="0" w:lastRowFirstColumn="0" w:lastRowLastColumn="0"/>
               <w:rPr>
                 <w:color w:val="auto"/>
-                <w:lang w:val="en-US"/>
               </w:rPr>
             </w:pPr>
             <w:r>
@@ -3490,21 +2432,18 @@
                 <w:b/>
                 <w:bCs/>
                 <w:color w:val="auto"/>
-                <w:lang w:val="en-US"/>
               </w:rPr>
               <w:t>Resource Planning:</w:t>
             </w:r>
             <w:r>
               <w:rPr>
                 <w:color w:val="auto"/>
-                <w:lang w:val="en-US"/>
               </w:rPr>
               <w:t xml:space="preserve"> It aids in resource planning and management, including server capacity, bandwidth, and support resources. Systems with high frequency of use </w:t>
             </w:r>
             <w:r>
               <w:rPr>
                 <w:color w:val="auto"/>
-                <w:lang w:val="en-US"/>
               </w:rPr>
               <w:lastRenderedPageBreak/>
               <w:t>may require additional resources to ensure optimal performance and user experience.</w:t>
@@ -3530,7 +2469,6 @@
               </w:numPr>
               <w:rPr>
                 <w:color w:val="auto"/>
-                <w:lang w:val="en-US"/>
               </w:rPr>
             </w:pPr>
           </w:p>
@@ -3544,13 +2482,11 @@
               <w:cnfStyle w:val="000000000000" w:firstRow="0" w:lastRow="0" w:firstColumn="0" w:lastColumn="0" w:oddVBand="0" w:evenVBand="0" w:oddHBand="0" w:evenHBand="0" w:firstRowFirstColumn="0" w:firstRowLastColumn="0" w:lastRowFirstColumn="0" w:lastRowLastColumn="0"/>
               <w:rPr>
                 <w:color w:val="auto"/>
-                <w:lang w:val="en-US"/>
-              </w:rPr>
-            </w:pPr>
-            <w:r>
-              <w:rPr>
-                <w:color w:val="auto"/>
-                <w:lang w:val="en-US"/>
+              </w:rPr>
+            </w:pPr>
+            <w:r>
+              <w:rPr>
+                <w:color w:val="auto"/>
               </w:rPr>
               <w:t>Feature Listing</w:t>
             </w:r>
@@ -3565,13 +2501,11 @@
               <w:cnfStyle w:val="000000000000" w:firstRow="0" w:lastRow="0" w:firstColumn="0" w:lastColumn="0" w:oddVBand="0" w:evenVBand="0" w:oddHBand="0" w:evenHBand="0" w:firstRowFirstColumn="0" w:firstRowLastColumn="0" w:lastRowFirstColumn="0" w:lastRowLastColumn="0"/>
               <w:rPr>
                 <w:color w:val="auto"/>
-                <w:lang w:val="en-US"/>
-              </w:rPr>
-            </w:pPr>
-            <w:r>
-              <w:rPr>
-                <w:color w:val="auto"/>
-                <w:lang w:val="en-US"/>
+              </w:rPr>
+            </w:pPr>
+            <w:r>
+              <w:rPr>
+                <w:color w:val="auto"/>
               </w:rPr>
               <w:t>A featured listing on a job board platform refers to a job posting that is given special prominence or visibility compared to regular postings. Typically, featured listings are displayed more prominently on the job board's website or search results page. They may appear at the top of search results, highlighted with a different color or design, or accompanied by additional promotional features such as logos or banners.</w:t>
             </w:r>
@@ -3581,7 +2515,6 @@
               <w:cnfStyle w:val="000000000000" w:firstRow="0" w:lastRow="0" w:firstColumn="0" w:lastColumn="0" w:oddVBand="0" w:evenVBand="0" w:oddHBand="0" w:evenHBand="0" w:firstRowFirstColumn="0" w:firstRowLastColumn="0" w:lastRowFirstColumn="0" w:lastRowLastColumn="0"/>
               <w:rPr>
                 <w:color w:val="auto"/>
-                <w:lang w:val="en-US"/>
               </w:rPr>
             </w:pPr>
           </w:p>
@@ -3590,13 +2523,11 @@
               <w:cnfStyle w:val="000000000000" w:firstRow="0" w:lastRow="0" w:firstColumn="0" w:lastColumn="0" w:oddVBand="0" w:evenVBand="0" w:oddHBand="0" w:evenHBand="0" w:firstRowFirstColumn="0" w:firstRowLastColumn="0" w:lastRowFirstColumn="0" w:lastRowLastColumn="0"/>
               <w:rPr>
                 <w:color w:val="auto"/>
-                <w:lang w:val="en-US"/>
-              </w:rPr>
-            </w:pPr>
-            <w:r>
-              <w:rPr>
-                <w:color w:val="auto"/>
-                <w:lang w:val="en-US"/>
+              </w:rPr>
+            </w:pPr>
+            <w:r>
+              <w:rPr>
+                <w:color w:val="auto"/>
               </w:rPr>
               <w:t>Employers or recruiters often opt for featured listings to attract more attention to their job openings and increase the likelihood of finding qualified candidates. This enhanced visibility can result in a higher number of views and applications for the featured job posting compared to regular listings.</w:t>
             </w:r>
@@ -3622,7 +2553,6 @@
               </w:numPr>
               <w:rPr>
                 <w:color w:val="auto"/>
-                <w:lang w:val="en-US"/>
               </w:rPr>
             </w:pPr>
           </w:p>
@@ -3636,25 +2566,14 @@
               <w:cnfStyle w:val="000000100000" w:firstRow="0" w:lastRow="0" w:firstColumn="0" w:lastColumn="0" w:oddVBand="0" w:evenVBand="0" w:oddHBand="1" w:evenHBand="0" w:firstRowFirstColumn="0" w:firstRowLastColumn="0" w:lastRowFirstColumn="0" w:lastRowLastColumn="0"/>
               <w:rPr>
                 <w:color w:val="auto"/>
-                <w:lang w:val="en-US"/>
-              </w:rPr>
-            </w:pPr>
-            <w:r>
-              <w:rPr>
-                <w:color w:val="auto"/>
-                <w:lang w:val="en-US"/>
-              </w:rPr>
-              <w:t xml:space="preserve">Auction </w:t>
-            </w:r>
-            <w:proofErr w:type="spellStart"/>
-            <w:r>
-              <w:rPr>
-                <w:color w:val="auto"/>
-                <w:lang w:val="en-US"/>
-              </w:rPr>
-              <w:t>Terminalogies</w:t>
-            </w:r>
-            <w:proofErr w:type="spellEnd"/>
+              </w:rPr>
+            </w:pPr>
+            <w:r>
+              <w:rPr>
+                <w:color w:val="auto"/>
+              </w:rPr>
+              <w:t>Auction Terminalogies</w:t>
+            </w:r>
           </w:p>
         </w:tc>
         <w:tc>
@@ -3666,7 +2585,6 @@
               <w:cnfStyle w:val="000000100000" w:firstRow="0" w:lastRow="0" w:firstColumn="0" w:lastColumn="0" w:oddVBand="0" w:evenVBand="0" w:oddHBand="1" w:evenHBand="0" w:firstRowFirstColumn="0" w:firstRowLastColumn="0" w:lastRowFirstColumn="0" w:lastRowLastColumn="0"/>
               <w:rPr>
                 <w:color w:val="auto"/>
-                <w:lang w:val="en-US"/>
               </w:rPr>
             </w:pPr>
             <w:r>
@@ -3674,14 +2592,12 @@
                 <w:b/>
                 <w:bCs/>
                 <w:color w:val="auto"/>
-                <w:lang w:val="en-US"/>
               </w:rPr>
               <w:t>Bid</w:t>
             </w:r>
             <w:r>
               <w:rPr>
                 <w:color w:val="auto"/>
-                <w:lang w:val="en-US"/>
               </w:rPr>
               <w:t>: An offer made by a bidder to buy or acquire something, such as an item, service, or contract, at a specified price.</w:t>
             </w:r>
@@ -3691,7 +2607,6 @@
               <w:cnfStyle w:val="000000100000" w:firstRow="0" w:lastRow="0" w:firstColumn="0" w:lastColumn="0" w:oddVBand="0" w:evenVBand="0" w:oddHBand="1" w:evenHBand="0" w:firstRowFirstColumn="0" w:firstRowLastColumn="0" w:lastRowFirstColumn="0" w:lastRowLastColumn="0"/>
               <w:rPr>
                 <w:color w:val="auto"/>
-                <w:lang w:val="en-US"/>
               </w:rPr>
             </w:pPr>
           </w:p>
@@ -3700,7 +2615,6 @@
               <w:cnfStyle w:val="000000100000" w:firstRow="0" w:lastRow="0" w:firstColumn="0" w:lastColumn="0" w:oddVBand="0" w:evenVBand="0" w:oddHBand="1" w:evenHBand="0" w:firstRowFirstColumn="0" w:firstRowLastColumn="0" w:lastRowFirstColumn="0" w:lastRowLastColumn="0"/>
               <w:rPr>
                 <w:color w:val="auto"/>
-                <w:lang w:val="en-US"/>
               </w:rPr>
             </w:pPr>
             <w:r>
@@ -3708,14 +2622,12 @@
                 <w:b/>
                 <w:bCs/>
                 <w:color w:val="auto"/>
-                <w:lang w:val="en-US"/>
               </w:rPr>
               <w:t>Bidder</w:t>
             </w:r>
             <w:r>
               <w:rPr>
                 <w:color w:val="auto"/>
-                <w:lang w:val="en-US"/>
               </w:rPr>
               <w:t>: A person, company, or entity that submits bids or offers in an auction or bidding process.</w:t>
             </w:r>
@@ -3725,7 +2637,6 @@
               <w:cnfStyle w:val="000000100000" w:firstRow="0" w:lastRow="0" w:firstColumn="0" w:lastColumn="0" w:oddVBand="0" w:evenVBand="0" w:oddHBand="1" w:evenHBand="0" w:firstRowFirstColumn="0" w:firstRowLastColumn="0" w:lastRowFirstColumn="0" w:lastRowLastColumn="0"/>
               <w:rPr>
                 <w:color w:val="auto"/>
-                <w:lang w:val="en-US"/>
               </w:rPr>
             </w:pPr>
           </w:p>
@@ -3734,7 +2645,6 @@
               <w:cnfStyle w:val="000000100000" w:firstRow="0" w:lastRow="0" w:firstColumn="0" w:lastColumn="0" w:oddVBand="0" w:evenVBand="0" w:oddHBand="1" w:evenHBand="0" w:firstRowFirstColumn="0" w:firstRowLastColumn="0" w:lastRowFirstColumn="0" w:lastRowLastColumn="0"/>
               <w:rPr>
                 <w:color w:val="auto"/>
-                <w:lang w:val="en-US"/>
               </w:rPr>
             </w:pPr>
             <w:r>
@@ -3742,14 +2652,12 @@
                 <w:b/>
                 <w:bCs/>
                 <w:color w:val="auto"/>
-                <w:lang w:val="en-US"/>
               </w:rPr>
               <w:t>Auction</w:t>
             </w:r>
             <w:r>
               <w:rPr>
                 <w:color w:val="auto"/>
-                <w:lang w:val="en-US"/>
               </w:rPr>
               <w:t>: A public sale in which goods, services, or properties are sold to the highest bidder.</w:t>
             </w:r>
@@ -3759,7 +2667,6 @@
               <w:cnfStyle w:val="000000100000" w:firstRow="0" w:lastRow="0" w:firstColumn="0" w:lastColumn="0" w:oddVBand="0" w:evenVBand="0" w:oddHBand="1" w:evenHBand="0" w:firstRowFirstColumn="0" w:firstRowLastColumn="0" w:lastRowFirstColumn="0" w:lastRowLastColumn="0"/>
               <w:rPr>
                 <w:color w:val="auto"/>
-                <w:lang w:val="en-US"/>
               </w:rPr>
             </w:pPr>
           </w:p>
@@ -3768,7 +2675,6 @@
               <w:cnfStyle w:val="000000100000" w:firstRow="0" w:lastRow="0" w:firstColumn="0" w:lastColumn="0" w:oddVBand="0" w:evenVBand="0" w:oddHBand="1" w:evenHBand="0" w:firstRowFirstColumn="0" w:firstRowLastColumn="0" w:lastRowFirstColumn="0" w:lastRowLastColumn="0"/>
               <w:rPr>
                 <w:color w:val="auto"/>
-                <w:lang w:val="en-US"/>
               </w:rPr>
             </w:pPr>
             <w:r>
@@ -3776,14 +2682,12 @@
                 <w:b/>
                 <w:bCs/>
                 <w:color w:val="auto"/>
-                <w:lang w:val="en-US"/>
               </w:rPr>
               <w:t>Auctioneer</w:t>
             </w:r>
             <w:r>
               <w:rPr>
                 <w:color w:val="auto"/>
-                <w:lang w:val="en-US"/>
               </w:rPr>
               <w:t>: The person or entity conducting the auction, responsible for announcing items for sale, accepting bids, and declaring the winning bidder.</w:t>
             </w:r>
@@ -3793,7 +2697,6 @@
               <w:cnfStyle w:val="000000100000" w:firstRow="0" w:lastRow="0" w:firstColumn="0" w:lastColumn="0" w:oddVBand="0" w:evenVBand="0" w:oddHBand="1" w:evenHBand="0" w:firstRowFirstColumn="0" w:firstRowLastColumn="0" w:lastRowFirstColumn="0" w:lastRowLastColumn="0"/>
               <w:rPr>
                 <w:color w:val="auto"/>
-                <w:lang w:val="en-US"/>
               </w:rPr>
             </w:pPr>
           </w:p>
@@ -3802,7 +2705,6 @@
               <w:cnfStyle w:val="000000100000" w:firstRow="0" w:lastRow="0" w:firstColumn="0" w:lastColumn="0" w:oddVBand="0" w:evenVBand="0" w:oddHBand="1" w:evenHBand="0" w:firstRowFirstColumn="0" w:firstRowLastColumn="0" w:lastRowFirstColumn="0" w:lastRowLastColumn="0"/>
               <w:rPr>
                 <w:color w:val="auto"/>
-                <w:lang w:val="en-US"/>
               </w:rPr>
             </w:pPr>
             <w:r>
@@ -3810,14 +2712,12 @@
                 <w:b/>
                 <w:bCs/>
                 <w:color w:val="auto"/>
-                <w:lang w:val="en-US"/>
               </w:rPr>
               <w:t>Starting Bid:</w:t>
             </w:r>
             <w:r>
               <w:rPr>
                 <w:color w:val="auto"/>
-                <w:lang w:val="en-US"/>
               </w:rPr>
               <w:t xml:space="preserve"> The initial price set by the auctioneer to begin the bidding process for an item.</w:t>
             </w:r>
@@ -3827,7 +2727,6 @@
               <w:cnfStyle w:val="000000100000" w:firstRow="0" w:lastRow="0" w:firstColumn="0" w:lastColumn="0" w:oddVBand="0" w:evenVBand="0" w:oddHBand="1" w:evenHBand="0" w:firstRowFirstColumn="0" w:firstRowLastColumn="0" w:lastRowFirstColumn="0" w:lastRowLastColumn="0"/>
               <w:rPr>
                 <w:color w:val="auto"/>
-                <w:lang w:val="en-US"/>
               </w:rPr>
             </w:pPr>
           </w:p>
@@ -3836,7 +2735,6 @@
               <w:cnfStyle w:val="000000100000" w:firstRow="0" w:lastRow="0" w:firstColumn="0" w:lastColumn="0" w:oddVBand="0" w:evenVBand="0" w:oddHBand="1" w:evenHBand="0" w:firstRowFirstColumn="0" w:firstRowLastColumn="0" w:lastRowFirstColumn="0" w:lastRowLastColumn="0"/>
               <w:rPr>
                 <w:color w:val="auto"/>
-                <w:lang w:val="en-US"/>
               </w:rPr>
             </w:pPr>
             <w:r>
@@ -3844,14 +2742,12 @@
                 <w:b/>
                 <w:bCs/>
                 <w:color w:val="auto"/>
-                <w:lang w:val="en-US"/>
               </w:rPr>
               <w:t>Reserve Price:</w:t>
             </w:r>
             <w:r>
               <w:rPr>
                 <w:color w:val="auto"/>
-                <w:lang w:val="en-US"/>
               </w:rPr>
               <w:t xml:space="preserve"> The minimum price that the seller is willing to accept for an item in an auction. If the bidding does not reach this price, the item may not be sold.</w:t>
             </w:r>
@@ -3861,7 +2757,6 @@
               <w:cnfStyle w:val="000000100000" w:firstRow="0" w:lastRow="0" w:firstColumn="0" w:lastColumn="0" w:oddVBand="0" w:evenVBand="0" w:oddHBand="1" w:evenHBand="0" w:firstRowFirstColumn="0" w:firstRowLastColumn="0" w:lastRowFirstColumn="0" w:lastRowLastColumn="0"/>
               <w:rPr>
                 <w:color w:val="auto"/>
-                <w:lang w:val="en-US"/>
               </w:rPr>
             </w:pPr>
           </w:p>
@@ -3870,7 +2765,6 @@
               <w:cnfStyle w:val="000000100000" w:firstRow="0" w:lastRow="0" w:firstColumn="0" w:lastColumn="0" w:oddVBand="0" w:evenVBand="0" w:oddHBand="1" w:evenHBand="0" w:firstRowFirstColumn="0" w:firstRowLastColumn="0" w:lastRowFirstColumn="0" w:lastRowLastColumn="0"/>
               <w:rPr>
                 <w:color w:val="auto"/>
-                <w:lang w:val="en-US"/>
               </w:rPr>
             </w:pPr>
             <w:r>
@@ -3878,14 +2772,12 @@
                 <w:b/>
                 <w:bCs/>
                 <w:color w:val="auto"/>
-                <w:lang w:val="en-US"/>
               </w:rPr>
               <w:t>Minimum Bid Increment:</w:t>
             </w:r>
             <w:r>
               <w:rPr>
                 <w:color w:val="auto"/>
-                <w:lang w:val="en-US"/>
               </w:rPr>
               <w:t xml:space="preserve"> The minimum amount by which a bid must be raised in order to be considered valid. It ensures that bids increase gradually during the auction.</w:t>
             </w:r>
@@ -3895,7 +2787,6 @@
               <w:cnfStyle w:val="000000100000" w:firstRow="0" w:lastRow="0" w:firstColumn="0" w:lastColumn="0" w:oddVBand="0" w:evenVBand="0" w:oddHBand="1" w:evenHBand="0" w:firstRowFirstColumn="0" w:firstRowLastColumn="0" w:lastRowFirstColumn="0" w:lastRowLastColumn="0"/>
               <w:rPr>
                 <w:color w:val="auto"/>
-                <w:lang w:val="en-US"/>
               </w:rPr>
             </w:pPr>
           </w:p>
@@ -3904,7 +2795,6 @@
               <w:cnfStyle w:val="000000100000" w:firstRow="0" w:lastRow="0" w:firstColumn="0" w:lastColumn="0" w:oddVBand="0" w:evenVBand="0" w:oddHBand="1" w:evenHBand="0" w:firstRowFirstColumn="0" w:firstRowLastColumn="0" w:lastRowFirstColumn="0" w:lastRowLastColumn="0"/>
               <w:rPr>
                 <w:color w:val="auto"/>
-                <w:lang w:val="en-US"/>
               </w:rPr>
             </w:pPr>
             <w:r>
@@ -3912,14 +2802,12 @@
                 <w:b/>
                 <w:bCs/>
                 <w:color w:val="auto"/>
-                <w:lang w:val="en-US"/>
               </w:rPr>
               <w:t>Proxy Bid:</w:t>
             </w:r>
             <w:r>
               <w:rPr>
                 <w:color w:val="auto"/>
-                <w:lang w:val="en-US"/>
               </w:rPr>
               <w:t xml:space="preserve"> A bid submitted by a bidder to automatically increase their bid up to a specified maximum amount if competing bids are received.</w:t>
             </w:r>
@@ -3929,7 +2817,6 @@
               <w:cnfStyle w:val="000000100000" w:firstRow="0" w:lastRow="0" w:firstColumn="0" w:lastColumn="0" w:oddVBand="0" w:evenVBand="0" w:oddHBand="1" w:evenHBand="0" w:firstRowFirstColumn="0" w:firstRowLastColumn="0" w:lastRowFirstColumn="0" w:lastRowLastColumn="0"/>
               <w:rPr>
                 <w:color w:val="auto"/>
-                <w:lang w:val="en-US"/>
               </w:rPr>
             </w:pPr>
           </w:p>
@@ -3938,7 +2825,6 @@
               <w:cnfStyle w:val="000000100000" w:firstRow="0" w:lastRow="0" w:firstColumn="0" w:lastColumn="0" w:oddVBand="0" w:evenVBand="0" w:oddHBand="1" w:evenHBand="0" w:firstRowFirstColumn="0" w:firstRowLastColumn="0" w:lastRowFirstColumn="0" w:lastRowLastColumn="0"/>
               <w:rPr>
                 <w:color w:val="auto"/>
-                <w:lang w:val="en-US"/>
               </w:rPr>
             </w:pPr>
             <w:r>
@@ -3946,14 +2832,12 @@
                 <w:b/>
                 <w:bCs/>
                 <w:color w:val="auto"/>
-                <w:lang w:val="en-US"/>
               </w:rPr>
               <w:t>Winning Bid:</w:t>
             </w:r>
             <w:r>
               <w:rPr>
                 <w:color w:val="auto"/>
-                <w:lang w:val="en-US"/>
               </w:rPr>
               <w:t xml:space="preserve"> The highest bid placed on an item before the auction closes, determining the successful bidder who will acquire the item.</w:t>
             </w:r>
@@ -3963,7 +2847,6 @@
               <w:cnfStyle w:val="000000100000" w:firstRow="0" w:lastRow="0" w:firstColumn="0" w:lastColumn="0" w:oddVBand="0" w:evenVBand="0" w:oddHBand="1" w:evenHBand="0" w:firstRowFirstColumn="0" w:firstRowLastColumn="0" w:lastRowFirstColumn="0" w:lastRowLastColumn="0"/>
               <w:rPr>
                 <w:color w:val="auto"/>
-                <w:lang w:val="en-US"/>
               </w:rPr>
             </w:pPr>
           </w:p>
@@ -3972,7 +2855,6 @@
               <w:cnfStyle w:val="000000100000" w:firstRow="0" w:lastRow="0" w:firstColumn="0" w:lastColumn="0" w:oddVBand="0" w:evenVBand="0" w:oddHBand="1" w:evenHBand="0" w:firstRowFirstColumn="0" w:firstRowLastColumn="0" w:lastRowFirstColumn="0" w:lastRowLastColumn="0"/>
               <w:rPr>
                 <w:color w:val="auto"/>
-                <w:lang w:val="en-US"/>
               </w:rPr>
             </w:pPr>
             <w:r>
@@ -3980,14 +2862,12 @@
                 <w:b/>
                 <w:bCs/>
                 <w:color w:val="auto"/>
-                <w:lang w:val="en-US"/>
               </w:rPr>
               <w:t>Bid Closing:</w:t>
             </w:r>
             <w:r>
               <w:rPr>
                 <w:color w:val="auto"/>
-                <w:lang w:val="en-US"/>
               </w:rPr>
               <w:t xml:space="preserve"> The end of the bidding period, after which no further bids will be accepted, and the winning bidder is determined.</w:t>
             </w:r>
@@ -3997,7 +2877,6 @@
               <w:cnfStyle w:val="000000100000" w:firstRow="0" w:lastRow="0" w:firstColumn="0" w:lastColumn="0" w:oddVBand="0" w:evenVBand="0" w:oddHBand="1" w:evenHBand="0" w:firstRowFirstColumn="0" w:firstRowLastColumn="0" w:lastRowFirstColumn="0" w:lastRowLastColumn="0"/>
               <w:rPr>
                 <w:color w:val="auto"/>
-                <w:lang w:val="en-US"/>
               </w:rPr>
             </w:pPr>
           </w:p>
@@ -4006,7 +2885,6 @@
               <w:cnfStyle w:val="000000100000" w:firstRow="0" w:lastRow="0" w:firstColumn="0" w:lastColumn="0" w:oddVBand="0" w:evenVBand="0" w:oddHBand="1" w:evenHBand="0" w:firstRowFirstColumn="0" w:firstRowLastColumn="0" w:lastRowFirstColumn="0" w:lastRowLastColumn="0"/>
               <w:rPr>
                 <w:color w:val="auto"/>
-                <w:lang w:val="en-US"/>
               </w:rPr>
             </w:pPr>
             <w:r>
@@ -4014,14 +2892,12 @@
                 <w:b/>
                 <w:bCs/>
                 <w:color w:val="auto"/>
-                <w:lang w:val="en-US"/>
               </w:rPr>
               <w:t>Bid Increment:</w:t>
             </w:r>
             <w:r>
               <w:rPr>
                 <w:color w:val="auto"/>
-                <w:lang w:val="en-US"/>
               </w:rPr>
               <w:t xml:space="preserve"> The predetermined amount by which bids must be increased during the bidding process.</w:t>
             </w:r>
@@ -4031,7 +2907,6 @@
               <w:cnfStyle w:val="000000100000" w:firstRow="0" w:lastRow="0" w:firstColumn="0" w:lastColumn="0" w:oddVBand="0" w:evenVBand="0" w:oddHBand="1" w:evenHBand="0" w:firstRowFirstColumn="0" w:firstRowLastColumn="0" w:lastRowFirstColumn="0" w:lastRowLastColumn="0"/>
               <w:rPr>
                 <w:color w:val="auto"/>
-                <w:lang w:val="en-US"/>
               </w:rPr>
             </w:pPr>
           </w:p>
@@ -4040,7 +2915,6 @@
               <w:cnfStyle w:val="000000100000" w:firstRow="0" w:lastRow="0" w:firstColumn="0" w:lastColumn="0" w:oddVBand="0" w:evenVBand="0" w:oddHBand="1" w:evenHBand="0" w:firstRowFirstColumn="0" w:firstRowLastColumn="0" w:lastRowFirstColumn="0" w:lastRowLastColumn="0"/>
               <w:rPr>
                 <w:color w:val="auto"/>
-                <w:lang w:val="en-US"/>
               </w:rPr>
             </w:pPr>
             <w:r>
@@ -4048,14 +2922,12 @@
                 <w:b/>
                 <w:bCs/>
                 <w:color w:val="auto"/>
-                <w:lang w:val="en-US"/>
               </w:rPr>
               <w:t>Live Auction:</w:t>
             </w:r>
             <w:r>
               <w:rPr>
                 <w:color w:val="auto"/>
-                <w:lang w:val="en-US"/>
               </w:rPr>
               <w:t xml:space="preserve"> An auction conducted in real-time, where bidders physically attend the auction event and place bids in person.</w:t>
             </w:r>
@@ -4065,7 +2937,6 @@
               <w:cnfStyle w:val="000000100000" w:firstRow="0" w:lastRow="0" w:firstColumn="0" w:lastColumn="0" w:oddVBand="0" w:evenVBand="0" w:oddHBand="1" w:evenHBand="0" w:firstRowFirstColumn="0" w:firstRowLastColumn="0" w:lastRowFirstColumn="0" w:lastRowLastColumn="0"/>
               <w:rPr>
                 <w:color w:val="auto"/>
-                <w:lang w:val="en-US"/>
               </w:rPr>
             </w:pPr>
           </w:p>
@@ -4074,7 +2945,6 @@
               <w:cnfStyle w:val="000000100000" w:firstRow="0" w:lastRow="0" w:firstColumn="0" w:lastColumn="0" w:oddVBand="0" w:evenVBand="0" w:oddHBand="1" w:evenHBand="0" w:firstRowFirstColumn="0" w:firstRowLastColumn="0" w:lastRowFirstColumn="0" w:lastRowLastColumn="0"/>
               <w:rPr>
                 <w:color w:val="auto"/>
-                <w:lang w:val="en-US"/>
               </w:rPr>
             </w:pPr>
             <w:r>
@@ -4082,14 +2952,12 @@
                 <w:b/>
                 <w:bCs/>
                 <w:color w:val="auto"/>
-                <w:lang w:val="en-US"/>
               </w:rPr>
               <w:t>Online Auction:</w:t>
             </w:r>
             <w:r>
               <w:rPr>
                 <w:color w:val="auto"/>
-                <w:lang w:val="en-US"/>
               </w:rPr>
               <w:t xml:space="preserve"> An auction conducted over the internet, where bidders submit bids electronically through a bidding platform or website.</w:t>
             </w:r>
@@ -4099,7 +2967,6 @@
               <w:cnfStyle w:val="000000100000" w:firstRow="0" w:lastRow="0" w:firstColumn="0" w:lastColumn="0" w:oddVBand="0" w:evenVBand="0" w:oddHBand="1" w:evenHBand="0" w:firstRowFirstColumn="0" w:firstRowLastColumn="0" w:lastRowFirstColumn="0" w:lastRowLastColumn="0"/>
               <w:rPr>
                 <w:color w:val="auto"/>
-                <w:lang w:val="en-US"/>
               </w:rPr>
             </w:pPr>
           </w:p>
@@ -4108,7 +2975,6 @@
               <w:cnfStyle w:val="000000100000" w:firstRow="0" w:lastRow="0" w:firstColumn="0" w:lastColumn="0" w:oddVBand="0" w:evenVBand="0" w:oddHBand="1" w:evenHBand="0" w:firstRowFirstColumn="0" w:firstRowLastColumn="0" w:lastRowFirstColumn="0" w:lastRowLastColumn="0"/>
               <w:rPr>
                 <w:color w:val="auto"/>
-                <w:lang w:val="en-US"/>
               </w:rPr>
             </w:pPr>
             <w:r>
@@ -4116,14 +2982,12 @@
                 <w:b/>
                 <w:bCs/>
                 <w:color w:val="auto"/>
-                <w:lang w:val="en-US"/>
               </w:rPr>
               <w:t>Silent Auction:</w:t>
             </w:r>
             <w:r>
               <w:rPr>
                 <w:color w:val="auto"/>
-                <w:lang w:val="en-US"/>
               </w:rPr>
               <w:t xml:space="preserve"> An auction where bids are submitted privately and anonymously, typically on written forms, often used for fundraising events.</w:t>
             </w:r>
@@ -4138,18 +3002,9 @@
           <w:ilvl w:val="0"/>
           <w:numId w:val="0"/>
         </w:numPr>
-        <w:rPr>
-          <w:lang w:val="en-US"/>
-        </w:rPr>
-      </w:pPr>
-    </w:p>
-    <w:p>
-      <w:pPr>
-        <w:rPr>
-          <w:lang w:val="en-US"/>
-        </w:rPr>
-      </w:pPr>
-    </w:p>
+      </w:pPr>
+    </w:p>
+    <w:p/>
     <w:sectPr>
       <w:pgSz w:w="11906" w:h="16838"/>
       <w:pgMar w:top="1440" w:right="1440" w:bottom="1440" w:left="1440" w:header="708" w:footer="708" w:gutter="0"/>
@@ -6914,7 +5769,7 @@
         <w:rFonts w:asciiTheme="minorHAnsi" w:eastAsiaTheme="minorEastAsia" w:hAnsiTheme="minorHAnsi" w:cstheme="minorBidi"/>
         <w:sz w:val="22"/>
         <w:szCs w:val="22"/>
-        <w:lang w:eastAsia="en-US" w:bidi="ar-SA"/>
+        <w:lang w:val="en-US" w:eastAsia="en-US" w:bidi="ar-SA"/>
       </w:rPr>
     </w:rPrDefault>
     <w:pPrDefault>
@@ -7554,6 +6409,7 @@
   <w:style w:type="character" w:default="1" w:styleId="DefaultParagraphFont">
     <w:name w:val="Default Paragraph Font"/>
     <w:uiPriority w:val="1"/>
+    <w:semiHidden/>
     <w:unhideWhenUsed/>
   </w:style>
   <w:style w:type="table" w:default="1" w:styleId="TableNormal">

</xml_diff>